<commit_message>
Working on, will need to modify the codebase first to continue
</commit_message>
<xml_diff>
--- a/Core Algorithm Overview.docx
+++ b/Core Algorithm Overview.docx
@@ -169,6 +169,11 @@
     </w:p>
     <w:p>
       <w:pPr>
+        <w:pStyle w:val="ListParagraph"/>
+        <w:numPr>
+          <w:ilvl w:val="0"/>
+          <w:numId w:val="1"/>
+        </w:numPr>
         <w:spacing w:after="120" w:line="264" w:lineRule="auto"/>
         <w:jc w:val="center"/>
         <w:rPr>
@@ -395,7 +400,23 @@
           <w:b/>
           <w:sz w:val="24"/>
         </w:rPr>
-        <w:t xml:space="preserve">Two-Opt Greedy Algorithm: </w:t>
+        <w:t>Two-</w:t>
+      </w:r>
+      <w:r>
+        <w:rPr>
+          <w:rFonts w:ascii="Times New Roman" w:eastAsia="Times New Roman" w:hAnsi="Times New Roman" w:cs="Times New Roman"/>
+          <w:b/>
+          <w:sz w:val="24"/>
+        </w:rPr>
+        <w:t>opt</w:t>
+      </w:r>
+      <w:r>
+        <w:rPr>
+          <w:rFonts w:ascii="Times New Roman" w:eastAsia="Times New Roman" w:hAnsi="Times New Roman" w:cs="Times New Roman"/>
+          <w:b/>
+          <w:sz w:val="24"/>
+        </w:rPr>
+        <w:t xml:space="preserve"> Greedy Algorithm: </w:t>
       </w:r>
       <w:r>
         <w:rPr>
@@ -1636,7 +1657,23 @@
                 <w:rFonts w:ascii="Times New Roman" w:eastAsia="Times New Roman" w:hAnsi="Times New Roman" w:cs="Times New Roman"/>
                 <w:sz w:val="24"/>
               </w:rPr>
-              <w:t>_init__</w:t>
+              <w:t>_</w:t>
+            </w:r>
+            <w:proofErr w:type="spellStart"/>
+            <w:r>
+              <w:rPr>
+                <w:rFonts w:ascii="Times New Roman" w:eastAsia="Times New Roman" w:hAnsi="Times New Roman" w:cs="Times New Roman"/>
+                <w:sz w:val="24"/>
+              </w:rPr>
+              <w:t>init</w:t>
+            </w:r>
+            <w:proofErr w:type="spellEnd"/>
+            <w:r>
+              <w:rPr>
+                <w:rFonts w:ascii="Times New Roman" w:eastAsia="Times New Roman" w:hAnsi="Times New Roman" w:cs="Times New Roman"/>
+                <w:sz w:val="24"/>
+              </w:rPr>
+              <w:t>__</w:t>
             </w:r>
           </w:p>
         </w:tc>
@@ -1752,6 +1789,7 @@
                 <w:sz w:val="24"/>
               </w:rPr>
             </w:pPr>
+            <w:proofErr w:type="spellStart"/>
             <w:r>
               <w:rPr>
                 <w:rFonts w:ascii="Times New Roman" w:eastAsia="Times New Roman" w:hAnsi="Times New Roman" w:cs="Times New Roman"/>
@@ -1759,6 +1797,7 @@
               </w:rPr>
               <w:t>get_hash</w:t>
             </w:r>
+            <w:proofErr w:type="spellEnd"/>
           </w:p>
         </w:tc>
         <w:tc>
@@ -1859,6 +1898,7 @@
                 <w:sz w:val="24"/>
               </w:rPr>
             </w:pPr>
+            <w:proofErr w:type="spellStart"/>
             <w:r>
               <w:rPr>
                 <w:rFonts w:ascii="Times New Roman" w:eastAsia="Times New Roman" w:hAnsi="Times New Roman" w:cs="Times New Roman"/>
@@ -1873,6 +1913,7 @@
               </w:rPr>
               <w:t>_package</w:t>
             </w:r>
+            <w:proofErr w:type="spellEnd"/>
           </w:p>
         </w:tc>
         <w:tc>
@@ -1973,6 +2014,7 @@
                 <w:sz w:val="24"/>
               </w:rPr>
             </w:pPr>
+            <w:proofErr w:type="spellStart"/>
             <w:r>
               <w:rPr>
                 <w:rFonts w:ascii="Times New Roman" w:eastAsia="Times New Roman" w:hAnsi="Times New Roman" w:cs="Times New Roman"/>
@@ -1980,6 +2022,7 @@
               </w:rPr>
               <w:t>get_value_from_key</w:t>
             </w:r>
+            <w:proofErr w:type="spellEnd"/>
           </w:p>
         </w:tc>
         <w:tc>
@@ -2094,6 +2137,7 @@
                 <w:sz w:val="24"/>
               </w:rPr>
             </w:pPr>
+            <w:proofErr w:type="spellStart"/>
             <w:r>
               <w:rPr>
                 <w:rFonts w:ascii="Times New Roman" w:eastAsia="Times New Roman" w:hAnsi="Times New Roman" w:cs="Times New Roman"/>
@@ -2101,6 +2145,7 @@
               </w:rPr>
               <w:t>get_address_from_key</w:t>
             </w:r>
+            <w:proofErr w:type="spellEnd"/>
           </w:p>
         </w:tc>
         <w:tc>
@@ -2215,6 +2260,7 @@
                 <w:sz w:val="24"/>
               </w:rPr>
             </w:pPr>
+            <w:proofErr w:type="spellStart"/>
             <w:r>
               <w:rPr>
                 <w:rFonts w:ascii="Times New Roman" w:eastAsia="Times New Roman" w:hAnsi="Times New Roman" w:cs="Times New Roman"/>
@@ -2222,6 +2268,7 @@
               </w:rPr>
               <w:t>get_key_from_address</w:t>
             </w:r>
+            <w:proofErr w:type="spellEnd"/>
           </w:p>
         </w:tc>
         <w:tc>
@@ -2336,6 +2383,7 @@
                 <w:sz w:val="24"/>
               </w:rPr>
             </w:pPr>
+            <w:proofErr w:type="spellStart"/>
             <w:r>
               <w:rPr>
                 <w:rFonts w:ascii="Times New Roman" w:eastAsia="Times New Roman" w:hAnsi="Times New Roman" w:cs="Times New Roman"/>
@@ -2343,6 +2391,7 @@
               </w:rPr>
               <w:t>get_hashmap</w:t>
             </w:r>
+            <w:proofErr w:type="spellEnd"/>
           </w:p>
         </w:tc>
         <w:tc>
@@ -2443,6 +2492,7 @@
                 <w:sz w:val="24"/>
               </w:rPr>
             </w:pPr>
+            <w:proofErr w:type="spellStart"/>
             <w:r>
               <w:rPr>
                 <w:rFonts w:ascii="Times New Roman" w:eastAsia="Times New Roman" w:hAnsi="Times New Roman" w:cs="Times New Roman"/>
@@ -2450,6 +2500,7 @@
               </w:rPr>
               <w:t>get_packages</w:t>
             </w:r>
+            <w:proofErr w:type="spellEnd"/>
           </w:p>
         </w:tc>
         <w:tc>
@@ -2550,6 +2601,7 @@
                 <w:sz w:val="24"/>
               </w:rPr>
             </w:pPr>
+            <w:proofErr w:type="spellStart"/>
             <w:r>
               <w:rPr>
                 <w:rFonts w:ascii="Times New Roman" w:eastAsia="Times New Roman" w:hAnsi="Times New Roman" w:cs="Times New Roman"/>
@@ -2557,6 +2609,7 @@
               </w:rPr>
               <w:t>print_all_packages</w:t>
             </w:r>
+            <w:proofErr w:type="spellEnd"/>
           </w:p>
         </w:tc>
         <w:tc>
@@ -2679,6 +2732,7 @@
                 <w:sz w:val="24"/>
               </w:rPr>
             </w:pPr>
+            <w:proofErr w:type="spellStart"/>
             <w:r>
               <w:rPr>
                 <w:rFonts w:ascii="Times New Roman" w:eastAsia="Times New Roman" w:hAnsi="Times New Roman" w:cs="Times New Roman"/>
@@ -2694,6 +2748,7 @@
               </w:rPr>
               <w:t>_value</w:t>
             </w:r>
+            <w:proofErr w:type="spellEnd"/>
           </w:p>
         </w:tc>
         <w:tc>
@@ -2808,6 +2863,7 @@
                 <w:sz w:val="24"/>
               </w:rPr>
             </w:pPr>
+            <w:proofErr w:type="spellStart"/>
             <w:r>
               <w:rPr>
                 <w:rFonts w:ascii="Times New Roman" w:eastAsia="Times New Roman" w:hAnsi="Times New Roman" w:cs="Times New Roman"/>
@@ -2822,6 +2878,7 @@
               </w:rPr>
               <w:t>_key_value</w:t>
             </w:r>
+            <w:proofErr w:type="spellEnd"/>
           </w:p>
         </w:tc>
         <w:tc>
@@ -2936,6 +2993,7 @@
                 <w:sz w:val="24"/>
               </w:rPr>
             </w:pPr>
+            <w:proofErr w:type="spellStart"/>
             <w:r>
               <w:rPr>
                 <w:rFonts w:ascii="Times New Roman" w:eastAsia="Times New Roman" w:hAnsi="Times New Roman" w:cs="Times New Roman"/>
@@ -2943,6 +3001,7 @@
               </w:rPr>
               <w:t>load_hash_map</w:t>
             </w:r>
+            <w:proofErr w:type="spellEnd"/>
           </w:p>
         </w:tc>
         <w:tc>
@@ -3071,6 +3130,7 @@
                 <w:sz w:val="24"/>
               </w:rPr>
             </w:pPr>
+            <w:proofErr w:type="spellStart"/>
             <w:r>
               <w:rPr>
                 <w:rFonts w:ascii="Times New Roman" w:eastAsia="Times New Roman" w:hAnsi="Times New Roman" w:cs="Times New Roman"/>
@@ -3085,6 +3145,7 @@
               </w:rPr>
               <w:t>_all</w:t>
             </w:r>
+            <w:proofErr w:type="spellEnd"/>
           </w:p>
         </w:tc>
         <w:tc>
@@ -3199,6 +3260,7 @@
                 <w:sz w:val="24"/>
               </w:rPr>
             </w:pPr>
+            <w:proofErr w:type="spellStart"/>
             <w:r>
               <w:rPr>
                 <w:rFonts w:ascii="Times New Roman" w:eastAsia="Times New Roman" w:hAnsi="Times New Roman" w:cs="Times New Roman"/>
@@ -3206,6 +3268,7 @@
               </w:rPr>
               <w:t>check_all_packages</w:t>
             </w:r>
+            <w:proofErr w:type="spellEnd"/>
           </w:p>
         </w:tc>
         <w:tc>
@@ -3627,7 +3690,23 @@
                 <w:rFonts w:ascii="Times New Roman" w:eastAsia="Times New Roman" w:hAnsi="Times New Roman" w:cs="Times New Roman"/>
                 <w:sz w:val="24"/>
               </w:rPr>
-              <w:t xml:space="preserve">__init__ </w:t>
+              <w:t>__</w:t>
+            </w:r>
+            <w:proofErr w:type="spellStart"/>
+            <w:r>
+              <w:rPr>
+                <w:rFonts w:ascii="Times New Roman" w:eastAsia="Times New Roman" w:hAnsi="Times New Roman" w:cs="Times New Roman"/>
+                <w:sz w:val="24"/>
+              </w:rPr>
+              <w:t>init</w:t>
+            </w:r>
+            <w:proofErr w:type="spellEnd"/>
+            <w:r>
+              <w:rPr>
+                <w:rFonts w:ascii="Times New Roman" w:eastAsia="Times New Roman" w:hAnsi="Times New Roman" w:cs="Times New Roman"/>
+                <w:sz w:val="24"/>
+              </w:rPr>
+              <w:t xml:space="preserve">__ </w:t>
             </w:r>
           </w:p>
         </w:tc>
@@ -3734,7 +3813,23 @@
                 <w:rFonts w:ascii="Times New Roman" w:eastAsia="Times New Roman" w:hAnsi="Times New Roman" w:cs="Times New Roman"/>
                 <w:sz w:val="24"/>
               </w:rPr>
-              <w:t>__repr__</w:t>
+              <w:t>__</w:t>
+            </w:r>
+            <w:proofErr w:type="spellStart"/>
+            <w:r>
+              <w:rPr>
+                <w:rFonts w:ascii="Times New Roman" w:eastAsia="Times New Roman" w:hAnsi="Times New Roman" w:cs="Times New Roman"/>
+                <w:sz w:val="24"/>
+              </w:rPr>
+              <w:t>repr</w:t>
+            </w:r>
+            <w:proofErr w:type="spellEnd"/>
+            <w:r>
+              <w:rPr>
+                <w:rFonts w:ascii="Times New Roman" w:eastAsia="Times New Roman" w:hAnsi="Times New Roman" w:cs="Times New Roman"/>
+                <w:sz w:val="24"/>
+              </w:rPr>
+              <w:t>__</w:t>
             </w:r>
           </w:p>
         </w:tc>
@@ -4136,7 +4231,23 @@
                 <w:sz w:val="24"/>
               </w:rPr>
               <w:lastRenderedPageBreak/>
-              <w:t>__init__</w:t>
+              <w:t>__</w:t>
+            </w:r>
+            <w:proofErr w:type="spellStart"/>
+            <w:r>
+              <w:rPr>
+                <w:rFonts w:ascii="Times New Roman" w:eastAsia="Times New Roman" w:hAnsi="Times New Roman" w:cs="Times New Roman"/>
+                <w:sz w:val="24"/>
+              </w:rPr>
+              <w:t>init</w:t>
+            </w:r>
+            <w:proofErr w:type="spellEnd"/>
+            <w:r>
+              <w:rPr>
+                <w:rFonts w:ascii="Times New Roman" w:eastAsia="Times New Roman" w:hAnsi="Times New Roman" w:cs="Times New Roman"/>
+                <w:sz w:val="24"/>
+              </w:rPr>
+              <w:t>__</w:t>
             </w:r>
           </w:p>
         </w:tc>
@@ -4252,6 +4363,7 @@
                 <w:sz w:val="24"/>
               </w:rPr>
             </w:pPr>
+            <w:proofErr w:type="spellStart"/>
             <w:r>
               <w:rPr>
                 <w:rFonts w:ascii="Times New Roman" w:eastAsia="Times New Roman" w:hAnsi="Times New Roman" w:cs="Times New Roman"/>
@@ -4259,6 +4371,7 @@
               </w:rPr>
               <w:t>add_vertex</w:t>
             </w:r>
+            <w:proofErr w:type="spellEnd"/>
           </w:p>
         </w:tc>
         <w:tc>
@@ -4359,6 +4472,7 @@
                 <w:sz w:val="24"/>
               </w:rPr>
             </w:pPr>
+            <w:proofErr w:type="spellStart"/>
             <w:r>
               <w:rPr>
                 <w:rFonts w:ascii="Times New Roman" w:eastAsia="Times New Roman" w:hAnsi="Times New Roman" w:cs="Times New Roman"/>
@@ -4366,6 +4480,7 @@
               </w:rPr>
               <w:t>get_all_vertices</w:t>
             </w:r>
+            <w:proofErr w:type="spellEnd"/>
           </w:p>
         </w:tc>
         <w:tc>
@@ -4480,6 +4595,7 @@
                 <w:sz w:val="24"/>
               </w:rPr>
             </w:pPr>
+            <w:proofErr w:type="spellStart"/>
             <w:r>
               <w:rPr>
                 <w:rFonts w:ascii="Times New Roman" w:eastAsia="Times New Roman" w:hAnsi="Times New Roman" w:cs="Times New Roman"/>
@@ -4487,6 +4603,7 @@
               </w:rPr>
               <w:t>add_edge</w:t>
             </w:r>
+            <w:proofErr w:type="spellEnd"/>
           </w:p>
         </w:tc>
         <w:tc>
@@ -4587,6 +4704,7 @@
                 <w:sz w:val="24"/>
               </w:rPr>
             </w:pPr>
+            <w:proofErr w:type="spellStart"/>
             <w:r>
               <w:rPr>
                 <w:rFonts w:ascii="Times New Roman" w:eastAsia="Times New Roman" w:hAnsi="Times New Roman" w:cs="Times New Roman"/>
@@ -4601,6 +4719,7 @@
               </w:rPr>
               <w:t>vertex_associate</w:t>
             </w:r>
+            <w:proofErr w:type="spellEnd"/>
           </w:p>
         </w:tc>
         <w:tc>
@@ -4743,6 +4862,7 @@
                 <w:sz w:val="24"/>
               </w:rPr>
             </w:pPr>
+            <w:proofErr w:type="spellStart"/>
             <w:r>
               <w:rPr>
                 <w:rFonts w:ascii="Times New Roman" w:eastAsia="Times New Roman" w:hAnsi="Times New Roman" w:cs="Times New Roman"/>
@@ -4757,6 +4877,7 @@
               </w:rPr>
               <w:t>csv_vertex_distances</w:t>
             </w:r>
+            <w:proofErr w:type="spellEnd"/>
           </w:p>
         </w:tc>
         <w:tc>
@@ -4885,6 +5006,7 @@
                 <w:sz w:val="24"/>
               </w:rPr>
             </w:pPr>
+            <w:proofErr w:type="spellStart"/>
             <w:r>
               <w:rPr>
                 <w:rFonts w:ascii="Times New Roman" w:eastAsia="Times New Roman" w:hAnsi="Times New Roman" w:cs="Times New Roman"/>
@@ -4892,6 +5014,7 @@
               </w:rPr>
               <w:t>load_graph</w:t>
             </w:r>
+            <w:proofErr w:type="spellEnd"/>
           </w:p>
         </w:tc>
         <w:tc>
@@ -5034,6 +5157,7 @@
                 <w:sz w:val="24"/>
               </w:rPr>
             </w:pPr>
+            <w:proofErr w:type="spellStart"/>
             <w:r>
               <w:rPr>
                 <w:rFonts w:ascii="Times New Roman" w:eastAsia="Times New Roman" w:hAnsi="Times New Roman" w:cs="Times New Roman"/>
@@ -5048,6 +5172,7 @@
               </w:rPr>
               <w:t>_edge_weights</w:t>
             </w:r>
+            <w:proofErr w:type="spellEnd"/>
           </w:p>
         </w:tc>
         <w:tc>
@@ -5183,6 +5308,7 @@
                 <w:sz w:val="24"/>
               </w:rPr>
             </w:pPr>
+            <w:proofErr w:type="spellStart"/>
             <w:r>
               <w:rPr>
                 <w:rFonts w:ascii="Times New Roman" w:eastAsia="Times New Roman" w:hAnsi="Times New Roman" w:cs="Times New Roman"/>
@@ -5204,6 +5330,7 @@
               </w:rPr>
               <w:t>_packages_asc</w:t>
             </w:r>
+            <w:proofErr w:type="spellEnd"/>
           </w:p>
         </w:tc>
         <w:tc>
@@ -5346,6 +5473,7 @@
                 <w:sz w:val="24"/>
               </w:rPr>
             </w:pPr>
+            <w:proofErr w:type="spellStart"/>
             <w:r>
               <w:rPr>
                 <w:rFonts w:ascii="Times New Roman" w:eastAsia="Times New Roman" w:hAnsi="Times New Roman" w:cs="Times New Roman"/>
@@ -5367,6 +5495,7 @@
               </w:rPr>
               <w:t>_packages_asc</w:t>
             </w:r>
+            <w:proofErr w:type="spellEnd"/>
           </w:p>
         </w:tc>
         <w:tc>
@@ -5502,6 +5631,7 @@
                 <w:sz w:val="24"/>
               </w:rPr>
             </w:pPr>
+            <w:proofErr w:type="spellStart"/>
             <w:r>
               <w:rPr>
                 <w:rFonts w:ascii="Times New Roman" w:eastAsia="Times New Roman" w:hAnsi="Times New Roman" w:cs="Times New Roman"/>
@@ -5509,6 +5639,7 @@
               </w:rPr>
               <w:t>print_package_deadline_asc</w:t>
             </w:r>
+            <w:proofErr w:type="spellEnd"/>
           </w:p>
         </w:tc>
         <w:tc>
@@ -5930,7 +6061,23 @@
                 <w:rFonts w:ascii="Times New Roman" w:eastAsia="Times New Roman" w:hAnsi="Times New Roman" w:cs="Times New Roman"/>
                 <w:sz w:val="24"/>
               </w:rPr>
-              <w:t>__init__</w:t>
+              <w:t>__</w:t>
+            </w:r>
+            <w:proofErr w:type="spellStart"/>
+            <w:r>
+              <w:rPr>
+                <w:rFonts w:ascii="Times New Roman" w:eastAsia="Times New Roman" w:hAnsi="Times New Roman" w:cs="Times New Roman"/>
+                <w:sz w:val="24"/>
+              </w:rPr>
+              <w:t>init</w:t>
+            </w:r>
+            <w:proofErr w:type="spellEnd"/>
+            <w:r>
+              <w:rPr>
+                <w:rFonts w:ascii="Times New Roman" w:eastAsia="Times New Roman" w:hAnsi="Times New Roman" w:cs="Times New Roman"/>
+                <w:sz w:val="24"/>
+              </w:rPr>
+              <w:t>__</w:t>
             </w:r>
           </w:p>
         </w:tc>
@@ -6032,6 +6179,7 @@
                 <w:sz w:val="24"/>
               </w:rPr>
             </w:pPr>
+            <w:proofErr w:type="spellStart"/>
             <w:r>
               <w:rPr>
                 <w:rFonts w:ascii="Times New Roman" w:eastAsia="Times New Roman" w:hAnsi="Times New Roman" w:cs="Times New Roman"/>
@@ -6039,6 +6187,7 @@
               </w:rPr>
               <w:t>insert_truck_id</w:t>
             </w:r>
+            <w:proofErr w:type="spellEnd"/>
           </w:p>
         </w:tc>
         <w:tc>
@@ -6132,6 +6281,7 @@
                 <w:sz w:val="24"/>
               </w:rPr>
             </w:pPr>
+            <w:proofErr w:type="spellStart"/>
             <w:r>
               <w:rPr>
                 <w:rFonts w:ascii="Times New Roman" w:eastAsia="Times New Roman" w:hAnsi="Times New Roman" w:cs="Times New Roman"/>
@@ -6139,6 +6289,7 @@
               </w:rPr>
               <w:t>insert_packages</w:t>
             </w:r>
+            <w:proofErr w:type="spellEnd"/>
           </w:p>
         </w:tc>
         <w:tc>
@@ -6267,6 +6418,7 @@
                 <w:sz w:val="24"/>
               </w:rPr>
             </w:pPr>
+            <w:proofErr w:type="spellStart"/>
             <w:r>
               <w:rPr>
                 <w:rFonts w:ascii="Times New Roman" w:eastAsia="Times New Roman" w:hAnsi="Times New Roman" w:cs="Times New Roman"/>
@@ -6274,6 +6426,7 @@
               </w:rPr>
               <w:t>get_packages</w:t>
             </w:r>
+            <w:proofErr w:type="spellEnd"/>
           </w:p>
         </w:tc>
         <w:tc>
@@ -6367,6 +6520,7 @@
                 <w:sz w:val="24"/>
               </w:rPr>
             </w:pPr>
+            <w:proofErr w:type="spellStart"/>
             <w:r>
               <w:rPr>
                 <w:rFonts w:ascii="Times New Roman" w:eastAsia="Times New Roman" w:hAnsi="Times New Roman" w:cs="Times New Roman"/>
@@ -6374,6 +6528,7 @@
               </w:rPr>
               <w:t>remove_packages</w:t>
             </w:r>
+            <w:proofErr w:type="spellEnd"/>
           </w:p>
         </w:tc>
         <w:tc>
@@ -6488,6 +6643,7 @@
                 <w:sz w:val="24"/>
               </w:rPr>
             </w:pPr>
+            <w:proofErr w:type="spellStart"/>
             <w:r>
               <w:rPr>
                 <w:rFonts w:ascii="Times New Roman" w:eastAsia="Times New Roman" w:hAnsi="Times New Roman" w:cs="Times New Roman"/>
@@ -6495,6 +6651,7 @@
               </w:rPr>
               <w:t>insert_distances_pred_vertex</w:t>
             </w:r>
+            <w:proofErr w:type="spellEnd"/>
           </w:p>
         </w:tc>
         <w:tc>
@@ -6609,6 +6766,7 @@
                 <w:sz w:val="24"/>
               </w:rPr>
             </w:pPr>
+            <w:proofErr w:type="spellStart"/>
             <w:r>
               <w:rPr>
                 <w:rFonts w:ascii="Times New Roman" w:eastAsia="Times New Roman" w:hAnsi="Times New Roman" w:cs="Times New Roman"/>
@@ -6616,6 +6774,7 @@
               </w:rPr>
               <w:t>get_distances</w:t>
             </w:r>
+            <w:proofErr w:type="spellEnd"/>
           </w:p>
         </w:tc>
         <w:tc>
@@ -6716,6 +6875,7 @@
                 <w:sz w:val="24"/>
               </w:rPr>
             </w:pPr>
+            <w:proofErr w:type="spellStart"/>
             <w:r>
               <w:rPr>
                 <w:rFonts w:ascii="Times New Roman" w:eastAsia="Times New Roman" w:hAnsi="Times New Roman" w:cs="Times New Roman"/>
@@ -6723,6 +6883,7 @@
               </w:rPr>
               <w:t>print_packages</w:t>
             </w:r>
+            <w:proofErr w:type="spellEnd"/>
           </w:p>
         </w:tc>
         <w:tc>
@@ -6837,6 +6998,7 @@
                 <w:sz w:val="24"/>
               </w:rPr>
             </w:pPr>
+            <w:proofErr w:type="spellStart"/>
             <w:r>
               <w:rPr>
                 <w:rFonts w:ascii="Times New Roman" w:eastAsia="Times New Roman" w:hAnsi="Times New Roman" w:cs="Times New Roman"/>
@@ -6844,6 +7006,7 @@
               </w:rPr>
               <w:t>print_route</w:t>
             </w:r>
+            <w:proofErr w:type="spellEnd"/>
           </w:p>
         </w:tc>
         <w:tc>
@@ -6958,6 +7121,7 @@
                 <w:sz w:val="24"/>
               </w:rPr>
             </w:pPr>
+            <w:proofErr w:type="spellStart"/>
             <w:r>
               <w:rPr>
                 <w:rFonts w:ascii="Times New Roman" w:eastAsia="Times New Roman" w:hAnsi="Times New Roman" w:cs="Times New Roman"/>
@@ -6965,6 +7129,7 @@
               </w:rPr>
               <w:t>get_package_count</w:t>
             </w:r>
+            <w:proofErr w:type="spellEnd"/>
           </w:p>
         </w:tc>
         <w:tc>
@@ -7051,6 +7216,7 @@
                 <w:sz w:val="24"/>
               </w:rPr>
             </w:pPr>
+            <w:proofErr w:type="spellStart"/>
             <w:r>
               <w:rPr>
                 <w:rFonts w:ascii="Times New Roman" w:eastAsia="Times New Roman" w:hAnsi="Times New Roman" w:cs="Times New Roman"/>
@@ -7058,6 +7224,7 @@
               </w:rPr>
               <w:t>set_edge_weights</w:t>
             </w:r>
+            <w:proofErr w:type="spellEnd"/>
           </w:p>
         </w:tc>
         <w:tc>
@@ -7165,6 +7332,7 @@
                 <w:sz w:val="24"/>
               </w:rPr>
             </w:pPr>
+            <w:proofErr w:type="spellStart"/>
             <w:r>
               <w:rPr>
                 <w:rFonts w:ascii="Times New Roman" w:eastAsia="Times New Roman" w:hAnsi="Times New Roman" w:cs="Times New Roman"/>
@@ -7172,6 +7340,7 @@
               </w:rPr>
               <w:t>get_package_deadline_constraints_low_asc</w:t>
             </w:r>
+            <w:proofErr w:type="spellEnd"/>
           </w:p>
         </w:tc>
         <w:tc>
@@ -7265,6 +7434,7 @@
                 <w:sz w:val="24"/>
               </w:rPr>
             </w:pPr>
+            <w:proofErr w:type="spellStart"/>
             <w:r>
               <w:rPr>
                 <w:rFonts w:ascii="Times New Roman" w:eastAsia="Times New Roman" w:hAnsi="Times New Roman" w:cs="Times New Roman"/>
@@ -7272,6 +7442,7 @@
               </w:rPr>
               <w:t>get_package_deadline_constraints_med_asc</w:t>
             </w:r>
+            <w:proofErr w:type="spellEnd"/>
           </w:p>
         </w:tc>
         <w:tc>
@@ -7365,6 +7536,7 @@
                 <w:sz w:val="24"/>
               </w:rPr>
             </w:pPr>
+            <w:proofErr w:type="spellStart"/>
             <w:r>
               <w:rPr>
                 <w:rFonts w:ascii="Times New Roman" w:eastAsia="Times New Roman" w:hAnsi="Times New Roman" w:cs="Times New Roman"/>
@@ -7372,6 +7544,7 @@
               </w:rPr>
               <w:t>get_package_deadline_constraints_high_asc</w:t>
             </w:r>
+            <w:proofErr w:type="spellEnd"/>
           </w:p>
         </w:tc>
         <w:tc>
@@ -7465,6 +7638,7 @@
                 <w:sz w:val="24"/>
               </w:rPr>
             </w:pPr>
+            <w:proofErr w:type="spellStart"/>
             <w:r>
               <w:rPr>
                 <w:rFonts w:ascii="Times New Roman" w:eastAsia="Times New Roman" w:hAnsi="Times New Roman" w:cs="Times New Roman"/>
@@ -7472,6 +7646,7 @@
               </w:rPr>
               <w:t>load_trucks</w:t>
             </w:r>
+            <w:proofErr w:type="spellEnd"/>
           </w:p>
         </w:tc>
         <w:tc>
@@ -7579,6 +7754,7 @@
                 <w:sz w:val="24"/>
               </w:rPr>
             </w:pPr>
+            <w:proofErr w:type="spellStart"/>
             <w:r>
               <w:rPr>
                 <w:rFonts w:ascii="Times New Roman" w:eastAsia="Times New Roman" w:hAnsi="Times New Roman" w:cs="Times New Roman"/>
@@ -7586,6 +7762,7 @@
               </w:rPr>
               <w:t>load_packages</w:t>
             </w:r>
+            <w:proofErr w:type="spellEnd"/>
           </w:p>
         </w:tc>
         <w:tc>
@@ -7686,6 +7863,7 @@
                 <w:sz w:val="24"/>
               </w:rPr>
             </w:pPr>
+            <w:proofErr w:type="spellStart"/>
             <w:r>
               <w:rPr>
                 <w:rFonts w:ascii="Times New Roman" w:eastAsia="Times New Roman" w:hAnsi="Times New Roman" w:cs="Times New Roman"/>
@@ -7700,6 +7878,7 @@
               </w:rPr>
               <w:t>left_over_packages</w:t>
             </w:r>
+            <w:proofErr w:type="spellEnd"/>
           </w:p>
         </w:tc>
         <w:tc>
@@ -7800,6 +7979,7 @@
                 <w:sz w:val="24"/>
               </w:rPr>
             </w:pPr>
+            <w:proofErr w:type="spellStart"/>
             <w:r>
               <w:rPr>
                 <w:rFonts w:ascii="Times New Roman" w:eastAsia="Times New Roman" w:hAnsi="Times New Roman" w:cs="Times New Roman"/>
@@ -7807,6 +7987,7 @@
               </w:rPr>
               <w:t>load_left_over_packages</w:t>
             </w:r>
+            <w:proofErr w:type="spellEnd"/>
           </w:p>
         </w:tc>
         <w:tc>
@@ -7907,6 +8088,7 @@
                 <w:sz w:val="24"/>
               </w:rPr>
             </w:pPr>
+            <w:proofErr w:type="spellStart"/>
             <w:r>
               <w:rPr>
                 <w:rFonts w:ascii="Times New Roman" w:eastAsia="Times New Roman" w:hAnsi="Times New Roman" w:cs="Times New Roman"/>
@@ -7914,6 +8096,7 @@
               </w:rPr>
               <w:t>find_shortest_route_to_deliver</w:t>
             </w:r>
+            <w:proofErr w:type="spellEnd"/>
           </w:p>
         </w:tc>
         <w:tc>
@@ -8000,6 +8183,7 @@
                 <w:sz w:val="24"/>
               </w:rPr>
             </w:pPr>
+            <w:proofErr w:type="spellStart"/>
             <w:r>
               <w:rPr>
                 <w:rFonts w:ascii="Times New Roman" w:eastAsia="Times New Roman" w:hAnsi="Times New Roman" w:cs="Times New Roman"/>
@@ -8007,6 +8191,7 @@
               </w:rPr>
               <w:t>deliver_packages</w:t>
             </w:r>
+            <w:proofErr w:type="spellEnd"/>
           </w:p>
         </w:tc>
         <w:tc>
@@ -8483,7 +8668,23 @@
                 <w:rFonts w:ascii="Times New Roman" w:eastAsia="Times New Roman" w:hAnsi="Times New Roman" w:cs="Times New Roman"/>
                 <w:sz w:val="24"/>
               </w:rPr>
-              <w:t>Initialize TimeTracker object with package and truck delivery information</w:t>
+              <w:t xml:space="preserve">Initialize </w:t>
+            </w:r>
+            <w:proofErr w:type="spellStart"/>
+            <w:r>
+              <w:rPr>
+                <w:rFonts w:ascii="Times New Roman" w:eastAsia="Times New Roman" w:hAnsi="Times New Roman" w:cs="Times New Roman"/>
+                <w:sz w:val="24"/>
+              </w:rPr>
+              <w:t>TimeTracker</w:t>
+            </w:r>
+            <w:proofErr w:type="spellEnd"/>
+            <w:r>
+              <w:rPr>
+                <w:rFonts w:ascii="Times New Roman" w:eastAsia="Times New Roman" w:hAnsi="Times New Roman" w:cs="Times New Roman"/>
+                <w:sz w:val="24"/>
+              </w:rPr>
+              <w:t xml:space="preserve"> object with package and truck delivery information</w:t>
             </w:r>
           </w:p>
         </w:tc>
@@ -8504,7 +8705,23 @@
                 <w:rFonts w:ascii="Times New Roman" w:eastAsia="Times New Roman" w:hAnsi="Times New Roman" w:cs="Times New Roman"/>
                 <w:sz w:val="24"/>
               </w:rPr>
-              <w:t>__init__</w:t>
+              <w:t>__</w:t>
+            </w:r>
+            <w:proofErr w:type="spellStart"/>
+            <w:r>
+              <w:rPr>
+                <w:rFonts w:ascii="Times New Roman" w:eastAsia="Times New Roman" w:hAnsi="Times New Roman" w:cs="Times New Roman"/>
+                <w:sz w:val="24"/>
+              </w:rPr>
+              <w:t>init</w:t>
+            </w:r>
+            <w:proofErr w:type="spellEnd"/>
+            <w:r>
+              <w:rPr>
+                <w:rFonts w:ascii="Times New Roman" w:eastAsia="Times New Roman" w:hAnsi="Times New Roman" w:cs="Times New Roman"/>
+                <w:sz w:val="24"/>
+              </w:rPr>
+              <w:t>__</w:t>
             </w:r>
           </w:p>
         </w:tc>
@@ -8606,6 +8823,7 @@
                 <w:sz w:val="24"/>
               </w:rPr>
             </w:pPr>
+            <w:proofErr w:type="spellStart"/>
             <w:r>
               <w:rPr>
                 <w:rFonts w:ascii="Times New Roman" w:eastAsia="Times New Roman" w:hAnsi="Times New Roman" w:cs="Times New Roman"/>
@@ -8627,6 +8845,7 @@
               </w:rPr>
               <w:t>_time</w:t>
             </w:r>
+            <w:proofErr w:type="spellEnd"/>
           </w:p>
         </w:tc>
         <w:tc>
@@ -8734,6 +8953,7 @@
                 <w:sz w:val="24"/>
               </w:rPr>
             </w:pPr>
+            <w:proofErr w:type="spellStart"/>
             <w:r>
               <w:rPr>
                 <w:rFonts w:ascii="Times New Roman" w:eastAsia="Times New Roman" w:hAnsi="Times New Roman" w:cs="Times New Roman"/>
@@ -8741,6 +8961,7 @@
               </w:rPr>
               <w:t>format_time</w:t>
             </w:r>
+            <w:proofErr w:type="spellEnd"/>
           </w:p>
         </w:tc>
         <w:tc>
@@ -8848,6 +9069,7 @@
                 <w:sz w:val="24"/>
               </w:rPr>
             </w:pPr>
+            <w:proofErr w:type="spellStart"/>
             <w:r>
               <w:rPr>
                 <w:rFonts w:ascii="Times New Roman" w:eastAsia="Times New Roman" w:hAnsi="Times New Roman" w:cs="Times New Roman"/>
@@ -8855,6 +9077,7 @@
               </w:rPr>
               <w:t>get_truck_speed</w:t>
             </w:r>
+            <w:proofErr w:type="spellEnd"/>
           </w:p>
         </w:tc>
         <w:tc>
@@ -8955,6 +9178,7 @@
                 <w:sz w:val="24"/>
               </w:rPr>
             </w:pPr>
+            <w:proofErr w:type="spellStart"/>
             <w:r>
               <w:rPr>
                 <w:rFonts w:ascii="Times New Roman" w:eastAsia="Times New Roman" w:hAnsi="Times New Roman" w:cs="Times New Roman"/>
@@ -8962,6 +9186,7 @@
               </w:rPr>
               <w:t>insert_current_truck</w:t>
             </w:r>
+            <w:proofErr w:type="spellEnd"/>
           </w:p>
         </w:tc>
         <w:tc>
@@ -9069,6 +9294,7 @@
                 <w:sz w:val="24"/>
               </w:rPr>
             </w:pPr>
+            <w:proofErr w:type="spellStart"/>
             <w:r>
               <w:rPr>
                 <w:rFonts w:ascii="Times New Roman" w:eastAsia="Times New Roman" w:hAnsi="Times New Roman" w:cs="Times New Roman"/>
@@ -9076,6 +9302,7 @@
               </w:rPr>
               <w:t>get_all_trucks</w:t>
             </w:r>
+            <w:proofErr w:type="spellEnd"/>
           </w:p>
         </w:tc>
         <w:tc>
@@ -9211,6 +9438,7 @@
                 <w:sz w:val="24"/>
               </w:rPr>
             </w:pPr>
+            <w:proofErr w:type="spellStart"/>
             <w:r>
               <w:rPr>
                 <w:rFonts w:ascii="Times New Roman" w:eastAsia="Times New Roman" w:hAnsi="Times New Roman" w:cs="Times New Roman"/>
@@ -9218,6 +9446,7 @@
               </w:rPr>
               <w:t>remove_current_truck</w:t>
             </w:r>
+            <w:proofErr w:type="spellEnd"/>
           </w:p>
         </w:tc>
         <w:tc>
@@ -9325,6 +9554,7 @@
                 <w:sz w:val="24"/>
               </w:rPr>
             </w:pPr>
+            <w:proofErr w:type="spellStart"/>
             <w:r>
               <w:rPr>
                 <w:rFonts w:ascii="Times New Roman" w:eastAsia="Times New Roman" w:hAnsi="Times New Roman" w:cs="Times New Roman"/>
@@ -9332,6 +9562,7 @@
               </w:rPr>
               <w:t>get_all_package_status</w:t>
             </w:r>
+            <w:proofErr w:type="spellEnd"/>
           </w:p>
         </w:tc>
         <w:tc>
@@ -9460,6 +9691,7 @@
                 <w:sz w:val="24"/>
               </w:rPr>
             </w:pPr>
+            <w:proofErr w:type="spellStart"/>
             <w:r>
               <w:rPr>
                 <w:rFonts w:ascii="Times New Roman" w:eastAsia="Times New Roman" w:hAnsi="Times New Roman" w:cs="Times New Roman"/>
@@ -9467,6 +9699,7 @@
               </w:rPr>
               <w:t>lookup_package_status</w:t>
             </w:r>
+            <w:proofErr w:type="spellEnd"/>
           </w:p>
         </w:tc>
         <w:tc>
@@ -9560,6 +9793,7 @@
                 <w:sz w:val="24"/>
               </w:rPr>
             </w:pPr>
+            <w:proofErr w:type="spellStart"/>
             <w:r>
               <w:rPr>
                 <w:rFonts w:ascii="Times New Roman" w:eastAsia="Times New Roman" w:hAnsi="Times New Roman" w:cs="Times New Roman"/>
@@ -9567,6 +9801,7 @@
               </w:rPr>
               <w:t>update_package_status</w:t>
             </w:r>
+            <w:proofErr w:type="spellEnd"/>
           </w:p>
         </w:tc>
         <w:tc>
@@ -9674,6 +9909,7 @@
                 <w:sz w:val="24"/>
               </w:rPr>
             </w:pPr>
+            <w:proofErr w:type="spellStart"/>
             <w:r>
               <w:rPr>
                 <w:rFonts w:ascii="Times New Roman" w:eastAsia="Times New Roman" w:hAnsi="Times New Roman" w:cs="Times New Roman"/>
@@ -9695,6 +9931,7 @@
               </w:rPr>
               <w:t>package_status</w:t>
             </w:r>
+            <w:proofErr w:type="spellEnd"/>
           </w:p>
         </w:tc>
         <w:tc>
@@ -9802,6 +10039,7 @@
                 <w:sz w:val="24"/>
               </w:rPr>
             </w:pPr>
+            <w:proofErr w:type="spellStart"/>
             <w:r>
               <w:rPr>
                 <w:rFonts w:ascii="Times New Roman" w:eastAsia="Times New Roman" w:hAnsi="Times New Roman" w:cs="Times New Roman"/>
@@ -9809,6 +10047,7 @@
               </w:rPr>
               <w:t>initialize_multiple_package_status</w:t>
             </w:r>
+            <w:proofErr w:type="spellEnd"/>
           </w:p>
         </w:tc>
         <w:tc>
@@ -9910,6 +10149,7 @@
                 <w:sz w:val="24"/>
               </w:rPr>
             </w:pPr>
+            <w:proofErr w:type="spellStart"/>
             <w:r>
               <w:rPr>
                 <w:rFonts w:ascii="Times New Roman" w:eastAsia="Times New Roman" w:hAnsi="Times New Roman" w:cs="Times New Roman"/>
@@ -9918,6 +10158,7 @@
               <w:lastRenderedPageBreak/>
               <w:t>update_time_to_start_delivery</w:t>
             </w:r>
+            <w:proofErr w:type="spellEnd"/>
           </w:p>
         </w:tc>
         <w:tc>
@@ -10011,6 +10252,7 @@
                 <w:sz w:val="24"/>
               </w:rPr>
             </w:pPr>
+            <w:proofErr w:type="spellStart"/>
             <w:r>
               <w:rPr>
                 <w:rFonts w:ascii="Times New Roman" w:eastAsia="Times New Roman" w:hAnsi="Times New Roman" w:cs="Times New Roman"/>
@@ -10018,6 +10260,7 @@
               </w:rPr>
               <w:t>increment_current_truck_time</w:t>
             </w:r>
+            <w:proofErr w:type="spellEnd"/>
           </w:p>
         </w:tc>
         <w:tc>
@@ -10111,6 +10354,7 @@
                 <w:sz w:val="24"/>
               </w:rPr>
             </w:pPr>
+            <w:proofErr w:type="spellStart"/>
             <w:r>
               <w:rPr>
                 <w:rFonts w:ascii="Times New Roman" w:eastAsia="Times New Roman" w:hAnsi="Times New Roman" w:cs="Times New Roman"/>
@@ -10118,6 +10362,7 @@
               </w:rPr>
               <w:t>get_current_truck_time</w:t>
             </w:r>
+            <w:proofErr w:type="spellEnd"/>
           </w:p>
         </w:tc>
         <w:tc>
@@ -10211,6 +10456,7 @@
                 <w:sz w:val="24"/>
               </w:rPr>
             </w:pPr>
+            <w:proofErr w:type="spellStart"/>
             <w:r>
               <w:rPr>
                 <w:rFonts w:ascii="Times New Roman" w:eastAsia="Times New Roman" w:hAnsi="Times New Roman" w:cs="Times New Roman"/>
@@ -10218,6 +10464,7 @@
               </w:rPr>
               <w:t>update_miles_traveled</w:t>
             </w:r>
+            <w:proofErr w:type="spellEnd"/>
           </w:p>
         </w:tc>
         <w:tc>
@@ -10311,6 +10558,7 @@
                 <w:sz w:val="24"/>
               </w:rPr>
             </w:pPr>
+            <w:proofErr w:type="spellStart"/>
             <w:r>
               <w:rPr>
                 <w:rFonts w:ascii="Times New Roman" w:eastAsia="Times New Roman" w:hAnsi="Times New Roman" w:cs="Times New Roman"/>
@@ -10318,6 +10566,7 @@
               </w:rPr>
               <w:t>print_miles_traveled</w:t>
             </w:r>
+            <w:proofErr w:type="spellEnd"/>
           </w:p>
         </w:tc>
         <w:tc>
@@ -10411,6 +10660,7 @@
                 <w:sz w:val="24"/>
               </w:rPr>
             </w:pPr>
+            <w:proofErr w:type="spellStart"/>
             <w:r>
               <w:rPr>
                 <w:rFonts w:ascii="Times New Roman" w:eastAsia="Times New Roman" w:hAnsi="Times New Roman" w:cs="Times New Roman"/>
@@ -10418,6 +10668,7 @@
               </w:rPr>
               <w:t>calculate_travel_time_minutes</w:t>
             </w:r>
+            <w:proofErr w:type="spellEnd"/>
           </w:p>
         </w:tc>
         <w:tc>
@@ -10511,6 +10762,7 @@
                 <w:sz w:val="24"/>
               </w:rPr>
             </w:pPr>
+            <w:proofErr w:type="spellStart"/>
             <w:r>
               <w:rPr>
                 <w:rFonts w:ascii="Times New Roman" w:eastAsia="Times New Roman" w:hAnsi="Times New Roman" w:cs="Times New Roman"/>
@@ -10518,6 +10770,7 @@
               </w:rPr>
               <w:t>update_current_truck_time</w:t>
             </w:r>
+            <w:proofErr w:type="spellEnd"/>
           </w:p>
         </w:tc>
         <w:tc>
@@ -10611,6 +10864,7 @@
                 <w:sz w:val="24"/>
               </w:rPr>
             </w:pPr>
+            <w:proofErr w:type="spellStart"/>
             <w:r>
               <w:rPr>
                 <w:rFonts w:ascii="Times New Roman" w:eastAsia="Times New Roman" w:hAnsi="Times New Roman" w:cs="Times New Roman"/>
@@ -10618,6 +10872,7 @@
               </w:rPr>
               <w:t>insert_current_truck_time_to_package</w:t>
             </w:r>
+            <w:proofErr w:type="spellEnd"/>
           </w:p>
         </w:tc>
         <w:tc>
@@ -10711,6 +10966,7 @@
                 <w:sz w:val="24"/>
               </w:rPr>
             </w:pPr>
+            <w:proofErr w:type="spellStart"/>
             <w:r>
               <w:rPr>
                 <w:rFonts w:ascii="Times New Roman" w:eastAsia="Times New Roman" w:hAnsi="Times New Roman" w:cs="Times New Roman"/>
@@ -10718,6 +10974,7 @@
               </w:rPr>
               <w:t>is_ready_to_deliver</w:t>
             </w:r>
+            <w:proofErr w:type="spellEnd"/>
           </w:p>
         </w:tc>
         <w:tc>
@@ -10811,6 +11068,7 @@
                 <w:sz w:val="24"/>
               </w:rPr>
             </w:pPr>
+            <w:proofErr w:type="spellStart"/>
             <w:r>
               <w:rPr>
                 <w:rFonts w:ascii="Times New Roman" w:eastAsia="Times New Roman" w:hAnsi="Times New Roman" w:cs="Times New Roman"/>
@@ -10818,6 +11076,7 @@
               </w:rPr>
               <w:t>is_delivery_completed</w:t>
             </w:r>
+            <w:proofErr w:type="spellEnd"/>
           </w:p>
         </w:tc>
         <w:tc>
@@ -10911,6 +11170,7 @@
                 <w:sz w:val="24"/>
               </w:rPr>
             </w:pPr>
+            <w:proofErr w:type="spellStart"/>
             <w:r>
               <w:rPr>
                 <w:rFonts w:ascii="Times New Roman" w:eastAsia="Times New Roman" w:hAnsi="Times New Roman" w:cs="Times New Roman"/>
@@ -10918,6 +11178,7 @@
               </w:rPr>
               <w:t>updated_delivered_delivery</w:t>
             </w:r>
+            <w:proofErr w:type="spellEnd"/>
           </w:p>
         </w:tc>
         <w:tc>
@@ -11011,6 +11272,7 @@
                 <w:sz w:val="24"/>
               </w:rPr>
             </w:pPr>
+            <w:proofErr w:type="spellStart"/>
             <w:r>
               <w:rPr>
                 <w:rFonts w:ascii="Times New Roman" w:eastAsia="Times New Roman" w:hAnsi="Times New Roman" w:cs="Times New Roman"/>
@@ -11018,6 +11280,7 @@
               </w:rPr>
               <w:t>print_delivered_status</w:t>
             </w:r>
+            <w:proofErr w:type="spellEnd"/>
           </w:p>
         </w:tc>
         <w:tc>
@@ -11119,6 +11382,7 @@
                 <w:sz w:val="24"/>
               </w:rPr>
             </w:pPr>
+            <w:proofErr w:type="spellStart"/>
             <w:r>
               <w:rPr>
                 <w:rFonts w:ascii="Times New Roman" w:eastAsia="Times New Roman" w:hAnsi="Times New Roman" w:cs="Times New Roman"/>
@@ -11127,6 +11391,7 @@
               <w:lastRenderedPageBreak/>
               <w:t>filter_packages_by_time_range</w:t>
             </w:r>
+            <w:proofErr w:type="spellEnd"/>
           </w:p>
         </w:tc>
         <w:tc>
@@ -11310,30 +11575,35 @@
         <w:spacing w:before="400" w:after="40" w:line="240" w:lineRule="auto"/>
         <w:rPr>
           <w:rFonts w:ascii="Times New Roman" w:eastAsia="Times New Roman" w:hAnsi="Times New Roman" w:cs="Times New Roman"/>
-          <w:color w:val="2F5496"/>
           <w:sz w:val="24"/>
         </w:rPr>
       </w:pPr>
       <w:r>
         <w:rPr>
           <w:rFonts w:ascii="Times New Roman" w:eastAsia="Times New Roman" w:hAnsi="Times New Roman" w:cs="Times New Roman"/>
-          <w:color w:val="2F5496"/>
           <w:sz w:val="24"/>
         </w:rPr>
         <w:t xml:space="preserve">Trucks extends </w:t>
       </w:r>
-      <w:r>
-        <w:rPr>
-          <w:rFonts w:ascii="Times New Roman" w:eastAsia="Times New Roman" w:hAnsi="Times New Roman" w:cs="Times New Roman"/>
-          <w:color w:val="2F5496"/>
-          <w:sz w:val="24"/>
-        </w:rPr>
-        <w:t>TimeTracker class to keep track of packages during their delivery. During delivery, ability to retrieve specific package from ID and the associated package data components and delivery status</w:t>
-      </w:r>
-      <w:r>
-        <w:rPr>
-          <w:rFonts w:ascii="Times New Roman" w:eastAsia="Times New Roman" w:hAnsi="Times New Roman" w:cs="Times New Roman"/>
-          <w:color w:val="2F5496"/>
+      <w:proofErr w:type="spellStart"/>
+      <w:r>
+        <w:rPr>
+          <w:rFonts w:ascii="Times New Roman" w:eastAsia="Times New Roman" w:hAnsi="Times New Roman" w:cs="Times New Roman"/>
+          <w:sz w:val="24"/>
+        </w:rPr>
+        <w:t>TimeTracker</w:t>
+      </w:r>
+      <w:proofErr w:type="spellEnd"/>
+      <w:r>
+        <w:rPr>
+          <w:rFonts w:ascii="Times New Roman" w:eastAsia="Times New Roman" w:hAnsi="Times New Roman" w:cs="Times New Roman"/>
+          <w:sz w:val="24"/>
+        </w:rPr>
+        <w:t xml:space="preserve"> class to keep track of packages during their delivery. During delivery, ability to retrieve specific package from ID and the associated package data components and delivery status</w:t>
+      </w:r>
+      <w:r>
+        <w:rPr>
+          <w:rFonts w:ascii="Times New Roman" w:eastAsia="Times New Roman" w:hAnsi="Times New Roman" w:cs="Times New Roman"/>
           <w:sz w:val="24"/>
         </w:rPr>
         <w:t xml:space="preserve"> and time delivered based on the current </w:t>
@@ -11341,7 +11611,6 @@
       <w:r>
         <w:rPr>
           <w:rFonts w:ascii="Times New Roman" w:eastAsia="Times New Roman" w:hAnsi="Times New Roman" w:cs="Times New Roman"/>
-          <w:color w:val="2F5496"/>
           <w:sz w:val="24"/>
         </w:rPr>
         <w:t>time.</w:t>
@@ -11383,7 +11652,7 @@
                     </pic:cNvPicPr>
                   </pic:nvPicPr>
                   <pic:blipFill>
-                    <a:blip r:embed="rId4">
+                    <a:blip r:embed="rId6">
                       <a:extLst>
                         <a:ext uri="{28A0092B-C50C-407E-A947-70E740481C1C}">
                           <a14:useLocalDpi xmlns:a14="http://schemas.microsoft.com/office/drawing/2010/main" val="0"/>
@@ -11434,28 +11703,13 @@
         </w:rPr>
         <w:t>C. Original Code</w:t>
       </w:r>
-    </w:p>
-    <w:p>
-      <w:pPr>
-        <w:spacing w:after="120" w:line="264" w:lineRule="auto"/>
-        <w:rPr>
-          <w:rFonts w:ascii="Times New Roman" w:eastAsia="Times New Roman" w:hAnsi="Times New Roman" w:cs="Times New Roman"/>
-          <w:sz w:val="24"/>
-        </w:rPr>
-      </w:pPr>
-      <w:r>
-        <w:rPr>
-          <w:rFonts w:ascii="Times New Roman" w:eastAsia="Times New Roman" w:hAnsi="Times New Roman" w:cs="Times New Roman"/>
-          <w:sz w:val="24"/>
-        </w:rPr>
-        <w:t xml:space="preserve">Major code blocks screenshots go here showing </w:t>
-      </w:r>
-      <w:r>
-        <w:rPr>
-          <w:rFonts w:ascii="Times New Roman" w:eastAsia="Times New Roman" w:hAnsi="Times New Roman" w:cs="Times New Roman"/>
-          <w:sz w:val="24"/>
-        </w:rPr>
-        <w:t>implementation.</w:t>
+      <w:r>
+        <w:rPr>
+          <w:rFonts w:ascii="Times New Roman" w:eastAsia="Times New Roman" w:hAnsi="Times New Roman" w:cs="Times New Roman"/>
+          <w:color w:val="2F5496"/>
+          <w:sz w:val="24"/>
+        </w:rPr>
+        <w:t xml:space="preserve">: </w:t>
       </w:r>
     </w:p>
     <w:p>
@@ -11466,270 +11720,6 @@
         <w:rPr>
           <w:rFonts w:ascii="Times New Roman" w:eastAsia="Times New Roman" w:hAnsi="Times New Roman" w:cs="Times New Roman"/>
           <w:color w:val="2F5496"/>
-          <w:sz w:val="24"/>
-        </w:rPr>
-      </w:pPr>
-      <w:r>
-        <w:rPr>
-          <w:rFonts w:ascii="Times New Roman" w:eastAsia="Times New Roman" w:hAnsi="Times New Roman" w:cs="Times New Roman"/>
-          <w:color w:val="2F5496"/>
-          <w:sz w:val="24"/>
-        </w:rPr>
-        <w:t>C1. Identification Information</w:t>
-      </w:r>
-    </w:p>
-    <w:p>
-      <w:pPr>
-        <w:spacing w:after="120" w:line="264" w:lineRule="auto"/>
-        <w:rPr>
-          <w:rFonts w:ascii="Times New Roman" w:eastAsia="Times New Roman" w:hAnsi="Times New Roman" w:cs="Times New Roman"/>
-          <w:sz w:val="24"/>
-        </w:rPr>
-      </w:pPr>
-      <w:r>
-        <w:rPr>
-          <w:rFonts w:ascii="Times New Roman" w:eastAsia="Times New Roman" w:hAnsi="Times New Roman" w:cs="Times New Roman"/>
-          <w:sz w:val="24"/>
-        </w:rPr>
-        <w:t>main.py screenshot goes here showing Student ID</w:t>
-      </w:r>
-    </w:p>
-    <w:p>
-      <w:pPr>
-        <w:keepNext/>
-        <w:keepLines/>
-        <w:spacing w:before="400" w:after="40" w:line="240" w:lineRule="auto"/>
-        <w:rPr>
-          <w:rFonts w:ascii="Times New Roman" w:eastAsia="Times New Roman" w:hAnsi="Times New Roman" w:cs="Times New Roman"/>
-          <w:color w:val="2F5496"/>
-          <w:sz w:val="24"/>
-        </w:rPr>
-      </w:pPr>
-      <w:r>
-        <w:rPr>
-          <w:rFonts w:ascii="Times New Roman" w:eastAsia="Times New Roman" w:hAnsi="Times New Roman" w:cs="Times New Roman"/>
-          <w:color w:val="2F5496"/>
-          <w:sz w:val="24"/>
-        </w:rPr>
-        <w:t>C2. Process and Flow Comments</w:t>
-      </w:r>
-    </w:p>
-    <w:p>
-      <w:pPr>
-        <w:spacing w:after="120" w:line="264" w:lineRule="auto"/>
-        <w:rPr>
-          <w:rFonts w:ascii="Times New Roman" w:eastAsia="Times New Roman" w:hAnsi="Times New Roman" w:cs="Times New Roman"/>
-          <w:sz w:val="24"/>
-        </w:rPr>
-      </w:pPr>
-      <w:r>
-        <w:rPr>
-          <w:rFonts w:ascii="Times New Roman" w:eastAsia="Times New Roman" w:hAnsi="Times New Roman" w:cs="Times New Roman"/>
-          <w:sz w:val="24"/>
-        </w:rPr>
-        <w:t xml:space="preserve">Some code blocks screenshots go here showing </w:t>
-      </w:r>
-      <w:r>
-        <w:rPr>
-          <w:rFonts w:ascii="Times New Roman" w:eastAsia="Times New Roman" w:hAnsi="Times New Roman" w:cs="Times New Roman"/>
-          <w:sz w:val="24"/>
-        </w:rPr>
-        <w:t>comments.</w:t>
-      </w:r>
-      <w:r>
-        <w:rPr>
-          <w:rFonts w:ascii="Times New Roman" w:eastAsia="Times New Roman" w:hAnsi="Times New Roman" w:cs="Times New Roman"/>
-          <w:sz w:val="24"/>
-        </w:rPr>
-        <w:t xml:space="preserve"> </w:t>
-      </w:r>
-    </w:p>
-    <w:p>
-      <w:pPr>
-        <w:keepNext/>
-        <w:keepLines/>
-        <w:spacing w:before="400" w:after="40" w:line="240" w:lineRule="auto"/>
-        <w:rPr>
-          <w:rFonts w:ascii="Times New Roman" w:eastAsia="Times New Roman" w:hAnsi="Times New Roman" w:cs="Times New Roman"/>
-          <w:color w:val="2F5496"/>
-          <w:sz w:val="24"/>
-        </w:rPr>
-      </w:pPr>
-      <w:r>
-        <w:rPr>
-          <w:rFonts w:ascii="Times New Roman" w:eastAsia="Times New Roman" w:hAnsi="Times New Roman" w:cs="Times New Roman"/>
-          <w:color w:val="2F5496"/>
-          <w:sz w:val="24"/>
-        </w:rPr>
-        <w:t>D. Interface</w:t>
-      </w:r>
-    </w:p>
-    <w:p>
-      <w:pPr>
-        <w:spacing w:after="120" w:line="264" w:lineRule="auto"/>
-        <w:rPr>
-          <w:rFonts w:ascii="Times New Roman" w:eastAsia="Times New Roman" w:hAnsi="Times New Roman" w:cs="Times New Roman"/>
-          <w:sz w:val="24"/>
-        </w:rPr>
-      </w:pPr>
-      <w:r>
-        <w:rPr>
-          <w:rFonts w:ascii="Times New Roman" w:eastAsia="Times New Roman" w:hAnsi="Times New Roman" w:cs="Times New Roman"/>
-          <w:sz w:val="24"/>
-        </w:rPr>
-        <w:t>Interface screenshot goes here</w:t>
-      </w:r>
-    </w:p>
-    <w:p>
-      <w:pPr>
-        <w:keepNext/>
-        <w:keepLines/>
-        <w:spacing w:before="400" w:after="40" w:line="240" w:lineRule="auto"/>
-        <w:rPr>
-          <w:rFonts w:ascii="Times New Roman" w:eastAsia="Times New Roman" w:hAnsi="Times New Roman" w:cs="Times New Roman"/>
-          <w:color w:val="2F5496"/>
-          <w:sz w:val="24"/>
-        </w:rPr>
-      </w:pPr>
-      <w:r>
-        <w:rPr>
-          <w:rFonts w:ascii="Times New Roman" w:eastAsia="Times New Roman" w:hAnsi="Times New Roman" w:cs="Times New Roman"/>
-          <w:color w:val="2F5496"/>
-          <w:sz w:val="24"/>
-        </w:rPr>
-        <w:lastRenderedPageBreak/>
-        <w:t>D1. First Status Check</w:t>
-      </w:r>
-    </w:p>
-    <w:p>
-      <w:pPr>
-        <w:spacing w:after="120" w:line="264" w:lineRule="auto"/>
-        <w:rPr>
-          <w:rFonts w:ascii="Times New Roman" w:eastAsia="Times New Roman" w:hAnsi="Times New Roman" w:cs="Times New Roman"/>
-          <w:sz w:val="24"/>
-        </w:rPr>
-      </w:pPr>
-      <w:r>
-        <w:rPr>
-          <w:rFonts w:ascii="Times New Roman" w:eastAsia="Times New Roman" w:hAnsi="Times New Roman" w:cs="Times New Roman"/>
-          <w:sz w:val="24"/>
-        </w:rPr>
-        <w:t>Screen shot goes here</w:t>
-      </w:r>
-    </w:p>
-    <w:p>
-      <w:pPr>
-        <w:keepNext/>
-        <w:keepLines/>
-        <w:spacing w:before="400" w:after="40" w:line="240" w:lineRule="auto"/>
-        <w:rPr>
-          <w:rFonts w:ascii="Times New Roman" w:eastAsia="Times New Roman" w:hAnsi="Times New Roman" w:cs="Times New Roman"/>
-          <w:color w:val="2F5496"/>
-          <w:sz w:val="24"/>
-        </w:rPr>
-      </w:pPr>
-      <w:r>
-        <w:rPr>
-          <w:rFonts w:ascii="Times New Roman" w:eastAsia="Times New Roman" w:hAnsi="Times New Roman" w:cs="Times New Roman"/>
-          <w:color w:val="2F5496"/>
-          <w:sz w:val="24"/>
-        </w:rPr>
-        <w:t>D2. Second Status Check</w:t>
-      </w:r>
-    </w:p>
-    <w:p>
-      <w:pPr>
-        <w:spacing w:after="120" w:line="264" w:lineRule="auto"/>
-        <w:rPr>
-          <w:rFonts w:ascii="Times New Roman" w:eastAsia="Times New Roman" w:hAnsi="Times New Roman" w:cs="Times New Roman"/>
-          <w:sz w:val="24"/>
-        </w:rPr>
-      </w:pPr>
-      <w:r>
-        <w:rPr>
-          <w:rFonts w:ascii="Times New Roman" w:eastAsia="Times New Roman" w:hAnsi="Times New Roman" w:cs="Times New Roman"/>
-          <w:sz w:val="24"/>
-        </w:rPr>
-        <w:t>Screenshot goes here</w:t>
-      </w:r>
-    </w:p>
-    <w:p>
-      <w:pPr>
-        <w:keepNext/>
-        <w:keepLines/>
-        <w:spacing w:before="400" w:after="40" w:line="240" w:lineRule="auto"/>
-        <w:rPr>
-          <w:rFonts w:ascii="Times New Roman" w:eastAsia="Times New Roman" w:hAnsi="Times New Roman" w:cs="Times New Roman"/>
-          <w:color w:val="2F5496"/>
-          <w:sz w:val="24"/>
-        </w:rPr>
-      </w:pPr>
-      <w:r>
-        <w:rPr>
-          <w:rFonts w:ascii="Times New Roman" w:eastAsia="Times New Roman" w:hAnsi="Times New Roman" w:cs="Times New Roman"/>
-          <w:color w:val="2F5496"/>
-          <w:sz w:val="24"/>
-        </w:rPr>
-        <w:t>D3. Third Status Check</w:t>
-      </w:r>
-    </w:p>
-    <w:p>
-      <w:pPr>
-        <w:spacing w:after="120" w:line="264" w:lineRule="auto"/>
-        <w:rPr>
-          <w:rFonts w:ascii="Times New Roman" w:eastAsia="Times New Roman" w:hAnsi="Times New Roman" w:cs="Times New Roman"/>
-          <w:sz w:val="24"/>
-        </w:rPr>
-      </w:pPr>
-      <w:r>
-        <w:rPr>
-          <w:rFonts w:ascii="Times New Roman" w:eastAsia="Times New Roman" w:hAnsi="Times New Roman" w:cs="Times New Roman"/>
-          <w:sz w:val="24"/>
-        </w:rPr>
-        <w:t>Screenshot goes here</w:t>
-      </w:r>
-    </w:p>
-    <w:p>
-      <w:pPr>
-        <w:keepNext/>
-        <w:keepLines/>
-        <w:spacing w:before="400" w:after="40" w:line="240" w:lineRule="auto"/>
-        <w:rPr>
-          <w:rFonts w:ascii="Times New Roman" w:eastAsia="Times New Roman" w:hAnsi="Times New Roman" w:cs="Times New Roman"/>
-          <w:color w:val="2F5496"/>
-          <w:sz w:val="24"/>
-        </w:rPr>
-      </w:pPr>
-      <w:r>
-        <w:rPr>
-          <w:rFonts w:ascii="Times New Roman" w:eastAsia="Times New Roman" w:hAnsi="Times New Roman" w:cs="Times New Roman"/>
-          <w:color w:val="2F5496"/>
-          <w:sz w:val="24"/>
-        </w:rPr>
-        <w:t>E. Screenshot of Code Execution</w:t>
-      </w:r>
-    </w:p>
-    <w:p>
-      <w:pPr>
-        <w:spacing w:after="120" w:line="264" w:lineRule="auto"/>
-        <w:rPr>
-          <w:rFonts w:ascii="Times New Roman" w:eastAsia="Times New Roman" w:hAnsi="Times New Roman" w:cs="Times New Roman"/>
-          <w:sz w:val="24"/>
-        </w:rPr>
-      </w:pPr>
-      <w:r>
-        <w:rPr>
-          <w:rFonts w:ascii="Times New Roman" w:eastAsia="Times New Roman" w:hAnsi="Times New Roman" w:cs="Times New Roman"/>
-          <w:sz w:val="24"/>
-        </w:rPr>
-        <w:t>Screenshot goes here</w:t>
-      </w:r>
-    </w:p>
-    <w:p>
-      <w:pPr>
-        <w:spacing w:after="120" w:line="264" w:lineRule="auto"/>
-        <w:rPr>
-          <w:rFonts w:ascii="Times New Roman" w:eastAsia="Times New Roman" w:hAnsi="Times New Roman" w:cs="Times New Roman"/>
           <w:sz w:val="24"/>
         </w:rPr>
       </w:pPr>
@@ -11751,7 +11741,7 @@
           <w:color w:val="2F5496"/>
           <w:sz w:val="24"/>
         </w:rPr>
-        <w:t>F1. Strengths of the Chosen Algorithm</w:t>
+        <w:t>C1. Identification Information</w:t>
       </w:r>
     </w:p>
     <w:p>
@@ -11767,7 +11757,7 @@
           <w:rFonts w:ascii="Times New Roman" w:eastAsia="Times New Roman" w:hAnsi="Times New Roman" w:cs="Times New Roman"/>
           <w:sz w:val="24"/>
         </w:rPr>
-        <w:t>Text goes here</w:t>
+        <w:t>main.py screenshot goes here showing Student ID</w:t>
       </w:r>
     </w:p>
     <w:p>
@@ -11787,7 +11777,7 @@
           <w:color w:val="2F5496"/>
           <w:sz w:val="24"/>
         </w:rPr>
-        <w:t>F2. Verification of Algorithm</w:t>
+        <w:t>C2. Process and Flow Comments</w:t>
       </w:r>
     </w:p>
     <w:p>
@@ -11803,7 +11793,21 @@
           <w:rFonts w:ascii="Times New Roman" w:eastAsia="Times New Roman" w:hAnsi="Times New Roman" w:cs="Times New Roman"/>
           <w:sz w:val="24"/>
         </w:rPr>
-        <w:t>Text goes here</w:t>
+        <w:t xml:space="preserve">Some code blocks screenshots go here showing </w:t>
+      </w:r>
+      <w:r>
+        <w:rPr>
+          <w:rFonts w:ascii="Times New Roman" w:eastAsia="Times New Roman" w:hAnsi="Times New Roman" w:cs="Times New Roman"/>
+          <w:sz w:val="24"/>
+        </w:rPr>
+        <w:t>comments.</w:t>
+      </w:r>
+      <w:r>
+        <w:rPr>
+          <w:rFonts w:ascii="Times New Roman" w:eastAsia="Times New Roman" w:hAnsi="Times New Roman" w:cs="Times New Roman"/>
+          <w:sz w:val="24"/>
+        </w:rPr>
+        <w:t xml:space="preserve"> </w:t>
       </w:r>
     </w:p>
     <w:p>
@@ -11823,7 +11827,8 @@
           <w:color w:val="2F5496"/>
           <w:sz w:val="24"/>
         </w:rPr>
-        <w:t>F3. Other Possible Algorithms</w:t>
+        <w:lastRenderedPageBreak/>
+        <w:t>D. Interface</w:t>
       </w:r>
     </w:p>
     <w:p>
@@ -11839,8 +11844,17 @@
           <w:rFonts w:ascii="Times New Roman" w:eastAsia="Times New Roman" w:hAnsi="Times New Roman" w:cs="Times New Roman"/>
           <w:sz w:val="24"/>
         </w:rPr>
-        <w:t>Text goes here</w:t>
-      </w:r>
+        <w:t xml:space="preserve">Interface screenshot goes </w:t>
+      </w:r>
+      <w:proofErr w:type="gramStart"/>
+      <w:r>
+        <w:rPr>
+          <w:rFonts w:ascii="Times New Roman" w:eastAsia="Times New Roman" w:hAnsi="Times New Roman" w:cs="Times New Roman"/>
+          <w:sz w:val="24"/>
+        </w:rPr>
+        <w:t>here</w:t>
+      </w:r>
+      <w:proofErr w:type="gramEnd"/>
     </w:p>
     <w:p>
       <w:pPr>
@@ -11859,7 +11873,7 @@
           <w:color w:val="2F5496"/>
           <w:sz w:val="24"/>
         </w:rPr>
-        <w:t>F3a. Algorithm Differences</w:t>
+        <w:t>D1. First Status Check</w:t>
       </w:r>
     </w:p>
     <w:p>
@@ -11875,8 +11889,17 @@
           <w:rFonts w:ascii="Times New Roman" w:eastAsia="Times New Roman" w:hAnsi="Times New Roman" w:cs="Times New Roman"/>
           <w:sz w:val="24"/>
         </w:rPr>
-        <w:t>Text goes here</w:t>
-      </w:r>
+        <w:t xml:space="preserve">Screen shot goes </w:t>
+      </w:r>
+      <w:proofErr w:type="gramStart"/>
+      <w:r>
+        <w:rPr>
+          <w:rFonts w:ascii="Times New Roman" w:eastAsia="Times New Roman" w:hAnsi="Times New Roman" w:cs="Times New Roman"/>
+          <w:sz w:val="24"/>
+        </w:rPr>
+        <w:t>here</w:t>
+      </w:r>
+      <w:proofErr w:type="gramEnd"/>
     </w:p>
     <w:p>
       <w:pPr>
@@ -11895,7 +11918,7 @@
           <w:color w:val="2F5496"/>
           <w:sz w:val="24"/>
         </w:rPr>
-        <w:t>G. Different Approach</w:t>
+        <w:t>D2. Second Status Check</w:t>
       </w:r>
     </w:p>
     <w:p>
@@ -11911,8 +11934,17 @@
           <w:rFonts w:ascii="Times New Roman" w:eastAsia="Times New Roman" w:hAnsi="Times New Roman" w:cs="Times New Roman"/>
           <w:sz w:val="24"/>
         </w:rPr>
-        <w:t>Text goes here</w:t>
-      </w:r>
+        <w:t xml:space="preserve">Screenshot goes </w:t>
+      </w:r>
+      <w:proofErr w:type="gramStart"/>
+      <w:r>
+        <w:rPr>
+          <w:rFonts w:ascii="Times New Roman" w:eastAsia="Times New Roman" w:hAnsi="Times New Roman" w:cs="Times New Roman"/>
+          <w:sz w:val="24"/>
+        </w:rPr>
+        <w:t>here</w:t>
+      </w:r>
+      <w:proofErr w:type="gramEnd"/>
     </w:p>
     <w:p>
       <w:pPr>
@@ -11931,7 +11963,7 @@
           <w:color w:val="2F5496"/>
           <w:sz w:val="24"/>
         </w:rPr>
-        <w:t>H. Verification of Data Structure</w:t>
+        <w:t>D3. Third Status Check</w:t>
       </w:r>
     </w:p>
     <w:p>
@@ -11947,8 +11979,17 @@
           <w:rFonts w:ascii="Times New Roman" w:eastAsia="Times New Roman" w:hAnsi="Times New Roman" w:cs="Times New Roman"/>
           <w:sz w:val="24"/>
         </w:rPr>
-        <w:t>Text goes here</w:t>
-      </w:r>
+        <w:t xml:space="preserve">Screenshot goes </w:t>
+      </w:r>
+      <w:proofErr w:type="gramStart"/>
+      <w:r>
+        <w:rPr>
+          <w:rFonts w:ascii="Times New Roman" w:eastAsia="Times New Roman" w:hAnsi="Times New Roman" w:cs="Times New Roman"/>
+          <w:sz w:val="24"/>
+        </w:rPr>
+        <w:t>here</w:t>
+      </w:r>
+      <w:proofErr w:type="gramEnd"/>
     </w:p>
     <w:p>
       <w:pPr>
@@ -11967,7 +12008,7 @@
           <w:color w:val="2F5496"/>
           <w:sz w:val="24"/>
         </w:rPr>
-        <w:t>H1. Other Data Structures</w:t>
+        <w:t>E. Screenshot of Code Execution</w:t>
       </w:r>
     </w:p>
     <w:p>
@@ -11983,8 +12024,26 @@
           <w:rFonts w:ascii="Times New Roman" w:eastAsia="Times New Roman" w:hAnsi="Times New Roman" w:cs="Times New Roman"/>
           <w:sz w:val="24"/>
         </w:rPr>
-        <w:t>Text goes here</w:t>
-      </w:r>
+        <w:t xml:space="preserve">Screenshot goes </w:t>
+      </w:r>
+      <w:proofErr w:type="gramStart"/>
+      <w:r>
+        <w:rPr>
+          <w:rFonts w:ascii="Times New Roman" w:eastAsia="Times New Roman" w:hAnsi="Times New Roman" w:cs="Times New Roman"/>
+          <w:sz w:val="24"/>
+        </w:rPr>
+        <w:t>here</w:t>
+      </w:r>
+      <w:proofErr w:type="gramEnd"/>
+    </w:p>
+    <w:p>
+      <w:pPr>
+        <w:spacing w:after="120" w:line="264" w:lineRule="auto"/>
+        <w:rPr>
+          <w:rFonts w:ascii="Times New Roman" w:eastAsia="Times New Roman" w:hAnsi="Times New Roman" w:cs="Times New Roman"/>
+          <w:sz w:val="24"/>
+        </w:rPr>
+      </w:pPr>
     </w:p>
     <w:p>
       <w:pPr>
@@ -12003,7 +12062,7 @@
           <w:color w:val="2F5496"/>
           <w:sz w:val="24"/>
         </w:rPr>
-        <w:t>H1a. Data Structure Differences</w:t>
+        <w:t>F1. Strengths of the Chosen Algorithm</w:t>
       </w:r>
     </w:p>
     <w:p>
@@ -12019,8 +12078,17 @@
           <w:rFonts w:ascii="Times New Roman" w:eastAsia="Times New Roman" w:hAnsi="Times New Roman" w:cs="Times New Roman"/>
           <w:sz w:val="24"/>
         </w:rPr>
-        <w:t>Text goes here</w:t>
-      </w:r>
+        <w:t xml:space="preserve">Text goes </w:t>
+      </w:r>
+      <w:proofErr w:type="gramStart"/>
+      <w:r>
+        <w:rPr>
+          <w:rFonts w:ascii="Times New Roman" w:eastAsia="Times New Roman" w:hAnsi="Times New Roman" w:cs="Times New Roman"/>
+          <w:sz w:val="24"/>
+        </w:rPr>
+        <w:t>here</w:t>
+      </w:r>
+      <w:proofErr w:type="gramEnd"/>
     </w:p>
     <w:p>
       <w:pPr>
@@ -12039,8 +12107,7 @@
           <w:color w:val="2F5496"/>
           <w:sz w:val="24"/>
         </w:rPr>
-        <w:lastRenderedPageBreak/>
-        <w:t>I. Sources</w:t>
+        <w:t>F2. Verification of Algorithm</w:t>
       </w:r>
     </w:p>
     <w:p>
@@ -12056,8 +12123,333 @@
           <w:rFonts w:ascii="Times New Roman" w:eastAsia="Times New Roman" w:hAnsi="Times New Roman" w:cs="Times New Roman"/>
           <w:sz w:val="24"/>
         </w:rPr>
-        <w:t>Text goes here</w:t>
-      </w:r>
+        <w:t xml:space="preserve">Text goes </w:t>
+      </w:r>
+      <w:proofErr w:type="gramStart"/>
+      <w:r>
+        <w:rPr>
+          <w:rFonts w:ascii="Times New Roman" w:eastAsia="Times New Roman" w:hAnsi="Times New Roman" w:cs="Times New Roman"/>
+          <w:sz w:val="24"/>
+        </w:rPr>
+        <w:t>here</w:t>
+      </w:r>
+      <w:proofErr w:type="gramEnd"/>
+    </w:p>
+    <w:p>
+      <w:pPr>
+        <w:keepNext/>
+        <w:keepLines/>
+        <w:spacing w:before="400" w:after="40" w:line="240" w:lineRule="auto"/>
+        <w:rPr>
+          <w:rFonts w:ascii="Times New Roman" w:eastAsia="Times New Roman" w:hAnsi="Times New Roman" w:cs="Times New Roman"/>
+          <w:color w:val="2F5496"/>
+          <w:sz w:val="24"/>
+        </w:rPr>
+      </w:pPr>
+      <w:r>
+        <w:rPr>
+          <w:rFonts w:ascii="Times New Roman" w:eastAsia="Times New Roman" w:hAnsi="Times New Roman" w:cs="Times New Roman"/>
+          <w:color w:val="2F5496"/>
+          <w:sz w:val="24"/>
+        </w:rPr>
+        <w:t>F3. Other Possible Algorithms</w:t>
+      </w:r>
+    </w:p>
+    <w:p>
+      <w:pPr>
+        <w:spacing w:after="120" w:line="264" w:lineRule="auto"/>
+        <w:rPr>
+          <w:rFonts w:ascii="Times New Roman" w:eastAsia="Times New Roman" w:hAnsi="Times New Roman" w:cs="Times New Roman"/>
+          <w:sz w:val="24"/>
+        </w:rPr>
+      </w:pPr>
+      <w:r>
+        <w:rPr>
+          <w:rFonts w:ascii="Times New Roman" w:eastAsia="Times New Roman" w:hAnsi="Times New Roman" w:cs="Times New Roman"/>
+          <w:sz w:val="24"/>
+        </w:rPr>
+        <w:t xml:space="preserve">Text goes </w:t>
+      </w:r>
+      <w:proofErr w:type="gramStart"/>
+      <w:r>
+        <w:rPr>
+          <w:rFonts w:ascii="Times New Roman" w:eastAsia="Times New Roman" w:hAnsi="Times New Roman" w:cs="Times New Roman"/>
+          <w:sz w:val="24"/>
+        </w:rPr>
+        <w:t>here</w:t>
+      </w:r>
+      <w:proofErr w:type="gramEnd"/>
+    </w:p>
+    <w:p>
+      <w:pPr>
+        <w:keepNext/>
+        <w:keepLines/>
+        <w:spacing w:before="400" w:after="40" w:line="240" w:lineRule="auto"/>
+        <w:rPr>
+          <w:rFonts w:ascii="Times New Roman" w:eastAsia="Times New Roman" w:hAnsi="Times New Roman" w:cs="Times New Roman"/>
+          <w:color w:val="2F5496"/>
+          <w:sz w:val="24"/>
+        </w:rPr>
+      </w:pPr>
+      <w:r>
+        <w:rPr>
+          <w:rFonts w:ascii="Times New Roman" w:eastAsia="Times New Roman" w:hAnsi="Times New Roman" w:cs="Times New Roman"/>
+          <w:color w:val="2F5496"/>
+          <w:sz w:val="24"/>
+        </w:rPr>
+        <w:t>F3a. Algorithm Differences</w:t>
+      </w:r>
+    </w:p>
+    <w:p>
+      <w:pPr>
+        <w:spacing w:after="120" w:line="264" w:lineRule="auto"/>
+        <w:rPr>
+          <w:rFonts w:ascii="Times New Roman" w:eastAsia="Times New Roman" w:hAnsi="Times New Roman" w:cs="Times New Roman"/>
+          <w:sz w:val="24"/>
+        </w:rPr>
+      </w:pPr>
+      <w:r>
+        <w:rPr>
+          <w:rFonts w:ascii="Times New Roman" w:eastAsia="Times New Roman" w:hAnsi="Times New Roman" w:cs="Times New Roman"/>
+          <w:sz w:val="24"/>
+        </w:rPr>
+        <w:t xml:space="preserve">Text goes </w:t>
+      </w:r>
+      <w:proofErr w:type="gramStart"/>
+      <w:r>
+        <w:rPr>
+          <w:rFonts w:ascii="Times New Roman" w:eastAsia="Times New Roman" w:hAnsi="Times New Roman" w:cs="Times New Roman"/>
+          <w:sz w:val="24"/>
+        </w:rPr>
+        <w:t>here</w:t>
+      </w:r>
+      <w:proofErr w:type="gramEnd"/>
+    </w:p>
+    <w:p>
+      <w:pPr>
+        <w:keepNext/>
+        <w:keepLines/>
+        <w:spacing w:before="400" w:after="40" w:line="240" w:lineRule="auto"/>
+        <w:rPr>
+          <w:rFonts w:ascii="Times New Roman" w:eastAsia="Times New Roman" w:hAnsi="Times New Roman" w:cs="Times New Roman"/>
+          <w:color w:val="2F5496"/>
+          <w:sz w:val="24"/>
+        </w:rPr>
+      </w:pPr>
+      <w:r>
+        <w:rPr>
+          <w:rFonts w:ascii="Times New Roman" w:eastAsia="Times New Roman" w:hAnsi="Times New Roman" w:cs="Times New Roman"/>
+          <w:color w:val="2F5496"/>
+          <w:sz w:val="24"/>
+        </w:rPr>
+        <w:t>G. Different Approach</w:t>
+      </w:r>
+    </w:p>
+    <w:p>
+      <w:pPr>
+        <w:spacing w:after="120" w:line="264" w:lineRule="auto"/>
+        <w:rPr>
+          <w:rFonts w:ascii="Times New Roman" w:eastAsia="Times New Roman" w:hAnsi="Times New Roman" w:cs="Times New Roman"/>
+          <w:sz w:val="24"/>
+        </w:rPr>
+      </w:pPr>
+      <w:r>
+        <w:rPr>
+          <w:rFonts w:ascii="Times New Roman" w:eastAsia="Times New Roman" w:hAnsi="Times New Roman" w:cs="Times New Roman"/>
+          <w:sz w:val="24"/>
+        </w:rPr>
+        <w:t xml:space="preserve">Text goes </w:t>
+      </w:r>
+      <w:proofErr w:type="gramStart"/>
+      <w:r>
+        <w:rPr>
+          <w:rFonts w:ascii="Times New Roman" w:eastAsia="Times New Roman" w:hAnsi="Times New Roman" w:cs="Times New Roman"/>
+          <w:sz w:val="24"/>
+        </w:rPr>
+        <w:t>here</w:t>
+      </w:r>
+      <w:proofErr w:type="gramEnd"/>
+    </w:p>
+    <w:p>
+      <w:pPr>
+        <w:keepNext/>
+        <w:keepLines/>
+        <w:spacing w:before="400" w:after="40" w:line="240" w:lineRule="auto"/>
+        <w:rPr>
+          <w:rFonts w:ascii="Times New Roman" w:eastAsia="Times New Roman" w:hAnsi="Times New Roman" w:cs="Times New Roman"/>
+          <w:color w:val="2F5496"/>
+          <w:sz w:val="24"/>
+        </w:rPr>
+      </w:pPr>
+      <w:r>
+        <w:rPr>
+          <w:rFonts w:ascii="Times New Roman" w:eastAsia="Times New Roman" w:hAnsi="Times New Roman" w:cs="Times New Roman"/>
+          <w:color w:val="2F5496"/>
+          <w:sz w:val="24"/>
+        </w:rPr>
+        <w:t>H. Verification of Data Structure</w:t>
+      </w:r>
+    </w:p>
+    <w:p>
+      <w:pPr>
+        <w:spacing w:after="120" w:line="264" w:lineRule="auto"/>
+        <w:rPr>
+          <w:rFonts w:ascii="Times New Roman" w:eastAsia="Times New Roman" w:hAnsi="Times New Roman" w:cs="Times New Roman"/>
+          <w:sz w:val="24"/>
+        </w:rPr>
+      </w:pPr>
+      <w:r>
+        <w:rPr>
+          <w:rFonts w:ascii="Times New Roman" w:eastAsia="Times New Roman" w:hAnsi="Times New Roman" w:cs="Times New Roman"/>
+          <w:sz w:val="24"/>
+        </w:rPr>
+        <w:t xml:space="preserve">Text goes </w:t>
+      </w:r>
+      <w:proofErr w:type="gramStart"/>
+      <w:r>
+        <w:rPr>
+          <w:rFonts w:ascii="Times New Roman" w:eastAsia="Times New Roman" w:hAnsi="Times New Roman" w:cs="Times New Roman"/>
+          <w:sz w:val="24"/>
+        </w:rPr>
+        <w:t>here</w:t>
+      </w:r>
+      <w:proofErr w:type="gramEnd"/>
+    </w:p>
+    <w:p>
+      <w:pPr>
+        <w:keepNext/>
+        <w:keepLines/>
+        <w:spacing w:before="400" w:after="40" w:line="240" w:lineRule="auto"/>
+        <w:rPr>
+          <w:rFonts w:ascii="Times New Roman" w:eastAsia="Times New Roman" w:hAnsi="Times New Roman" w:cs="Times New Roman"/>
+          <w:color w:val="2F5496"/>
+          <w:sz w:val="24"/>
+        </w:rPr>
+      </w:pPr>
+      <w:r>
+        <w:rPr>
+          <w:rFonts w:ascii="Times New Roman" w:eastAsia="Times New Roman" w:hAnsi="Times New Roman" w:cs="Times New Roman"/>
+          <w:color w:val="2F5496"/>
+          <w:sz w:val="24"/>
+        </w:rPr>
+        <w:t>H1. Other Data Structures</w:t>
+      </w:r>
+    </w:p>
+    <w:p>
+      <w:pPr>
+        <w:spacing w:after="120" w:line="264" w:lineRule="auto"/>
+        <w:rPr>
+          <w:rFonts w:ascii="Times New Roman" w:eastAsia="Times New Roman" w:hAnsi="Times New Roman" w:cs="Times New Roman"/>
+          <w:sz w:val="24"/>
+        </w:rPr>
+      </w:pPr>
+      <w:r>
+        <w:rPr>
+          <w:rFonts w:ascii="Times New Roman" w:eastAsia="Times New Roman" w:hAnsi="Times New Roman" w:cs="Times New Roman"/>
+          <w:sz w:val="24"/>
+        </w:rPr>
+        <w:t xml:space="preserve">Text goes </w:t>
+      </w:r>
+      <w:proofErr w:type="gramStart"/>
+      <w:r>
+        <w:rPr>
+          <w:rFonts w:ascii="Times New Roman" w:eastAsia="Times New Roman" w:hAnsi="Times New Roman" w:cs="Times New Roman"/>
+          <w:sz w:val="24"/>
+        </w:rPr>
+        <w:t>here</w:t>
+      </w:r>
+      <w:proofErr w:type="gramEnd"/>
+    </w:p>
+    <w:p>
+      <w:pPr>
+        <w:keepNext/>
+        <w:keepLines/>
+        <w:spacing w:before="400" w:after="40" w:line="240" w:lineRule="auto"/>
+        <w:rPr>
+          <w:rFonts w:ascii="Times New Roman" w:eastAsia="Times New Roman" w:hAnsi="Times New Roman" w:cs="Times New Roman"/>
+          <w:color w:val="2F5496"/>
+          <w:sz w:val="24"/>
+        </w:rPr>
+      </w:pPr>
+      <w:r>
+        <w:rPr>
+          <w:rFonts w:ascii="Times New Roman" w:eastAsia="Times New Roman" w:hAnsi="Times New Roman" w:cs="Times New Roman"/>
+          <w:color w:val="2F5496"/>
+          <w:sz w:val="24"/>
+        </w:rPr>
+        <w:lastRenderedPageBreak/>
+        <w:t>H1a. Data Structure Differences</w:t>
+      </w:r>
+    </w:p>
+    <w:p>
+      <w:pPr>
+        <w:spacing w:after="120" w:line="264" w:lineRule="auto"/>
+        <w:rPr>
+          <w:rFonts w:ascii="Times New Roman" w:eastAsia="Times New Roman" w:hAnsi="Times New Roman" w:cs="Times New Roman"/>
+          <w:sz w:val="24"/>
+        </w:rPr>
+      </w:pPr>
+      <w:r>
+        <w:rPr>
+          <w:rFonts w:ascii="Times New Roman" w:eastAsia="Times New Roman" w:hAnsi="Times New Roman" w:cs="Times New Roman"/>
+          <w:sz w:val="24"/>
+        </w:rPr>
+        <w:t xml:space="preserve">Text goes </w:t>
+      </w:r>
+      <w:proofErr w:type="gramStart"/>
+      <w:r>
+        <w:rPr>
+          <w:rFonts w:ascii="Times New Roman" w:eastAsia="Times New Roman" w:hAnsi="Times New Roman" w:cs="Times New Roman"/>
+          <w:sz w:val="24"/>
+        </w:rPr>
+        <w:t>here</w:t>
+      </w:r>
+      <w:proofErr w:type="gramEnd"/>
+    </w:p>
+    <w:p>
+      <w:pPr>
+        <w:keepNext/>
+        <w:keepLines/>
+        <w:spacing w:before="400" w:after="40" w:line="240" w:lineRule="auto"/>
+        <w:rPr>
+          <w:rFonts w:ascii="Times New Roman" w:eastAsia="Times New Roman" w:hAnsi="Times New Roman" w:cs="Times New Roman"/>
+          <w:color w:val="2F5496"/>
+          <w:sz w:val="24"/>
+        </w:rPr>
+      </w:pPr>
+      <w:r>
+        <w:rPr>
+          <w:rFonts w:ascii="Times New Roman" w:eastAsia="Times New Roman" w:hAnsi="Times New Roman" w:cs="Times New Roman"/>
+          <w:color w:val="2F5496"/>
+          <w:sz w:val="24"/>
+        </w:rPr>
+        <w:t>I. Sources</w:t>
+      </w:r>
+    </w:p>
+    <w:p>
+      <w:pPr>
+        <w:spacing w:after="120" w:line="264" w:lineRule="auto"/>
+        <w:rPr>
+          <w:rFonts w:ascii="Times New Roman" w:eastAsia="Times New Roman" w:hAnsi="Times New Roman" w:cs="Times New Roman"/>
+          <w:sz w:val="24"/>
+        </w:rPr>
+      </w:pPr>
+      <w:r>
+        <w:rPr>
+          <w:rFonts w:ascii="Times New Roman" w:eastAsia="Times New Roman" w:hAnsi="Times New Roman" w:cs="Times New Roman"/>
+          <w:sz w:val="24"/>
+        </w:rPr>
+        <w:t xml:space="preserve">Text goes </w:t>
+      </w:r>
+      <w:proofErr w:type="gramStart"/>
+      <w:r>
+        <w:rPr>
+          <w:rFonts w:ascii="Times New Roman" w:eastAsia="Times New Roman" w:hAnsi="Times New Roman" w:cs="Times New Roman"/>
+          <w:sz w:val="24"/>
+        </w:rPr>
+        <w:t>here</w:t>
+      </w:r>
+      <w:proofErr w:type="gramEnd"/>
     </w:p>
     <w:p>
       <w:pPr>
@@ -12083,12 +12475,21 @@
           <w:sz w:val="24"/>
         </w:rPr>
       </w:pPr>
-      <w:r>
-        <w:rPr>
-          <w:rFonts w:ascii="Times New Roman" w:eastAsia="Times New Roman" w:hAnsi="Times New Roman" w:cs="Times New Roman"/>
-          <w:sz w:val="24"/>
-        </w:rPr>
-        <w:t xml:space="preserve">Lysecky, R., &amp; Vahid, F. (2018, June). </w:t>
+      <w:proofErr w:type="spellStart"/>
+      <w:r>
+        <w:rPr>
+          <w:rFonts w:ascii="Times New Roman" w:eastAsia="Times New Roman" w:hAnsi="Times New Roman" w:cs="Times New Roman"/>
+          <w:sz w:val="24"/>
+        </w:rPr>
+        <w:t>Lysecky</w:t>
+      </w:r>
+      <w:proofErr w:type="spellEnd"/>
+      <w:r>
+        <w:rPr>
+          <w:rFonts w:ascii="Times New Roman" w:eastAsia="Times New Roman" w:hAnsi="Times New Roman" w:cs="Times New Roman"/>
+          <w:sz w:val="24"/>
+        </w:rPr>
+        <w:t xml:space="preserve">, R., &amp; Vahid, F. (2018, June). </w:t>
       </w:r>
       <w:r>
         <w:rPr>
@@ -12103,7 +12504,23 @@
           <w:rFonts w:ascii="Times New Roman" w:eastAsia="Times New Roman" w:hAnsi="Times New Roman" w:cs="Times New Roman"/>
           <w:sz w:val="24"/>
         </w:rPr>
-        <w:t>. zyBooks.</w:t>
+        <w:t xml:space="preserve">. </w:t>
+      </w:r>
+      <w:proofErr w:type="spellStart"/>
+      <w:r>
+        <w:rPr>
+          <w:rFonts w:ascii="Times New Roman" w:eastAsia="Times New Roman" w:hAnsi="Times New Roman" w:cs="Times New Roman"/>
+          <w:sz w:val="24"/>
+        </w:rPr>
+        <w:t>zyBooks</w:t>
+      </w:r>
+      <w:proofErr w:type="spellEnd"/>
+      <w:r>
+        <w:rPr>
+          <w:rFonts w:ascii="Times New Roman" w:eastAsia="Times New Roman" w:hAnsi="Times New Roman" w:cs="Times New Roman"/>
+          <w:sz w:val="24"/>
+        </w:rPr>
+        <w:t>.</w:t>
       </w:r>
     </w:p>
     <w:p>
@@ -12123,7 +12540,7 @@
         </w:rPr>
         <w:t xml:space="preserve">Retrieved March 22, 2021, from  </w:t>
       </w:r>
-      <w:hyperlink r:id="rId5">
+      <w:hyperlink r:id="rId7">
         <w:r>
           <w:rPr>
             <w:rFonts w:ascii="Times New Roman" w:eastAsia="Times New Roman" w:hAnsi="Times New Roman" w:cs="Times New Roman"/>
@@ -12190,6 +12607,127 @@
     </w:sectPr>
   </w:body>
 </w:document>
+</file>
+
+<file path=word/numbering.xml><?xml version="1.0" encoding="utf-8"?>
+<w:numbering xmlns:wpc="http://schemas.microsoft.com/office/word/2010/wordprocessingCanvas" xmlns:cx="http://schemas.microsoft.com/office/drawing/2014/chartex" xmlns:cx1="http://schemas.microsoft.com/office/drawing/2015/9/8/chartex" xmlns:cx2="http://schemas.microsoft.com/office/drawing/2015/10/21/chartex" xmlns:cx3="http://schemas.microsoft.com/office/drawing/2016/5/9/chartex" xmlns:cx4="http://schemas.microsoft.com/office/drawing/2016/5/10/chartex" xmlns:cx5="http://schemas.microsoft.com/office/drawing/2016/5/11/chartex" xmlns:cx6="http://schemas.microsoft.com/office/drawing/2016/5/12/chartex" xmlns:cx7="http://schemas.microsoft.com/office/drawing/2016/5/13/chartex" xmlns:cx8="http://schemas.microsoft.com/office/drawing/2016/5/14/chartex" xmlns:mc="http://schemas.openxmlformats.org/markup-compatibility/2006" xmlns:aink="http://schemas.microsoft.com/office/drawing/2016/ink" xmlns:am3d="http://schemas.microsoft.com/office/drawing/2017/model3d" xmlns:o="urn:schemas-microsoft-com:office:office" xmlns:oel="http://schemas.microsoft.com/office/2019/extlst" xmlns:r="http://schemas.openxmlformats.org/officeDocument/2006/relationships" xmlns:m="http://schemas.openxmlformats.org/officeDocument/2006/math" xmlns:v="urn:schemas-microsoft-com:vml" xmlns:wp14="http://schemas.microsoft.com/office/word/2010/wordprocessingDrawing" xmlns:wp="http://schemas.openxmlformats.org/drawingml/2006/wordprocessingDrawing" xmlns:w10="urn:schemas-microsoft-com:office:word" xmlns:w="http://schemas.openxmlformats.org/wordprocessingml/2006/main" xmlns:w14="http://schemas.microsoft.com/office/word/2010/wordml" xmlns:w15="http://schemas.microsoft.com/office/word/2012/wordml" xmlns:w16cex="http://schemas.microsoft.com/office/word/2018/wordml/cex" xmlns:w16cid="http://schemas.microsoft.com/office/word/2016/wordml/cid" xmlns:w16="http://schemas.microsoft.com/office/word/2018/wordml" xmlns:w16sdtdh="http://schemas.microsoft.com/office/word/2020/wordml/sdtdatahash" xmlns:w16se="http://schemas.microsoft.com/office/word/2015/wordml/symex" xmlns:wpg="http://schemas.microsoft.com/office/word/2010/wordprocessingGroup" xmlns:wpi="http://schemas.microsoft.com/office/word/2010/wordprocessingInk" xmlns:wne="http://schemas.microsoft.com/office/word/2006/wordml" xmlns:wps="http://schemas.microsoft.com/office/word/2010/wordprocessingShape" mc:Ignorable="w14 w15 w16se w16cid w16 w16cex w16sdtdh wp14">
+  <w:abstractNum w:abstractNumId="0" w15:restartNumberingAfterBreak="0">
+    <w:nsid w:val="13D16E14"/>
+    <w:multiLevelType w:val="hybridMultilevel"/>
+    <w:tmpl w:val="ACE44E9E"/>
+    <w:lvl w:ilvl="0" w:tplc="04090001">
+      <w:start w:val="1"/>
+      <w:numFmt w:val="bullet"/>
+      <w:lvlText w:val=""/>
+      <w:lvlJc w:val="left"/>
+      <w:pPr>
+        <w:ind w:left="720" w:hanging="360"/>
+      </w:pPr>
+      <w:rPr>
+        <w:rFonts w:ascii="Symbol" w:hAnsi="Symbol" w:hint="default"/>
+      </w:rPr>
+    </w:lvl>
+    <w:lvl w:ilvl="1" w:tplc="04090003" w:tentative="1">
+      <w:start w:val="1"/>
+      <w:numFmt w:val="bullet"/>
+      <w:lvlText w:val="o"/>
+      <w:lvlJc w:val="left"/>
+      <w:pPr>
+        <w:ind w:left="1440" w:hanging="360"/>
+      </w:pPr>
+      <w:rPr>
+        <w:rFonts w:ascii="Courier New" w:hAnsi="Courier New" w:cs="Courier New" w:hint="default"/>
+      </w:rPr>
+    </w:lvl>
+    <w:lvl w:ilvl="2" w:tplc="04090005" w:tentative="1">
+      <w:start w:val="1"/>
+      <w:numFmt w:val="bullet"/>
+      <w:lvlText w:val=""/>
+      <w:lvlJc w:val="left"/>
+      <w:pPr>
+        <w:ind w:left="2160" w:hanging="360"/>
+      </w:pPr>
+      <w:rPr>
+        <w:rFonts w:ascii="Wingdings" w:hAnsi="Wingdings" w:hint="default"/>
+      </w:rPr>
+    </w:lvl>
+    <w:lvl w:ilvl="3" w:tplc="04090001" w:tentative="1">
+      <w:start w:val="1"/>
+      <w:numFmt w:val="bullet"/>
+      <w:lvlText w:val=""/>
+      <w:lvlJc w:val="left"/>
+      <w:pPr>
+        <w:ind w:left="2880" w:hanging="360"/>
+      </w:pPr>
+      <w:rPr>
+        <w:rFonts w:ascii="Symbol" w:hAnsi="Symbol" w:hint="default"/>
+      </w:rPr>
+    </w:lvl>
+    <w:lvl w:ilvl="4" w:tplc="04090003" w:tentative="1">
+      <w:start w:val="1"/>
+      <w:numFmt w:val="bullet"/>
+      <w:lvlText w:val="o"/>
+      <w:lvlJc w:val="left"/>
+      <w:pPr>
+        <w:ind w:left="3600" w:hanging="360"/>
+      </w:pPr>
+      <w:rPr>
+        <w:rFonts w:ascii="Courier New" w:hAnsi="Courier New" w:cs="Courier New" w:hint="default"/>
+      </w:rPr>
+    </w:lvl>
+    <w:lvl w:ilvl="5" w:tplc="04090005" w:tentative="1">
+      <w:start w:val="1"/>
+      <w:numFmt w:val="bullet"/>
+      <w:lvlText w:val=""/>
+      <w:lvlJc w:val="left"/>
+      <w:pPr>
+        <w:ind w:left="4320" w:hanging="360"/>
+      </w:pPr>
+      <w:rPr>
+        <w:rFonts w:ascii="Wingdings" w:hAnsi="Wingdings" w:hint="default"/>
+      </w:rPr>
+    </w:lvl>
+    <w:lvl w:ilvl="6" w:tplc="04090001" w:tentative="1">
+      <w:start w:val="1"/>
+      <w:numFmt w:val="bullet"/>
+      <w:lvlText w:val=""/>
+      <w:lvlJc w:val="left"/>
+      <w:pPr>
+        <w:ind w:left="5040" w:hanging="360"/>
+      </w:pPr>
+      <w:rPr>
+        <w:rFonts w:ascii="Symbol" w:hAnsi="Symbol" w:hint="default"/>
+      </w:rPr>
+    </w:lvl>
+    <w:lvl w:ilvl="7" w:tplc="04090003" w:tentative="1">
+      <w:start w:val="1"/>
+      <w:numFmt w:val="bullet"/>
+      <w:lvlText w:val="o"/>
+      <w:lvlJc w:val="left"/>
+      <w:pPr>
+        <w:ind w:left="5760" w:hanging="360"/>
+      </w:pPr>
+      <w:rPr>
+        <w:rFonts w:ascii="Courier New" w:hAnsi="Courier New" w:cs="Courier New" w:hint="default"/>
+      </w:rPr>
+    </w:lvl>
+    <w:lvl w:ilvl="8" w:tplc="04090005" w:tentative="1">
+      <w:start w:val="1"/>
+      <w:numFmt w:val="bullet"/>
+      <w:lvlText w:val=""/>
+      <w:lvlJc w:val="left"/>
+      <w:pPr>
+        <w:ind w:left="6480" w:hanging="360"/>
+      </w:pPr>
+      <w:rPr>
+        <w:rFonts w:ascii="Wingdings" w:hAnsi="Wingdings" w:hint="default"/>
+      </w:rPr>
+    </w:lvl>
+  </w:abstractNum>
+  <w:num w:numId="1" w16cid:durableId="267928413">
+    <w:abstractNumId w:val="0"/>
+  </w:num>
+</w:numbering>
 </file>
 
 <file path=word/styles.xml><?xml version="1.0" encoding="utf-8"?>
@@ -12592,6 +13130,27 @@
     <w:qFormat/>
     <w:rsid w:val="001F3B0F"/>
   </w:style>
+  <w:style w:type="paragraph" w:styleId="Heading1">
+    <w:name w:val="heading 1"/>
+    <w:basedOn w:val="Normal"/>
+    <w:next w:val="Normal"/>
+    <w:link w:val="Heading1Char"/>
+    <w:uiPriority w:val="9"/>
+    <w:qFormat/>
+    <w:rsid w:val="009E0EE4"/>
+    <w:pPr>
+      <w:keepNext/>
+      <w:keepLines/>
+      <w:spacing w:before="240" w:after="0"/>
+      <w:outlineLvl w:val="0"/>
+    </w:pPr>
+    <w:rPr>
+      <w:rFonts w:asciiTheme="majorHAnsi" w:eastAsiaTheme="majorEastAsia" w:hAnsiTheme="majorHAnsi" w:cstheme="majorBidi"/>
+      <w:color w:val="2F5496" w:themeColor="accent1" w:themeShade="BF"/>
+      <w:sz w:val="32"/>
+      <w:szCs w:val="32"/>
+    </w:rPr>
+  </w:style>
   <w:style w:type="character" w:default="1" w:styleId="DefaultParagraphFont">
     <w:name w:val="Default Paragraph Font"/>
     <w:uiPriority w:val="1"/>
@@ -12637,6 +13196,42 @@
         <w:insideV w:val="single" w:sz="4" w:space="0" w:color="auto"/>
       </w:tblBorders>
     </w:tblPr>
+  </w:style>
+  <w:style w:type="character" w:customStyle="1" w:styleId="Heading1Char">
+    <w:name w:val="Heading 1 Char"/>
+    <w:basedOn w:val="DefaultParagraphFont"/>
+    <w:link w:val="Heading1"/>
+    <w:uiPriority w:val="9"/>
+    <w:rsid w:val="009E0EE4"/>
+    <w:rPr>
+      <w:rFonts w:asciiTheme="majorHAnsi" w:eastAsiaTheme="majorEastAsia" w:hAnsiTheme="majorHAnsi" w:cstheme="majorBidi"/>
+      <w:color w:val="2F5496" w:themeColor="accent1" w:themeShade="BF"/>
+      <w:sz w:val="32"/>
+      <w:szCs w:val="32"/>
+    </w:rPr>
+  </w:style>
+  <w:style w:type="paragraph" w:styleId="TOCHeading">
+    <w:name w:val="TOC Heading"/>
+    <w:basedOn w:val="Heading1"/>
+    <w:next w:val="Normal"/>
+    <w:uiPriority w:val="39"/>
+    <w:unhideWhenUsed/>
+    <w:qFormat/>
+    <w:rsid w:val="009E0EE4"/>
+    <w:pPr>
+      <w:outlineLvl w:val="9"/>
+    </w:pPr>
+  </w:style>
+  <w:style w:type="paragraph" w:styleId="ListParagraph">
+    <w:name w:val="List Paragraph"/>
+    <w:basedOn w:val="Normal"/>
+    <w:uiPriority w:val="34"/>
+    <w:qFormat/>
+    <w:rsid w:val="00AC4A24"/>
+    <w:pPr>
+      <w:ind w:left="720"/>
+      <w:contextualSpacing/>
+    </w:pPr>
   </w:style>
 </w:styles>
 </file>
@@ -12934,4 +13529,16 @@
     </a:ext>
   </a:extLst>
 </a:theme>
+</file>
+
+<file path=customXml/item1.xml><?xml version="1.0" encoding="utf-8"?>
+<b:Sources xmlns:b="http://schemas.openxmlformats.org/officeDocument/2006/bibliography" xmlns="http://schemas.openxmlformats.org/officeDocument/2006/bibliography" SelectedStyle="\APASixthEditionOfficeOnline.xsl" StyleName="APA" Version="6"/>
+</file>
+
+<file path=customXml/itemProps1.xml><?xml version="1.0" encoding="utf-8"?>
+<ds:datastoreItem xmlns:ds="http://schemas.openxmlformats.org/officeDocument/2006/customXml" ds:itemID="{6FEE8D8C-D49A-441B-8F46-18E1C5A31802}">
+  <ds:schemaRefs>
+    <ds:schemaRef ds:uri="http://schemas.openxmlformats.org/officeDocument/2006/bibliography"/>
+  </ds:schemaRefs>
+</ds:datastoreItem>
 </file>
</xml_diff>

<commit_message>
Need to make changes to reflect modified codebase
</commit_message>
<xml_diff>
--- a/Core Algorithm Overview.docx
+++ b/Core Algorithm Overview.docx
@@ -7458,7 +7458,7 @@
       <w:tr>
         <w:tc>
           <w:tcPr>
-            <w:tcW w:w="1095" w:type="dxa"/>
+            <w:tcW w:w="1003" w:type="dxa"/>
           </w:tcPr>
           <w:p>
             <w:pPr>
@@ -7481,7 +7481,7 @@
         </w:tc>
         <w:tc>
           <w:tcPr>
-            <w:tcW w:w="1743" w:type="dxa"/>
+            <w:tcW w:w="1723" w:type="dxa"/>
           </w:tcPr>
           <w:p>
             <w:pPr>
@@ -7527,7 +7527,7 @@
         </w:tc>
         <w:tc>
           <w:tcPr>
-            <w:tcW w:w="1408" w:type="dxa"/>
+            <w:tcW w:w="1351" w:type="dxa"/>
           </w:tcPr>
           <w:p>
             <w:pPr>
@@ -7550,7 +7550,7 @@
         </w:tc>
         <w:tc>
           <w:tcPr>
-            <w:tcW w:w="1408" w:type="dxa"/>
+            <w:tcW w:w="1351" w:type="dxa"/>
           </w:tcPr>
           <w:p>
             <w:pPr>
@@ -7575,7 +7575,7 @@
       <w:tr>
         <w:tc>
           <w:tcPr>
-            <w:tcW w:w="1095" w:type="dxa"/>
+            <w:tcW w:w="1003" w:type="dxa"/>
           </w:tcPr>
           <w:p>
             <w:pPr>
@@ -7596,7 +7596,7 @@
         </w:tc>
         <w:tc>
           <w:tcPr>
-            <w:tcW w:w="1743" w:type="dxa"/>
+            <w:tcW w:w="1723" w:type="dxa"/>
           </w:tcPr>
           <w:p>
             <w:pPr>
@@ -7654,7 +7654,7 @@
         </w:tc>
         <w:tc>
           <w:tcPr>
-            <w:tcW w:w="1408" w:type="dxa"/>
+            <w:tcW w:w="1351" w:type="dxa"/>
           </w:tcPr>
           <w:p>
             <w:pPr>
@@ -7675,7 +7675,7 @@
         </w:tc>
         <w:tc>
           <w:tcPr>
-            <w:tcW w:w="1408" w:type="dxa"/>
+            <w:tcW w:w="1351" w:type="dxa"/>
           </w:tcPr>
           <w:p>
             <w:pPr>
@@ -7698,44 +7698,30 @@
       <w:tr>
         <w:tc>
           <w:tcPr>
-            <w:tcW w:w="1095" w:type="dxa"/>
-          </w:tcPr>
-          <w:p>
-            <w:pPr>
-              <w:spacing w:after="120" w:line="264" w:lineRule="auto"/>
-              <w:rPr>
-                <w:rFonts w:ascii="Times New Roman" w:eastAsia="Times New Roman" w:hAnsi="Times New Roman" w:cs="Times New Roman"/>
-                <w:sz w:val="24"/>
-              </w:rPr>
-            </w:pPr>
-            <w:r>
-              <w:rPr>
-                <w:rFonts w:ascii="Times New Roman" w:eastAsia="Times New Roman" w:hAnsi="Times New Roman" w:cs="Times New Roman"/>
-                <w:sz w:val="24"/>
-              </w:rPr>
-              <w:t>19</w:t>
-            </w:r>
-          </w:p>
-        </w:tc>
-        <w:tc>
-          <w:tcPr>
-            <w:tcW w:w="1743" w:type="dxa"/>
-          </w:tcPr>
-          <w:p>
-            <w:pPr>
-              <w:spacing w:after="120" w:line="264" w:lineRule="auto"/>
-              <w:rPr>
-                <w:rFonts w:ascii="Times New Roman" w:eastAsia="Times New Roman" w:hAnsi="Times New Roman" w:cs="Times New Roman"/>
-                <w:sz w:val="24"/>
-              </w:rPr>
-            </w:pPr>
-            <w:r>
-              <w:rPr>
-                <w:rFonts w:ascii="Times New Roman" w:eastAsia="Times New Roman" w:hAnsi="Times New Roman" w:cs="Times New Roman"/>
-                <w:sz w:val="24"/>
-              </w:rPr>
-              <w:t>Convert delivery deadline to time</w:t>
-            </w:r>
+            <w:tcW w:w="1003" w:type="dxa"/>
+          </w:tcPr>
+          <w:p>
+            <w:pPr>
+              <w:spacing w:after="120" w:line="264" w:lineRule="auto"/>
+              <w:rPr>
+                <w:rFonts w:ascii="Times New Roman" w:eastAsia="Times New Roman" w:hAnsi="Times New Roman" w:cs="Times New Roman"/>
+                <w:sz w:val="24"/>
+              </w:rPr>
+            </w:pPr>
+          </w:p>
+        </w:tc>
+        <w:tc>
+          <w:tcPr>
+            <w:tcW w:w="1723" w:type="dxa"/>
+          </w:tcPr>
+          <w:p>
+            <w:pPr>
+              <w:spacing w:after="120" w:line="264" w:lineRule="auto"/>
+              <w:rPr>
+                <w:rFonts w:ascii="Times New Roman" w:eastAsia="Times New Roman" w:hAnsi="Times New Roman" w:cs="Times New Roman"/>
+                <w:sz w:val="24"/>
+              </w:rPr>
+            </w:pPr>
           </w:p>
         </w:tc>
         <w:tc>
@@ -7750,64 +7736,41 @@
                 <w:sz w:val="24"/>
               </w:rPr>
             </w:pPr>
-            <w:proofErr w:type="spellStart"/>
-            <w:r>
-              <w:rPr>
-                <w:rFonts w:ascii="Times New Roman" w:eastAsia="Times New Roman" w:hAnsi="Times New Roman" w:cs="Times New Roman"/>
-                <w:sz w:val="24"/>
-              </w:rPr>
-              <w:t>convert_deadline_time</w:t>
-            </w:r>
-            <w:proofErr w:type="spellEnd"/>
-          </w:p>
-        </w:tc>
-        <w:tc>
-          <w:tcPr>
-            <w:tcW w:w="1408" w:type="dxa"/>
-          </w:tcPr>
-          <w:p>
-            <w:pPr>
-              <w:spacing w:after="120" w:line="264" w:lineRule="auto"/>
-              <w:rPr>
-                <w:rFonts w:ascii="Times New Roman" w:eastAsia="Times New Roman" w:hAnsi="Times New Roman" w:cs="Times New Roman"/>
-                <w:sz w:val="24"/>
-              </w:rPr>
-            </w:pPr>
-            <w:r>
-              <w:rPr>
-                <w:rFonts w:ascii="Times New Roman" w:eastAsia="Times New Roman" w:hAnsi="Times New Roman" w:cs="Times New Roman"/>
-                <w:sz w:val="24"/>
-              </w:rPr>
-              <w:t>O(1)</w:t>
-            </w:r>
-          </w:p>
-        </w:tc>
-        <w:tc>
-          <w:tcPr>
-            <w:tcW w:w="1408" w:type="dxa"/>
-          </w:tcPr>
-          <w:p>
-            <w:pPr>
-              <w:spacing w:after="120" w:line="264" w:lineRule="auto"/>
-              <w:rPr>
-                <w:rFonts w:ascii="Times New Roman" w:eastAsia="Times New Roman" w:hAnsi="Times New Roman" w:cs="Times New Roman"/>
-                <w:sz w:val="24"/>
-              </w:rPr>
-            </w:pPr>
-            <w:r>
-              <w:rPr>
-                <w:rFonts w:ascii="Times New Roman" w:eastAsia="Times New Roman" w:hAnsi="Times New Roman" w:cs="Times New Roman"/>
-                <w:sz w:val="24"/>
-              </w:rPr>
-              <w:t>O(1)</w:t>
-            </w:r>
+          </w:p>
+        </w:tc>
+        <w:tc>
+          <w:tcPr>
+            <w:tcW w:w="1351" w:type="dxa"/>
+          </w:tcPr>
+          <w:p>
+            <w:pPr>
+              <w:spacing w:after="120" w:line="264" w:lineRule="auto"/>
+              <w:rPr>
+                <w:rFonts w:ascii="Times New Roman" w:eastAsia="Times New Roman" w:hAnsi="Times New Roman" w:cs="Times New Roman"/>
+                <w:sz w:val="24"/>
+              </w:rPr>
+            </w:pPr>
+          </w:p>
+        </w:tc>
+        <w:tc>
+          <w:tcPr>
+            <w:tcW w:w="1351" w:type="dxa"/>
+          </w:tcPr>
+          <w:p>
+            <w:pPr>
+              <w:spacing w:after="120" w:line="264" w:lineRule="auto"/>
+              <w:rPr>
+                <w:rFonts w:ascii="Times New Roman" w:eastAsia="Times New Roman" w:hAnsi="Times New Roman" w:cs="Times New Roman"/>
+                <w:sz w:val="24"/>
+              </w:rPr>
+            </w:pPr>
           </w:p>
         </w:tc>
       </w:tr>
       <w:tr>
         <w:tc>
           <w:tcPr>
-            <w:tcW w:w="1095" w:type="dxa"/>
+            <w:tcW w:w="1003" w:type="dxa"/>
           </w:tcPr>
           <w:p>
             <w:pPr>
@@ -7828,22 +7791,22 @@
         </w:tc>
         <w:tc>
           <w:tcPr>
-            <w:tcW w:w="1743" w:type="dxa"/>
-          </w:tcPr>
-          <w:p>
-            <w:pPr>
-              <w:spacing w:after="120" w:line="264" w:lineRule="auto"/>
-              <w:rPr>
-                <w:rFonts w:ascii="Times New Roman" w:eastAsia="Times New Roman" w:hAnsi="Times New Roman" w:cs="Times New Roman"/>
-                <w:sz w:val="24"/>
-              </w:rPr>
-            </w:pPr>
-            <w:r>
-              <w:rPr>
-                <w:rFonts w:ascii="Times New Roman" w:eastAsia="Times New Roman" w:hAnsi="Times New Roman" w:cs="Times New Roman"/>
-                <w:sz w:val="24"/>
-              </w:rPr>
-              <w:t>Format time to 24-hour format</w:t>
+            <w:tcW w:w="1723" w:type="dxa"/>
+          </w:tcPr>
+          <w:p>
+            <w:pPr>
+              <w:spacing w:after="120" w:line="264" w:lineRule="auto"/>
+              <w:rPr>
+                <w:rFonts w:ascii="Times New Roman" w:eastAsia="Times New Roman" w:hAnsi="Times New Roman" w:cs="Times New Roman"/>
+                <w:sz w:val="24"/>
+              </w:rPr>
+            </w:pPr>
+            <w:r>
+              <w:rPr>
+                <w:rFonts w:ascii="Times New Roman" w:eastAsia="Times New Roman" w:hAnsi="Times New Roman" w:cs="Times New Roman"/>
+                <w:sz w:val="24"/>
+              </w:rPr>
+              <w:t>Format the given time as a string in the format "HH:MM".</w:t>
             </w:r>
           </w:p>
         </w:tc>
@@ -7872,7 +7835,7 @@
         </w:tc>
         <w:tc>
           <w:tcPr>
-            <w:tcW w:w="1408" w:type="dxa"/>
+            <w:tcW w:w="1351" w:type="dxa"/>
           </w:tcPr>
           <w:p>
             <w:pPr>
@@ -7893,7 +7856,7 @@
         </w:tc>
         <w:tc>
           <w:tcPr>
-            <w:tcW w:w="1408" w:type="dxa"/>
+            <w:tcW w:w="1351" w:type="dxa"/>
           </w:tcPr>
           <w:p>
             <w:pPr>
@@ -7916,7 +7879,7 @@
       <w:tr>
         <w:tc>
           <w:tcPr>
-            <w:tcW w:w="1095" w:type="dxa"/>
+            <w:tcW w:w="1003" w:type="dxa"/>
           </w:tcPr>
           <w:p>
             <w:pPr>
@@ -7937,22 +7900,22 @@
         </w:tc>
         <w:tc>
           <w:tcPr>
-            <w:tcW w:w="1743" w:type="dxa"/>
-          </w:tcPr>
-          <w:p>
-            <w:pPr>
-              <w:spacing w:after="120" w:line="264" w:lineRule="auto"/>
-              <w:rPr>
-                <w:rFonts w:ascii="Times New Roman" w:eastAsia="Times New Roman" w:hAnsi="Times New Roman" w:cs="Times New Roman"/>
-                <w:sz w:val="24"/>
-              </w:rPr>
-            </w:pPr>
-            <w:r>
-              <w:rPr>
-                <w:rFonts w:ascii="Times New Roman" w:eastAsia="Times New Roman" w:hAnsi="Times New Roman" w:cs="Times New Roman"/>
-                <w:sz w:val="24"/>
-              </w:rPr>
-              <w:t>Validate time is in correct format</w:t>
+            <w:tcW w:w="1723" w:type="dxa"/>
+          </w:tcPr>
+          <w:p>
+            <w:pPr>
+              <w:spacing w:after="120" w:line="264" w:lineRule="auto"/>
+              <w:rPr>
+                <w:rFonts w:ascii="Times New Roman" w:eastAsia="Times New Roman" w:hAnsi="Times New Roman" w:cs="Times New Roman"/>
+                <w:sz w:val="24"/>
+              </w:rPr>
+            </w:pPr>
+            <w:r>
+              <w:rPr>
+                <w:rFonts w:ascii="Times New Roman" w:eastAsia="Times New Roman" w:hAnsi="Times New Roman" w:cs="Times New Roman"/>
+                <w:sz w:val="24"/>
+              </w:rPr>
+              <w:t>Convert 12-hour format to 24-hour format</w:t>
             </w:r>
           </w:p>
         </w:tc>
@@ -7968,20 +7931,18 @@
                 <w:sz w:val="24"/>
               </w:rPr>
             </w:pPr>
-            <w:proofErr w:type="spellStart"/>
-            <w:r>
-              <w:rPr>
-                <w:rFonts w:ascii="Times New Roman" w:eastAsia="Times New Roman" w:hAnsi="Times New Roman" w:cs="Times New Roman"/>
-                <w:sz w:val="24"/>
-              </w:rPr>
-              <w:t>validate_format_time</w:t>
-            </w:r>
-            <w:proofErr w:type="spellEnd"/>
-          </w:p>
-        </w:tc>
-        <w:tc>
-          <w:tcPr>
-            <w:tcW w:w="1408" w:type="dxa"/>
+            <w:r>
+              <w:rPr>
+                <w:rFonts w:ascii="Times New Roman" w:eastAsia="Times New Roman" w:hAnsi="Times New Roman" w:cs="Times New Roman"/>
+                <w:sz w:val="24"/>
+              </w:rPr>
+              <w:t>convert_12h_to_24h</w:t>
+            </w:r>
+          </w:p>
+        </w:tc>
+        <w:tc>
+          <w:tcPr>
+            <w:tcW w:w="1351" w:type="dxa"/>
           </w:tcPr>
           <w:p>
             <w:pPr>
@@ -8002,7 +7963,7 @@
         </w:tc>
         <w:tc>
           <w:tcPr>
-            <w:tcW w:w="1408" w:type="dxa"/>
+            <w:tcW w:w="1351" w:type="dxa"/>
           </w:tcPr>
           <w:p>
             <w:pPr>
@@ -8025,43 +7986,43 @@
       <w:tr>
         <w:tc>
           <w:tcPr>
-            <w:tcW w:w="1095" w:type="dxa"/>
-          </w:tcPr>
-          <w:p>
-            <w:pPr>
-              <w:spacing w:after="120" w:line="264" w:lineRule="auto"/>
-              <w:rPr>
-                <w:rFonts w:ascii="Times New Roman" w:eastAsia="Times New Roman" w:hAnsi="Times New Roman" w:cs="Times New Roman"/>
-                <w:sz w:val="24"/>
-              </w:rPr>
-            </w:pPr>
-            <w:r>
-              <w:rPr>
-                <w:rFonts w:ascii="Times New Roman" w:eastAsia="Times New Roman" w:hAnsi="Times New Roman" w:cs="Times New Roman"/>
-                <w:sz w:val="24"/>
-              </w:rPr>
-              <w:t>71</w:t>
-            </w:r>
-          </w:p>
-        </w:tc>
-        <w:tc>
-          <w:tcPr>
-            <w:tcW w:w="1743" w:type="dxa"/>
-          </w:tcPr>
-          <w:p>
-            <w:pPr>
-              <w:spacing w:after="120" w:line="264" w:lineRule="auto"/>
-              <w:rPr>
-                <w:rFonts w:ascii="Times New Roman" w:eastAsia="Times New Roman" w:hAnsi="Times New Roman" w:cs="Times New Roman"/>
-                <w:sz w:val="24"/>
-              </w:rPr>
-            </w:pPr>
-            <w:r>
-              <w:rPr>
-                <w:rFonts w:ascii="Times New Roman" w:eastAsia="Times New Roman" w:hAnsi="Times New Roman" w:cs="Times New Roman"/>
-                <w:sz w:val="24"/>
-              </w:rPr>
-              <w:t>Get fixed truck speed</w:t>
+            <w:tcW w:w="1003" w:type="dxa"/>
+          </w:tcPr>
+          <w:p>
+            <w:pPr>
+              <w:spacing w:after="120" w:line="264" w:lineRule="auto"/>
+              <w:rPr>
+                <w:rFonts w:ascii="Times New Roman" w:eastAsia="Times New Roman" w:hAnsi="Times New Roman" w:cs="Times New Roman"/>
+                <w:sz w:val="24"/>
+              </w:rPr>
+            </w:pPr>
+            <w:r>
+              <w:rPr>
+                <w:rFonts w:ascii="Times New Roman" w:eastAsia="Times New Roman" w:hAnsi="Times New Roman" w:cs="Times New Roman"/>
+                <w:sz w:val="24"/>
+              </w:rPr>
+              <w:t>68</w:t>
+            </w:r>
+          </w:p>
+        </w:tc>
+        <w:tc>
+          <w:tcPr>
+            <w:tcW w:w="1723" w:type="dxa"/>
+          </w:tcPr>
+          <w:p>
+            <w:pPr>
+              <w:spacing w:after="120" w:line="264" w:lineRule="auto"/>
+              <w:rPr>
+                <w:rFonts w:ascii="Times New Roman" w:eastAsia="Times New Roman" w:hAnsi="Times New Roman" w:cs="Times New Roman"/>
+                <w:sz w:val="24"/>
+              </w:rPr>
+            </w:pPr>
+            <w:r>
+              <w:rPr>
+                <w:rFonts w:ascii="Times New Roman" w:eastAsia="Times New Roman" w:hAnsi="Times New Roman" w:cs="Times New Roman"/>
+                <w:sz w:val="24"/>
+              </w:rPr>
+              <w:t>Validate time is in correct format</w:t>
             </w:r>
           </w:p>
         </w:tc>
@@ -8083,14 +8044,14 @@
                 <w:rFonts w:ascii="Times New Roman" w:eastAsia="Times New Roman" w:hAnsi="Times New Roman" w:cs="Times New Roman"/>
                 <w:sz w:val="24"/>
               </w:rPr>
-              <w:t>get_truck_speed</w:t>
+              <w:t>validate_format_time</w:t>
             </w:r>
             <w:proofErr w:type="spellEnd"/>
           </w:p>
         </w:tc>
         <w:tc>
           <w:tcPr>
-            <w:tcW w:w="1408" w:type="dxa"/>
+            <w:tcW w:w="1351" w:type="dxa"/>
           </w:tcPr>
           <w:p>
             <w:pPr>
@@ -8111,7 +8072,7 @@
         </w:tc>
         <w:tc>
           <w:tcPr>
-            <w:tcW w:w="1408" w:type="dxa"/>
+            <w:tcW w:w="1351" w:type="dxa"/>
           </w:tcPr>
           <w:p>
             <w:pPr>
@@ -8134,43 +8095,43 @@
       <w:tr>
         <w:tc>
           <w:tcPr>
-            <w:tcW w:w="1095" w:type="dxa"/>
-          </w:tcPr>
-          <w:p>
-            <w:pPr>
-              <w:spacing w:after="120" w:line="264" w:lineRule="auto"/>
-              <w:rPr>
-                <w:rFonts w:ascii="Times New Roman" w:eastAsia="Times New Roman" w:hAnsi="Times New Roman" w:cs="Times New Roman"/>
-                <w:sz w:val="24"/>
-              </w:rPr>
-            </w:pPr>
-            <w:r>
-              <w:rPr>
-                <w:rFonts w:ascii="Times New Roman" w:eastAsia="Times New Roman" w:hAnsi="Times New Roman" w:cs="Times New Roman"/>
-                <w:sz w:val="24"/>
-              </w:rPr>
-              <w:t>77</w:t>
-            </w:r>
-          </w:p>
-        </w:tc>
-        <w:tc>
-          <w:tcPr>
-            <w:tcW w:w="1743" w:type="dxa"/>
-          </w:tcPr>
-          <w:p>
-            <w:pPr>
-              <w:spacing w:after="120" w:line="264" w:lineRule="auto"/>
-              <w:rPr>
-                <w:rFonts w:ascii="Times New Roman" w:eastAsia="Times New Roman" w:hAnsi="Times New Roman" w:cs="Times New Roman"/>
-                <w:sz w:val="24"/>
-              </w:rPr>
-            </w:pPr>
-            <w:r>
-              <w:rPr>
-                <w:rFonts w:ascii="Times New Roman" w:eastAsia="Times New Roman" w:hAnsi="Times New Roman" w:cs="Times New Roman"/>
-                <w:sz w:val="24"/>
-              </w:rPr>
-              <w:t xml:space="preserve">Initialize truck data </w:t>
+            <w:tcW w:w="1003" w:type="dxa"/>
+          </w:tcPr>
+          <w:p>
+            <w:pPr>
+              <w:spacing w:after="120" w:line="264" w:lineRule="auto"/>
+              <w:rPr>
+                <w:rFonts w:ascii="Times New Roman" w:eastAsia="Times New Roman" w:hAnsi="Times New Roman" w:cs="Times New Roman"/>
+                <w:sz w:val="24"/>
+              </w:rPr>
+            </w:pPr>
+            <w:r>
+              <w:rPr>
+                <w:rFonts w:ascii="Times New Roman" w:eastAsia="Times New Roman" w:hAnsi="Times New Roman" w:cs="Times New Roman"/>
+                <w:sz w:val="24"/>
+              </w:rPr>
+              <w:t>86</w:t>
+            </w:r>
+          </w:p>
+        </w:tc>
+        <w:tc>
+          <w:tcPr>
+            <w:tcW w:w="1723" w:type="dxa"/>
+          </w:tcPr>
+          <w:p>
+            <w:pPr>
+              <w:spacing w:after="120" w:line="264" w:lineRule="auto"/>
+              <w:rPr>
+                <w:rFonts w:ascii="Times New Roman" w:eastAsia="Times New Roman" w:hAnsi="Times New Roman" w:cs="Times New Roman"/>
+                <w:sz w:val="24"/>
+              </w:rPr>
+            </w:pPr>
+            <w:r>
+              <w:rPr>
+                <w:rFonts w:ascii="Times New Roman" w:eastAsia="Times New Roman" w:hAnsi="Times New Roman" w:cs="Times New Roman"/>
+                <w:sz w:val="24"/>
+              </w:rPr>
+              <w:t>Get fixed truck speed</w:t>
             </w:r>
           </w:p>
         </w:tc>
@@ -8192,14 +8153,14 @@
                 <w:rFonts w:ascii="Times New Roman" w:eastAsia="Times New Roman" w:hAnsi="Times New Roman" w:cs="Times New Roman"/>
                 <w:sz w:val="24"/>
               </w:rPr>
-              <w:t>insert_current_truck</w:t>
+              <w:t>get_truck_speed</w:t>
             </w:r>
             <w:proofErr w:type="spellEnd"/>
           </w:p>
         </w:tc>
         <w:tc>
           <w:tcPr>
-            <w:tcW w:w="1408" w:type="dxa"/>
+            <w:tcW w:w="1351" w:type="dxa"/>
           </w:tcPr>
           <w:p>
             <w:pPr>
@@ -8220,7 +8181,7 @@
         </w:tc>
         <w:tc>
           <w:tcPr>
-            <w:tcW w:w="1408" w:type="dxa"/>
+            <w:tcW w:w="1351" w:type="dxa"/>
           </w:tcPr>
           <w:p>
             <w:pPr>
@@ -8243,43 +8204,43 @@
       <w:tr>
         <w:tc>
           <w:tcPr>
-            <w:tcW w:w="1095" w:type="dxa"/>
-          </w:tcPr>
-          <w:p>
-            <w:pPr>
-              <w:spacing w:after="120" w:line="264" w:lineRule="auto"/>
-              <w:rPr>
-                <w:rFonts w:ascii="Times New Roman" w:eastAsia="Times New Roman" w:hAnsi="Times New Roman" w:cs="Times New Roman"/>
-                <w:sz w:val="24"/>
-              </w:rPr>
-            </w:pPr>
-            <w:r>
-              <w:rPr>
-                <w:rFonts w:ascii="Times New Roman" w:eastAsia="Times New Roman" w:hAnsi="Times New Roman" w:cs="Times New Roman"/>
-                <w:sz w:val="24"/>
-              </w:rPr>
-              <w:t>99</w:t>
-            </w:r>
-          </w:p>
-        </w:tc>
-        <w:tc>
-          <w:tcPr>
-            <w:tcW w:w="1743" w:type="dxa"/>
-          </w:tcPr>
-          <w:p>
-            <w:pPr>
-              <w:spacing w:after="120" w:line="264" w:lineRule="auto"/>
-              <w:rPr>
-                <w:rFonts w:ascii="Times New Roman" w:eastAsia="Times New Roman" w:hAnsi="Times New Roman" w:cs="Times New Roman"/>
-                <w:sz w:val="24"/>
-              </w:rPr>
-            </w:pPr>
-            <w:r>
-              <w:rPr>
-                <w:rFonts w:ascii="Times New Roman" w:eastAsia="Times New Roman" w:hAnsi="Times New Roman" w:cs="Times New Roman"/>
-                <w:sz w:val="24"/>
-              </w:rPr>
-              <w:t>Get all trucks</w:t>
+            <w:tcW w:w="1003" w:type="dxa"/>
+          </w:tcPr>
+          <w:p>
+            <w:pPr>
+              <w:spacing w:after="120" w:line="264" w:lineRule="auto"/>
+              <w:rPr>
+                <w:rFonts w:ascii="Times New Roman" w:eastAsia="Times New Roman" w:hAnsi="Times New Roman" w:cs="Times New Roman"/>
+                <w:sz w:val="24"/>
+              </w:rPr>
+            </w:pPr>
+            <w:r>
+              <w:rPr>
+                <w:rFonts w:ascii="Times New Roman" w:eastAsia="Times New Roman" w:hAnsi="Times New Roman" w:cs="Times New Roman"/>
+                <w:sz w:val="24"/>
+              </w:rPr>
+              <w:t>92</w:t>
+            </w:r>
+          </w:p>
+        </w:tc>
+        <w:tc>
+          <w:tcPr>
+            <w:tcW w:w="1723" w:type="dxa"/>
+          </w:tcPr>
+          <w:p>
+            <w:pPr>
+              <w:spacing w:after="120" w:line="264" w:lineRule="auto"/>
+              <w:rPr>
+                <w:rFonts w:ascii="Times New Roman" w:eastAsia="Times New Roman" w:hAnsi="Times New Roman" w:cs="Times New Roman"/>
+                <w:sz w:val="24"/>
+              </w:rPr>
+            </w:pPr>
+            <w:r>
+              <w:rPr>
+                <w:rFonts w:ascii="Times New Roman" w:eastAsia="Times New Roman" w:hAnsi="Times New Roman" w:cs="Times New Roman"/>
+                <w:sz w:val="24"/>
+              </w:rPr>
+              <w:t xml:space="preserve">Initialize truck data </w:t>
             </w:r>
           </w:p>
         </w:tc>
@@ -8301,50 +8262,50 @@
                 <w:rFonts w:ascii="Times New Roman" w:eastAsia="Times New Roman" w:hAnsi="Times New Roman" w:cs="Times New Roman"/>
                 <w:sz w:val="24"/>
               </w:rPr>
-              <w:t>get_all_trucks</w:t>
+              <w:t>insert_current_truck</w:t>
             </w:r>
             <w:proofErr w:type="spellEnd"/>
           </w:p>
         </w:tc>
         <w:tc>
           <w:tcPr>
-            <w:tcW w:w="1408" w:type="dxa"/>
-          </w:tcPr>
-          <w:p>
-            <w:pPr>
-              <w:spacing w:after="120" w:line="264" w:lineRule="auto"/>
-              <w:rPr>
-                <w:rFonts w:ascii="Times New Roman" w:eastAsia="Times New Roman" w:hAnsi="Times New Roman" w:cs="Times New Roman"/>
-                <w:sz w:val="24"/>
-              </w:rPr>
-            </w:pPr>
-            <w:r>
-              <w:rPr>
-                <w:rFonts w:ascii="Times New Roman" w:eastAsia="Times New Roman" w:hAnsi="Times New Roman" w:cs="Times New Roman"/>
-                <w:sz w:val="24"/>
-              </w:rPr>
-              <w:t>O(N)</w:t>
-            </w:r>
-          </w:p>
-        </w:tc>
-        <w:tc>
-          <w:tcPr>
-            <w:tcW w:w="1408" w:type="dxa"/>
-          </w:tcPr>
-          <w:p>
-            <w:pPr>
-              <w:spacing w:after="120" w:line="264" w:lineRule="auto"/>
-              <w:rPr>
-                <w:rFonts w:ascii="Times New Roman" w:eastAsia="Times New Roman" w:hAnsi="Times New Roman" w:cs="Times New Roman"/>
-                <w:sz w:val="24"/>
-              </w:rPr>
-            </w:pPr>
-            <w:r>
-              <w:rPr>
-                <w:rFonts w:ascii="Times New Roman" w:eastAsia="Times New Roman" w:hAnsi="Times New Roman" w:cs="Times New Roman"/>
-                <w:sz w:val="24"/>
-              </w:rPr>
-              <w:t>O(N))</w:t>
+            <w:tcW w:w="1351" w:type="dxa"/>
+          </w:tcPr>
+          <w:p>
+            <w:pPr>
+              <w:spacing w:after="120" w:line="264" w:lineRule="auto"/>
+              <w:rPr>
+                <w:rFonts w:ascii="Times New Roman" w:eastAsia="Times New Roman" w:hAnsi="Times New Roman" w:cs="Times New Roman"/>
+                <w:sz w:val="24"/>
+              </w:rPr>
+            </w:pPr>
+            <w:r>
+              <w:rPr>
+                <w:rFonts w:ascii="Times New Roman" w:eastAsia="Times New Roman" w:hAnsi="Times New Roman" w:cs="Times New Roman"/>
+                <w:sz w:val="24"/>
+              </w:rPr>
+              <w:t>O(1)</w:t>
+            </w:r>
+          </w:p>
+        </w:tc>
+        <w:tc>
+          <w:tcPr>
+            <w:tcW w:w="1351" w:type="dxa"/>
+          </w:tcPr>
+          <w:p>
+            <w:pPr>
+              <w:spacing w:after="120" w:line="264" w:lineRule="auto"/>
+              <w:rPr>
+                <w:rFonts w:ascii="Times New Roman" w:eastAsia="Times New Roman" w:hAnsi="Times New Roman" w:cs="Times New Roman"/>
+                <w:sz w:val="24"/>
+              </w:rPr>
+            </w:pPr>
+            <w:r>
+              <w:rPr>
+                <w:rFonts w:ascii="Times New Roman" w:eastAsia="Times New Roman" w:hAnsi="Times New Roman" w:cs="Times New Roman"/>
+                <w:sz w:val="24"/>
+              </w:rPr>
+              <w:t>O(1)</w:t>
             </w:r>
           </w:p>
         </w:tc>
@@ -8352,43 +8313,43 @@
       <w:tr>
         <w:tc>
           <w:tcPr>
-            <w:tcW w:w="1095" w:type="dxa"/>
-          </w:tcPr>
-          <w:p>
-            <w:pPr>
-              <w:spacing w:after="120" w:line="264" w:lineRule="auto"/>
-              <w:rPr>
-                <w:rFonts w:ascii="Times New Roman" w:eastAsia="Times New Roman" w:hAnsi="Times New Roman" w:cs="Times New Roman"/>
-                <w:sz w:val="24"/>
-              </w:rPr>
-            </w:pPr>
-            <w:r>
-              <w:rPr>
-                <w:rFonts w:ascii="Times New Roman" w:eastAsia="Times New Roman" w:hAnsi="Times New Roman" w:cs="Times New Roman"/>
-                <w:sz w:val="24"/>
-              </w:rPr>
-              <w:t>105</w:t>
-            </w:r>
-          </w:p>
-        </w:tc>
-        <w:tc>
-          <w:tcPr>
-            <w:tcW w:w="1743" w:type="dxa"/>
-          </w:tcPr>
-          <w:p>
-            <w:pPr>
-              <w:spacing w:after="120" w:line="264" w:lineRule="auto"/>
-              <w:rPr>
-                <w:rFonts w:ascii="Times New Roman" w:eastAsia="Times New Roman" w:hAnsi="Times New Roman" w:cs="Times New Roman"/>
-                <w:sz w:val="24"/>
-              </w:rPr>
-            </w:pPr>
-            <w:r>
-              <w:rPr>
-                <w:rFonts w:ascii="Times New Roman" w:eastAsia="Times New Roman" w:hAnsi="Times New Roman" w:cs="Times New Roman"/>
-                <w:sz w:val="24"/>
-              </w:rPr>
-              <w:t>Remove truck’s data</w:t>
+            <w:tcW w:w="1003" w:type="dxa"/>
+          </w:tcPr>
+          <w:p>
+            <w:pPr>
+              <w:spacing w:after="120" w:line="264" w:lineRule="auto"/>
+              <w:rPr>
+                <w:rFonts w:ascii="Times New Roman" w:eastAsia="Times New Roman" w:hAnsi="Times New Roman" w:cs="Times New Roman"/>
+                <w:sz w:val="24"/>
+              </w:rPr>
+            </w:pPr>
+            <w:r>
+              <w:rPr>
+                <w:rFonts w:ascii="Times New Roman" w:eastAsia="Times New Roman" w:hAnsi="Times New Roman" w:cs="Times New Roman"/>
+                <w:sz w:val="24"/>
+              </w:rPr>
+              <w:t>114</w:t>
+            </w:r>
+          </w:p>
+        </w:tc>
+        <w:tc>
+          <w:tcPr>
+            <w:tcW w:w="1723" w:type="dxa"/>
+          </w:tcPr>
+          <w:p>
+            <w:pPr>
+              <w:spacing w:after="120" w:line="264" w:lineRule="auto"/>
+              <w:rPr>
+                <w:rFonts w:ascii="Times New Roman" w:eastAsia="Times New Roman" w:hAnsi="Times New Roman" w:cs="Times New Roman"/>
+                <w:sz w:val="24"/>
+              </w:rPr>
+            </w:pPr>
+            <w:r>
+              <w:rPr>
+                <w:rFonts w:ascii="Times New Roman" w:eastAsia="Times New Roman" w:hAnsi="Times New Roman" w:cs="Times New Roman"/>
+                <w:sz w:val="24"/>
+              </w:rPr>
+              <w:t>Get all trucks</w:t>
             </w:r>
           </w:p>
         </w:tc>
@@ -8410,50 +8371,50 @@
                 <w:rFonts w:ascii="Times New Roman" w:eastAsia="Times New Roman" w:hAnsi="Times New Roman" w:cs="Times New Roman"/>
                 <w:sz w:val="24"/>
               </w:rPr>
-              <w:t>remove_current_truck</w:t>
+              <w:t>get_all_trucks</w:t>
             </w:r>
             <w:proofErr w:type="spellEnd"/>
           </w:p>
         </w:tc>
         <w:tc>
           <w:tcPr>
-            <w:tcW w:w="1408" w:type="dxa"/>
-          </w:tcPr>
-          <w:p>
-            <w:pPr>
-              <w:spacing w:after="120" w:line="264" w:lineRule="auto"/>
-              <w:rPr>
-                <w:rFonts w:ascii="Times New Roman" w:eastAsia="Times New Roman" w:hAnsi="Times New Roman" w:cs="Times New Roman"/>
-                <w:sz w:val="24"/>
-              </w:rPr>
-            </w:pPr>
-            <w:r>
-              <w:rPr>
-                <w:rFonts w:ascii="Times New Roman" w:eastAsia="Times New Roman" w:hAnsi="Times New Roman" w:cs="Times New Roman"/>
-                <w:sz w:val="24"/>
-              </w:rPr>
-              <w:t>O(1)</w:t>
-            </w:r>
-          </w:p>
-        </w:tc>
-        <w:tc>
-          <w:tcPr>
-            <w:tcW w:w="1408" w:type="dxa"/>
-          </w:tcPr>
-          <w:p>
-            <w:pPr>
-              <w:spacing w:after="120" w:line="264" w:lineRule="auto"/>
-              <w:rPr>
-                <w:rFonts w:ascii="Times New Roman" w:eastAsia="Times New Roman" w:hAnsi="Times New Roman" w:cs="Times New Roman"/>
-                <w:sz w:val="24"/>
-              </w:rPr>
-            </w:pPr>
-            <w:r>
-              <w:rPr>
-                <w:rFonts w:ascii="Times New Roman" w:eastAsia="Times New Roman" w:hAnsi="Times New Roman" w:cs="Times New Roman"/>
-                <w:sz w:val="24"/>
-              </w:rPr>
-              <w:t>O(1)</w:t>
+            <w:tcW w:w="1351" w:type="dxa"/>
+          </w:tcPr>
+          <w:p>
+            <w:pPr>
+              <w:spacing w:after="120" w:line="264" w:lineRule="auto"/>
+              <w:rPr>
+                <w:rFonts w:ascii="Times New Roman" w:eastAsia="Times New Roman" w:hAnsi="Times New Roman" w:cs="Times New Roman"/>
+                <w:sz w:val="24"/>
+              </w:rPr>
+            </w:pPr>
+            <w:r>
+              <w:rPr>
+                <w:rFonts w:ascii="Times New Roman" w:eastAsia="Times New Roman" w:hAnsi="Times New Roman" w:cs="Times New Roman"/>
+                <w:sz w:val="24"/>
+              </w:rPr>
+              <w:t>O(N)</w:t>
+            </w:r>
+          </w:p>
+        </w:tc>
+        <w:tc>
+          <w:tcPr>
+            <w:tcW w:w="1351" w:type="dxa"/>
+          </w:tcPr>
+          <w:p>
+            <w:pPr>
+              <w:spacing w:after="120" w:line="264" w:lineRule="auto"/>
+              <w:rPr>
+                <w:rFonts w:ascii="Times New Roman" w:eastAsia="Times New Roman" w:hAnsi="Times New Roman" w:cs="Times New Roman"/>
+                <w:sz w:val="24"/>
+              </w:rPr>
+            </w:pPr>
+            <w:r>
+              <w:rPr>
+                <w:rFonts w:ascii="Times New Roman" w:eastAsia="Times New Roman" w:hAnsi="Times New Roman" w:cs="Times New Roman"/>
+                <w:sz w:val="24"/>
+              </w:rPr>
+              <w:t>O(N))</w:t>
             </w:r>
           </w:p>
         </w:tc>
@@ -8461,50 +8422,43 @@
       <w:tr>
         <w:tc>
           <w:tcPr>
-            <w:tcW w:w="1095" w:type="dxa"/>
-          </w:tcPr>
-          <w:p>
-            <w:pPr>
-              <w:spacing w:after="120" w:line="264" w:lineRule="auto"/>
-              <w:rPr>
-                <w:rFonts w:ascii="Times New Roman" w:eastAsia="Times New Roman" w:hAnsi="Times New Roman" w:cs="Times New Roman"/>
-                <w:sz w:val="24"/>
-              </w:rPr>
-            </w:pPr>
-            <w:r>
-              <w:rPr>
-                <w:rFonts w:ascii="Times New Roman" w:eastAsia="Times New Roman" w:hAnsi="Times New Roman" w:cs="Times New Roman"/>
-                <w:sz w:val="24"/>
-              </w:rPr>
-              <w:t>1</w:t>
-            </w:r>
-            <w:r>
-              <w:rPr>
-                <w:rFonts w:ascii="Times New Roman" w:eastAsia="Times New Roman" w:hAnsi="Times New Roman" w:cs="Times New Roman"/>
-                <w:sz w:val="24"/>
-              </w:rPr>
-              <w:t>19</w:t>
-            </w:r>
-          </w:p>
-        </w:tc>
-        <w:tc>
-          <w:tcPr>
-            <w:tcW w:w="1743" w:type="dxa"/>
-          </w:tcPr>
-          <w:p>
-            <w:pPr>
-              <w:spacing w:after="120" w:line="264" w:lineRule="auto"/>
-              <w:rPr>
-                <w:rFonts w:ascii="Times New Roman" w:eastAsia="Times New Roman" w:hAnsi="Times New Roman" w:cs="Times New Roman"/>
-                <w:sz w:val="24"/>
-              </w:rPr>
-            </w:pPr>
-            <w:r>
-              <w:rPr>
-                <w:rFonts w:ascii="Times New Roman" w:eastAsia="Times New Roman" w:hAnsi="Times New Roman" w:cs="Times New Roman"/>
-                <w:sz w:val="24"/>
-              </w:rPr>
-              <w:t>Get status of all packages</w:t>
+            <w:tcW w:w="1003" w:type="dxa"/>
+          </w:tcPr>
+          <w:p>
+            <w:pPr>
+              <w:spacing w:after="120" w:line="264" w:lineRule="auto"/>
+              <w:rPr>
+                <w:rFonts w:ascii="Times New Roman" w:eastAsia="Times New Roman" w:hAnsi="Times New Roman" w:cs="Times New Roman"/>
+                <w:sz w:val="24"/>
+              </w:rPr>
+            </w:pPr>
+            <w:r>
+              <w:rPr>
+                <w:rFonts w:ascii="Times New Roman" w:eastAsia="Times New Roman" w:hAnsi="Times New Roman" w:cs="Times New Roman"/>
+                <w:sz w:val="24"/>
+              </w:rPr>
+              <w:t>120</w:t>
+            </w:r>
+          </w:p>
+        </w:tc>
+        <w:tc>
+          <w:tcPr>
+            <w:tcW w:w="1723" w:type="dxa"/>
+          </w:tcPr>
+          <w:p>
+            <w:pPr>
+              <w:spacing w:after="120" w:line="264" w:lineRule="auto"/>
+              <w:rPr>
+                <w:rFonts w:ascii="Times New Roman" w:eastAsia="Times New Roman" w:hAnsi="Times New Roman" w:cs="Times New Roman"/>
+                <w:sz w:val="24"/>
+              </w:rPr>
+            </w:pPr>
+            <w:r>
+              <w:rPr>
+                <w:rFonts w:ascii="Times New Roman" w:eastAsia="Times New Roman" w:hAnsi="Times New Roman" w:cs="Times New Roman"/>
+                <w:sz w:val="24"/>
+              </w:rPr>
+              <w:t>Remove truck’s data</w:t>
             </w:r>
           </w:p>
         </w:tc>
@@ -8526,49 +8480,35 @@
                 <w:rFonts w:ascii="Times New Roman" w:eastAsia="Times New Roman" w:hAnsi="Times New Roman" w:cs="Times New Roman"/>
                 <w:sz w:val="24"/>
               </w:rPr>
-              <w:t>get_all_package_status</w:t>
+              <w:t>remove_current_truck</w:t>
             </w:r>
             <w:proofErr w:type="spellEnd"/>
           </w:p>
         </w:tc>
         <w:tc>
           <w:tcPr>
-            <w:tcW w:w="1408" w:type="dxa"/>
-          </w:tcPr>
-          <w:p>
-            <w:pPr>
-              <w:spacing w:after="120" w:line="264" w:lineRule="auto"/>
-              <w:rPr>
-                <w:rFonts w:ascii="Times New Roman" w:eastAsia="Times New Roman" w:hAnsi="Times New Roman" w:cs="Times New Roman"/>
-                <w:sz w:val="24"/>
-              </w:rPr>
-            </w:pPr>
-            <w:r>
-              <w:rPr>
-                <w:rFonts w:ascii="Times New Roman" w:eastAsia="Times New Roman" w:hAnsi="Times New Roman" w:cs="Times New Roman"/>
-                <w:sz w:val="24"/>
-              </w:rPr>
-              <w:t>O(</w:t>
-            </w:r>
-            <w:r>
-              <w:rPr>
-                <w:rFonts w:ascii="Times New Roman" w:eastAsia="Times New Roman" w:hAnsi="Times New Roman" w:cs="Times New Roman"/>
-                <w:sz w:val="24"/>
-              </w:rPr>
-              <w:t>1</w:t>
-            </w:r>
-            <w:r>
-              <w:rPr>
-                <w:rFonts w:ascii="Times New Roman" w:eastAsia="Times New Roman" w:hAnsi="Times New Roman" w:cs="Times New Roman"/>
-                <w:sz w:val="24"/>
-              </w:rPr>
-              <w:t>)</w:t>
-            </w:r>
-          </w:p>
-        </w:tc>
-        <w:tc>
-          <w:tcPr>
-            <w:tcW w:w="1408" w:type="dxa"/>
+            <w:tcW w:w="1351" w:type="dxa"/>
+          </w:tcPr>
+          <w:p>
+            <w:pPr>
+              <w:spacing w:after="120" w:line="264" w:lineRule="auto"/>
+              <w:rPr>
+                <w:rFonts w:ascii="Times New Roman" w:eastAsia="Times New Roman" w:hAnsi="Times New Roman" w:cs="Times New Roman"/>
+                <w:sz w:val="24"/>
+              </w:rPr>
+            </w:pPr>
+            <w:r>
+              <w:rPr>
+                <w:rFonts w:ascii="Times New Roman" w:eastAsia="Times New Roman" w:hAnsi="Times New Roman" w:cs="Times New Roman"/>
+                <w:sz w:val="24"/>
+              </w:rPr>
+              <w:t>O(1)</w:t>
+            </w:r>
+          </w:p>
+        </w:tc>
+        <w:tc>
+          <w:tcPr>
+            <w:tcW w:w="1351" w:type="dxa"/>
           </w:tcPr>
           <w:p>
             <w:pPr>
@@ -8591,16 +8531,88 @@
       <w:tr>
         <w:tc>
           <w:tcPr>
-            <w:tcW w:w="1095" w:type="dxa"/>
-          </w:tcPr>
-          <w:p>
-            <w:pPr>
-              <w:spacing w:after="120" w:line="264" w:lineRule="auto"/>
-              <w:rPr>
-                <w:rFonts w:ascii="Times New Roman" w:eastAsia="Times New Roman" w:hAnsi="Times New Roman" w:cs="Times New Roman"/>
-                <w:sz w:val="24"/>
-              </w:rPr>
-            </w:pPr>
+            <w:tcW w:w="1003" w:type="dxa"/>
+          </w:tcPr>
+          <w:p>
+            <w:pPr>
+              <w:spacing w:after="120" w:line="264" w:lineRule="auto"/>
+              <w:rPr>
+                <w:rFonts w:ascii="Times New Roman" w:eastAsia="Times New Roman" w:hAnsi="Times New Roman" w:cs="Times New Roman"/>
+                <w:sz w:val="24"/>
+              </w:rPr>
+            </w:pPr>
+            <w:r>
+              <w:rPr>
+                <w:rFonts w:ascii="Times New Roman" w:eastAsia="Times New Roman" w:hAnsi="Times New Roman" w:cs="Times New Roman"/>
+                <w:sz w:val="24"/>
+              </w:rPr>
+              <w:t>134</w:t>
+            </w:r>
+          </w:p>
+        </w:tc>
+        <w:tc>
+          <w:tcPr>
+            <w:tcW w:w="1723" w:type="dxa"/>
+          </w:tcPr>
+          <w:p>
+            <w:pPr>
+              <w:spacing w:after="120" w:line="264" w:lineRule="auto"/>
+              <w:rPr>
+                <w:rFonts w:ascii="Times New Roman" w:eastAsia="Times New Roman" w:hAnsi="Times New Roman" w:cs="Times New Roman"/>
+                <w:sz w:val="24"/>
+              </w:rPr>
+            </w:pPr>
+            <w:r>
+              <w:rPr>
+                <w:rFonts w:ascii="Times New Roman" w:eastAsia="Times New Roman" w:hAnsi="Times New Roman" w:cs="Times New Roman"/>
+                <w:sz w:val="24"/>
+              </w:rPr>
+              <w:t>Get status of all packages</w:t>
+            </w:r>
+          </w:p>
+        </w:tc>
+        <w:tc>
+          <w:tcPr>
+            <w:tcW w:w="3922" w:type="dxa"/>
+          </w:tcPr>
+          <w:p>
+            <w:pPr>
+              <w:spacing w:after="120" w:line="264" w:lineRule="auto"/>
+              <w:rPr>
+                <w:rFonts w:ascii="Times New Roman" w:eastAsia="Times New Roman" w:hAnsi="Times New Roman" w:cs="Times New Roman"/>
+                <w:sz w:val="24"/>
+              </w:rPr>
+            </w:pPr>
+            <w:proofErr w:type="spellStart"/>
+            <w:r>
+              <w:rPr>
+                <w:rFonts w:ascii="Times New Roman" w:eastAsia="Times New Roman" w:hAnsi="Times New Roman" w:cs="Times New Roman"/>
+                <w:sz w:val="24"/>
+              </w:rPr>
+              <w:t>get_all_package_status</w:t>
+            </w:r>
+            <w:proofErr w:type="spellEnd"/>
+          </w:p>
+        </w:tc>
+        <w:tc>
+          <w:tcPr>
+            <w:tcW w:w="1351" w:type="dxa"/>
+          </w:tcPr>
+          <w:p>
+            <w:pPr>
+              <w:spacing w:after="120" w:line="264" w:lineRule="auto"/>
+              <w:rPr>
+                <w:rFonts w:ascii="Times New Roman" w:eastAsia="Times New Roman" w:hAnsi="Times New Roman" w:cs="Times New Roman"/>
+                <w:sz w:val="24"/>
+              </w:rPr>
+            </w:pPr>
+            <w:r>
+              <w:rPr>
+                <w:rFonts w:ascii="Times New Roman" w:eastAsia="Times New Roman" w:hAnsi="Times New Roman" w:cs="Times New Roman"/>
+                <w:sz w:val="24"/>
+              </w:rPr>
+              <w:t>O(</w:t>
+            </w:r>
             <w:r>
               <w:rPr>
                 <w:rFonts w:ascii="Times New Roman" w:eastAsia="Times New Roman" w:hAnsi="Times New Roman" w:cs="Times New Roman"/>
@@ -8613,57 +8625,13 @@
                 <w:rFonts w:ascii="Times New Roman" w:eastAsia="Times New Roman" w:hAnsi="Times New Roman" w:cs="Times New Roman"/>
                 <w:sz w:val="24"/>
               </w:rPr>
-              <w:t>29</w:t>
-            </w:r>
-          </w:p>
-        </w:tc>
-        <w:tc>
-          <w:tcPr>
-            <w:tcW w:w="1743" w:type="dxa"/>
-          </w:tcPr>
-          <w:p>
-            <w:pPr>
-              <w:spacing w:after="120" w:line="264" w:lineRule="auto"/>
-              <w:rPr>
-                <w:rFonts w:ascii="Times New Roman" w:eastAsia="Times New Roman" w:hAnsi="Times New Roman" w:cs="Times New Roman"/>
-                <w:sz w:val="24"/>
-              </w:rPr>
-            </w:pPr>
-            <w:r>
-              <w:rPr>
-                <w:rFonts w:ascii="Times New Roman" w:eastAsia="Times New Roman" w:hAnsi="Times New Roman" w:cs="Times New Roman"/>
-                <w:sz w:val="24"/>
-              </w:rPr>
-              <w:t>Lookup package and it’s status from package ID</w:t>
-            </w:r>
-          </w:p>
-        </w:tc>
-        <w:tc>
-          <w:tcPr>
-            <w:tcW w:w="3922" w:type="dxa"/>
-          </w:tcPr>
-          <w:p>
-            <w:pPr>
-              <w:spacing w:after="120" w:line="264" w:lineRule="auto"/>
-              <w:rPr>
-                <w:rFonts w:ascii="Times New Roman" w:eastAsia="Times New Roman" w:hAnsi="Times New Roman" w:cs="Times New Roman"/>
-                <w:sz w:val="24"/>
-              </w:rPr>
-            </w:pPr>
-            <w:proofErr w:type="spellStart"/>
-            <w:r>
-              <w:rPr>
-                <w:rFonts w:ascii="Times New Roman" w:eastAsia="Times New Roman" w:hAnsi="Times New Roman" w:cs="Times New Roman"/>
-                <w:sz w:val="24"/>
-              </w:rPr>
-              <w:t>lookup_package_status</w:t>
-            </w:r>
-            <w:proofErr w:type="spellEnd"/>
-          </w:p>
-        </w:tc>
-        <w:tc>
-          <w:tcPr>
-            <w:tcW w:w="1408" w:type="dxa"/>
+              <w:t>)</w:t>
+            </w:r>
+          </w:p>
+        </w:tc>
+        <w:tc>
+          <w:tcPr>
+            <w:tcW w:w="1351" w:type="dxa"/>
           </w:tcPr>
           <w:p>
             <w:pPr>
@@ -8679,27 +8647,6 @@
                 <w:sz w:val="24"/>
               </w:rPr>
               <w:t>O(1)</w:t>
-            </w:r>
-          </w:p>
-        </w:tc>
-        <w:tc>
-          <w:tcPr>
-            <w:tcW w:w="1408" w:type="dxa"/>
-          </w:tcPr>
-          <w:p>
-            <w:pPr>
-              <w:spacing w:after="120" w:line="264" w:lineRule="auto"/>
-              <w:rPr>
-                <w:rFonts w:ascii="Times New Roman" w:eastAsia="Times New Roman" w:hAnsi="Times New Roman" w:cs="Times New Roman"/>
-                <w:sz w:val="24"/>
-              </w:rPr>
-            </w:pPr>
-            <w:r>
-              <w:rPr>
-                <w:rFonts w:ascii="Times New Roman" w:eastAsia="Times New Roman" w:hAnsi="Times New Roman" w:cs="Times New Roman"/>
-                <w:sz w:val="24"/>
-              </w:rPr>
-              <w:t>O(N)</w:t>
             </w:r>
           </w:p>
         </w:tc>
@@ -8707,50 +8654,43 @@
       <w:tr>
         <w:tc>
           <w:tcPr>
-            <w:tcW w:w="1095" w:type="dxa"/>
-          </w:tcPr>
-          <w:p>
-            <w:pPr>
-              <w:spacing w:after="120" w:line="264" w:lineRule="auto"/>
-              <w:rPr>
-                <w:rFonts w:ascii="Times New Roman" w:eastAsia="Times New Roman" w:hAnsi="Times New Roman" w:cs="Times New Roman"/>
-                <w:sz w:val="24"/>
-              </w:rPr>
-            </w:pPr>
-            <w:r>
-              <w:rPr>
-                <w:rFonts w:ascii="Times New Roman" w:eastAsia="Times New Roman" w:hAnsi="Times New Roman" w:cs="Times New Roman"/>
-                <w:sz w:val="24"/>
-              </w:rPr>
-              <w:t>1</w:t>
-            </w:r>
-            <w:r>
-              <w:rPr>
-                <w:rFonts w:ascii="Times New Roman" w:eastAsia="Times New Roman" w:hAnsi="Times New Roman" w:cs="Times New Roman"/>
-                <w:sz w:val="24"/>
-              </w:rPr>
-              <w:t>62</w:t>
-            </w:r>
-          </w:p>
-        </w:tc>
-        <w:tc>
-          <w:tcPr>
-            <w:tcW w:w="1743" w:type="dxa"/>
-          </w:tcPr>
-          <w:p>
-            <w:pPr>
-              <w:spacing w:after="120" w:line="264" w:lineRule="auto"/>
-              <w:rPr>
-                <w:rFonts w:ascii="Times New Roman" w:eastAsia="Times New Roman" w:hAnsi="Times New Roman" w:cs="Times New Roman"/>
-                <w:sz w:val="24"/>
-              </w:rPr>
-            </w:pPr>
-            <w:r>
-              <w:rPr>
-                <w:rFonts w:ascii="Times New Roman" w:eastAsia="Times New Roman" w:hAnsi="Times New Roman" w:cs="Times New Roman"/>
-                <w:sz w:val="24"/>
-              </w:rPr>
-              <w:t>Update packages status</w:t>
+            <w:tcW w:w="1003" w:type="dxa"/>
+          </w:tcPr>
+          <w:p>
+            <w:pPr>
+              <w:spacing w:after="120" w:line="264" w:lineRule="auto"/>
+              <w:rPr>
+                <w:rFonts w:ascii="Times New Roman" w:eastAsia="Times New Roman" w:hAnsi="Times New Roman" w:cs="Times New Roman"/>
+                <w:sz w:val="24"/>
+              </w:rPr>
+            </w:pPr>
+            <w:r>
+              <w:rPr>
+                <w:rFonts w:ascii="Times New Roman" w:eastAsia="Times New Roman" w:hAnsi="Times New Roman" w:cs="Times New Roman"/>
+                <w:sz w:val="24"/>
+              </w:rPr>
+              <w:t>144</w:t>
+            </w:r>
+          </w:p>
+        </w:tc>
+        <w:tc>
+          <w:tcPr>
+            <w:tcW w:w="1723" w:type="dxa"/>
+          </w:tcPr>
+          <w:p>
+            <w:pPr>
+              <w:spacing w:after="120" w:line="264" w:lineRule="auto"/>
+              <w:rPr>
+                <w:rFonts w:ascii="Times New Roman" w:eastAsia="Times New Roman" w:hAnsi="Times New Roman" w:cs="Times New Roman"/>
+                <w:sz w:val="24"/>
+              </w:rPr>
+            </w:pPr>
+            <w:r>
+              <w:rPr>
+                <w:rFonts w:ascii="Times New Roman" w:eastAsia="Times New Roman" w:hAnsi="Times New Roman" w:cs="Times New Roman"/>
+                <w:sz w:val="24"/>
+              </w:rPr>
+              <w:t>Lookup package and it’s status from package ID</w:t>
             </w:r>
           </w:p>
         </w:tc>
@@ -8772,49 +8712,14 @@
                 <w:rFonts w:ascii="Times New Roman" w:eastAsia="Times New Roman" w:hAnsi="Times New Roman" w:cs="Times New Roman"/>
                 <w:sz w:val="24"/>
               </w:rPr>
-              <w:t>update_package_status</w:t>
+              <w:t>lookup_package_status</w:t>
             </w:r>
             <w:proofErr w:type="spellEnd"/>
           </w:p>
         </w:tc>
         <w:tc>
           <w:tcPr>
-            <w:tcW w:w="1408" w:type="dxa"/>
-          </w:tcPr>
-          <w:p>
-            <w:pPr>
-              <w:spacing w:after="120" w:line="264" w:lineRule="auto"/>
-              <w:rPr>
-                <w:rFonts w:ascii="Times New Roman" w:eastAsia="Times New Roman" w:hAnsi="Times New Roman" w:cs="Times New Roman"/>
-                <w:sz w:val="24"/>
-              </w:rPr>
-            </w:pPr>
-            <w:r>
-              <w:rPr>
-                <w:rFonts w:ascii="Times New Roman" w:eastAsia="Times New Roman" w:hAnsi="Times New Roman" w:cs="Times New Roman"/>
-                <w:sz w:val="24"/>
-              </w:rPr>
-              <w:t>O(</w:t>
-            </w:r>
-            <w:r>
-              <w:rPr>
-                <w:rFonts w:ascii="Times New Roman" w:eastAsia="Times New Roman" w:hAnsi="Times New Roman" w:cs="Times New Roman"/>
-                <w:sz w:val="24"/>
-              </w:rPr>
-              <w:t>1</w:t>
-            </w:r>
-            <w:r>
-              <w:rPr>
-                <w:rFonts w:ascii="Times New Roman" w:eastAsia="Times New Roman" w:hAnsi="Times New Roman" w:cs="Times New Roman"/>
-                <w:sz w:val="24"/>
-              </w:rPr>
-              <w:t>)</w:t>
-            </w:r>
-          </w:p>
-        </w:tc>
-        <w:tc>
-          <w:tcPr>
-            <w:tcW w:w="1408" w:type="dxa"/>
+            <w:tcW w:w="1351" w:type="dxa"/>
           </w:tcPr>
           <w:p>
             <w:pPr>
@@ -8830,6 +8735,27 @@
                 <w:sz w:val="24"/>
               </w:rPr>
               <w:t>O(1)</w:t>
+            </w:r>
+          </w:p>
+        </w:tc>
+        <w:tc>
+          <w:tcPr>
+            <w:tcW w:w="1351" w:type="dxa"/>
+          </w:tcPr>
+          <w:p>
+            <w:pPr>
+              <w:spacing w:after="120" w:line="264" w:lineRule="auto"/>
+              <w:rPr>
+                <w:rFonts w:ascii="Times New Roman" w:eastAsia="Times New Roman" w:hAnsi="Times New Roman" w:cs="Times New Roman"/>
+                <w:sz w:val="24"/>
+              </w:rPr>
+            </w:pPr>
+            <w:r>
+              <w:rPr>
+                <w:rFonts w:ascii="Times New Roman" w:eastAsia="Times New Roman" w:hAnsi="Times New Roman" w:cs="Times New Roman"/>
+                <w:sz w:val="24"/>
+              </w:rPr>
+              <w:t>O(N)</w:t>
             </w:r>
           </w:p>
         </w:tc>
@@ -8837,7 +8763,7 @@
       <w:tr>
         <w:tc>
           <w:tcPr>
-            <w:tcW w:w="1095" w:type="dxa"/>
+            <w:tcW w:w="1003" w:type="dxa"/>
           </w:tcPr>
           <w:p>
             <w:pPr>
@@ -8853,28 +8779,28 @@
                 <w:sz w:val="24"/>
               </w:rPr>
               <w:lastRenderedPageBreak/>
-              <w:t>204</w:t>
-            </w:r>
-          </w:p>
-        </w:tc>
-        <w:tc>
-          <w:tcPr>
-            <w:tcW w:w="1743" w:type="dxa"/>
-          </w:tcPr>
-          <w:p>
-            <w:pPr>
-              <w:spacing w:after="120" w:line="264" w:lineRule="auto"/>
-              <w:rPr>
-                <w:rFonts w:ascii="Times New Roman" w:eastAsia="Times New Roman" w:hAnsi="Times New Roman" w:cs="Times New Roman"/>
-                <w:sz w:val="24"/>
-              </w:rPr>
-            </w:pPr>
-            <w:r>
-              <w:rPr>
-                <w:rFonts w:ascii="Times New Roman" w:eastAsia="Times New Roman" w:hAnsi="Times New Roman" w:cs="Times New Roman"/>
-                <w:sz w:val="24"/>
-              </w:rPr>
-              <w:t>Print status of all packages</w:t>
+              <w:t>177</w:t>
+            </w:r>
+          </w:p>
+        </w:tc>
+        <w:tc>
+          <w:tcPr>
+            <w:tcW w:w="1723" w:type="dxa"/>
+          </w:tcPr>
+          <w:p>
+            <w:pPr>
+              <w:spacing w:after="120" w:line="264" w:lineRule="auto"/>
+              <w:rPr>
+                <w:rFonts w:ascii="Times New Roman" w:eastAsia="Times New Roman" w:hAnsi="Times New Roman" w:cs="Times New Roman"/>
+                <w:sz w:val="24"/>
+              </w:rPr>
+            </w:pPr>
+            <w:r>
+              <w:rPr>
+                <w:rFonts w:ascii="Times New Roman" w:eastAsia="Times New Roman" w:hAnsi="Times New Roman" w:cs="Times New Roman"/>
+                <w:sz w:val="24"/>
+              </w:rPr>
+              <w:t>Update packages status</w:t>
             </w:r>
           </w:p>
         </w:tc>
@@ -8896,28 +8822,14 @@
                 <w:rFonts w:ascii="Times New Roman" w:eastAsia="Times New Roman" w:hAnsi="Times New Roman" w:cs="Times New Roman"/>
                 <w:sz w:val="24"/>
               </w:rPr>
-              <w:t>print_</w:t>
-            </w:r>
-            <w:r>
-              <w:rPr>
-                <w:rFonts w:ascii="Times New Roman" w:eastAsia="Times New Roman" w:hAnsi="Times New Roman" w:cs="Times New Roman"/>
-                <w:sz w:val="24"/>
-              </w:rPr>
-              <w:t>all_</w:t>
-            </w:r>
-            <w:r>
-              <w:rPr>
-                <w:rFonts w:ascii="Times New Roman" w:eastAsia="Times New Roman" w:hAnsi="Times New Roman" w:cs="Times New Roman"/>
-                <w:sz w:val="24"/>
-              </w:rPr>
-              <w:t>package_status</w:t>
+              <w:t>update_package_status</w:t>
             </w:r>
             <w:proofErr w:type="spellEnd"/>
           </w:p>
         </w:tc>
         <w:tc>
           <w:tcPr>
-            <w:tcW w:w="1408" w:type="dxa"/>
+            <w:tcW w:w="1351" w:type="dxa"/>
           </w:tcPr>
           <w:p>
             <w:pPr>
@@ -8952,22 +8864,22 @@
         </w:tc>
         <w:tc>
           <w:tcPr>
-            <w:tcW w:w="1408" w:type="dxa"/>
-          </w:tcPr>
-          <w:p>
-            <w:pPr>
-              <w:spacing w:after="120" w:line="264" w:lineRule="auto"/>
-              <w:rPr>
-                <w:rFonts w:ascii="Times New Roman" w:eastAsia="Times New Roman" w:hAnsi="Times New Roman" w:cs="Times New Roman"/>
-                <w:sz w:val="24"/>
-              </w:rPr>
-            </w:pPr>
-            <w:r>
-              <w:rPr>
-                <w:rFonts w:ascii="Times New Roman" w:eastAsia="Times New Roman" w:hAnsi="Times New Roman" w:cs="Times New Roman"/>
-                <w:sz w:val="24"/>
-              </w:rPr>
-              <w:t>O(N)</w:t>
+            <w:tcW w:w="1351" w:type="dxa"/>
+          </w:tcPr>
+          <w:p>
+            <w:pPr>
+              <w:spacing w:after="120" w:line="264" w:lineRule="auto"/>
+              <w:rPr>
+                <w:rFonts w:ascii="Times New Roman" w:eastAsia="Times New Roman" w:hAnsi="Times New Roman" w:cs="Times New Roman"/>
+                <w:sz w:val="24"/>
+              </w:rPr>
+            </w:pPr>
+            <w:r>
+              <w:rPr>
+                <w:rFonts w:ascii="Times New Roman" w:eastAsia="Times New Roman" w:hAnsi="Times New Roman" w:cs="Times New Roman"/>
+                <w:sz w:val="24"/>
+              </w:rPr>
+              <w:t>O(1)</w:t>
             </w:r>
           </w:p>
         </w:tc>
@@ -8975,43 +8887,43 @@
       <w:tr>
         <w:tc>
           <w:tcPr>
-            <w:tcW w:w="1095" w:type="dxa"/>
-          </w:tcPr>
-          <w:p>
-            <w:pPr>
-              <w:spacing w:after="120" w:line="264" w:lineRule="auto"/>
-              <w:rPr>
-                <w:rFonts w:ascii="Times New Roman" w:eastAsia="Times New Roman" w:hAnsi="Times New Roman" w:cs="Times New Roman"/>
-                <w:sz w:val="24"/>
-              </w:rPr>
-            </w:pPr>
-            <w:r>
-              <w:rPr>
-                <w:rFonts w:ascii="Times New Roman" w:eastAsia="Times New Roman" w:hAnsi="Times New Roman" w:cs="Times New Roman"/>
-                <w:sz w:val="24"/>
-              </w:rPr>
-              <w:t>222</w:t>
-            </w:r>
-          </w:p>
-        </w:tc>
-        <w:tc>
-          <w:tcPr>
-            <w:tcW w:w="1743" w:type="dxa"/>
-          </w:tcPr>
-          <w:p>
-            <w:pPr>
-              <w:spacing w:after="120" w:line="264" w:lineRule="auto"/>
-              <w:rPr>
-                <w:rFonts w:ascii="Times New Roman" w:eastAsia="Times New Roman" w:hAnsi="Times New Roman" w:cs="Times New Roman"/>
-                <w:sz w:val="24"/>
-              </w:rPr>
-            </w:pPr>
-            <w:r>
-              <w:rPr>
-                <w:rFonts w:ascii="Times New Roman" w:eastAsia="Times New Roman" w:hAnsi="Times New Roman" w:cs="Times New Roman"/>
-                <w:sz w:val="24"/>
-              </w:rPr>
-              <w:t>Initialize multiple package statuses</w:t>
+            <w:tcW w:w="1003" w:type="dxa"/>
+          </w:tcPr>
+          <w:p>
+            <w:pPr>
+              <w:spacing w:after="120" w:line="264" w:lineRule="auto"/>
+              <w:rPr>
+                <w:rFonts w:ascii="Times New Roman" w:eastAsia="Times New Roman" w:hAnsi="Times New Roman" w:cs="Times New Roman"/>
+                <w:sz w:val="24"/>
+              </w:rPr>
+            </w:pPr>
+            <w:r>
+              <w:rPr>
+                <w:rFonts w:ascii="Times New Roman" w:eastAsia="Times New Roman" w:hAnsi="Times New Roman" w:cs="Times New Roman"/>
+                <w:sz w:val="24"/>
+              </w:rPr>
+              <w:t>219</w:t>
+            </w:r>
+          </w:p>
+        </w:tc>
+        <w:tc>
+          <w:tcPr>
+            <w:tcW w:w="1723" w:type="dxa"/>
+          </w:tcPr>
+          <w:p>
+            <w:pPr>
+              <w:spacing w:after="120" w:line="264" w:lineRule="auto"/>
+              <w:rPr>
+                <w:rFonts w:ascii="Times New Roman" w:eastAsia="Times New Roman" w:hAnsi="Times New Roman" w:cs="Times New Roman"/>
+                <w:sz w:val="24"/>
+              </w:rPr>
+            </w:pPr>
+            <w:r>
+              <w:rPr>
+                <w:rFonts w:ascii="Times New Roman" w:eastAsia="Times New Roman" w:hAnsi="Times New Roman" w:cs="Times New Roman"/>
+                <w:sz w:val="24"/>
+              </w:rPr>
+              <w:t>Print status of all packages</w:t>
             </w:r>
           </w:p>
         </w:tc>
@@ -9033,35 +8945,63 @@
                 <w:rFonts w:ascii="Times New Roman" w:eastAsia="Times New Roman" w:hAnsi="Times New Roman" w:cs="Times New Roman"/>
                 <w:sz w:val="24"/>
               </w:rPr>
-              <w:t>initialize_multiple_package_status</w:t>
+              <w:t>print_</w:t>
+            </w:r>
+            <w:r>
+              <w:rPr>
+                <w:rFonts w:ascii="Times New Roman" w:eastAsia="Times New Roman" w:hAnsi="Times New Roman" w:cs="Times New Roman"/>
+                <w:sz w:val="24"/>
+              </w:rPr>
+              <w:t>all_</w:t>
+            </w:r>
+            <w:r>
+              <w:rPr>
+                <w:rFonts w:ascii="Times New Roman" w:eastAsia="Times New Roman" w:hAnsi="Times New Roman" w:cs="Times New Roman"/>
+                <w:sz w:val="24"/>
+              </w:rPr>
+              <w:t>package_status</w:t>
             </w:r>
             <w:proofErr w:type="spellEnd"/>
           </w:p>
         </w:tc>
         <w:tc>
           <w:tcPr>
-            <w:tcW w:w="1408" w:type="dxa"/>
-          </w:tcPr>
-          <w:p>
-            <w:pPr>
-              <w:spacing w:after="120" w:line="264" w:lineRule="auto"/>
-              <w:rPr>
-                <w:rFonts w:ascii="Times New Roman" w:eastAsia="Times New Roman" w:hAnsi="Times New Roman" w:cs="Times New Roman"/>
-                <w:sz w:val="24"/>
-              </w:rPr>
-            </w:pPr>
-            <w:r>
-              <w:rPr>
-                <w:rFonts w:ascii="Times New Roman" w:eastAsia="Times New Roman" w:hAnsi="Times New Roman" w:cs="Times New Roman"/>
-                <w:sz w:val="24"/>
-              </w:rPr>
-              <w:t>O(1)</w:t>
-            </w:r>
-          </w:p>
-        </w:tc>
-        <w:tc>
-          <w:tcPr>
-            <w:tcW w:w="1408" w:type="dxa"/>
+            <w:tcW w:w="1351" w:type="dxa"/>
+          </w:tcPr>
+          <w:p>
+            <w:pPr>
+              <w:spacing w:after="120" w:line="264" w:lineRule="auto"/>
+              <w:rPr>
+                <w:rFonts w:ascii="Times New Roman" w:eastAsia="Times New Roman" w:hAnsi="Times New Roman" w:cs="Times New Roman"/>
+                <w:sz w:val="24"/>
+              </w:rPr>
+            </w:pPr>
+            <w:r>
+              <w:rPr>
+                <w:rFonts w:ascii="Times New Roman" w:eastAsia="Times New Roman" w:hAnsi="Times New Roman" w:cs="Times New Roman"/>
+                <w:sz w:val="24"/>
+              </w:rPr>
+              <w:t>O(</w:t>
+            </w:r>
+            <w:r>
+              <w:rPr>
+                <w:rFonts w:ascii="Times New Roman" w:eastAsia="Times New Roman" w:hAnsi="Times New Roman" w:cs="Times New Roman"/>
+                <w:sz w:val="24"/>
+              </w:rPr>
+              <w:t>1</w:t>
+            </w:r>
+            <w:r>
+              <w:rPr>
+                <w:rFonts w:ascii="Times New Roman" w:eastAsia="Times New Roman" w:hAnsi="Times New Roman" w:cs="Times New Roman"/>
+                <w:sz w:val="24"/>
+              </w:rPr>
+              <w:t>)</w:t>
+            </w:r>
+          </w:p>
+        </w:tc>
+        <w:tc>
+          <w:tcPr>
+            <w:tcW w:w="1351" w:type="dxa"/>
           </w:tcPr>
           <w:p>
             <w:pPr>
@@ -9084,43 +9024,43 @@
       <w:tr>
         <w:tc>
           <w:tcPr>
-            <w:tcW w:w="1095" w:type="dxa"/>
-          </w:tcPr>
-          <w:p>
-            <w:pPr>
-              <w:spacing w:after="120" w:line="264" w:lineRule="auto"/>
-              <w:rPr>
-                <w:rFonts w:ascii="Times New Roman" w:eastAsia="Times New Roman" w:hAnsi="Times New Roman" w:cs="Times New Roman"/>
-                <w:sz w:val="24"/>
-              </w:rPr>
-            </w:pPr>
-            <w:r>
-              <w:rPr>
-                <w:rFonts w:ascii="Times New Roman" w:eastAsia="Times New Roman" w:hAnsi="Times New Roman" w:cs="Times New Roman"/>
-                <w:sz w:val="24"/>
-              </w:rPr>
-              <w:t>249</w:t>
-            </w:r>
-          </w:p>
-        </w:tc>
-        <w:tc>
-          <w:tcPr>
-            <w:tcW w:w="1743" w:type="dxa"/>
-          </w:tcPr>
-          <w:p>
-            <w:pPr>
-              <w:spacing w:after="120" w:line="264" w:lineRule="auto"/>
-              <w:rPr>
-                <w:rFonts w:ascii="Times New Roman" w:eastAsia="Times New Roman" w:hAnsi="Times New Roman" w:cs="Times New Roman"/>
-                <w:sz w:val="24"/>
-              </w:rPr>
-            </w:pPr>
-            <w:r>
-              <w:rPr>
-                <w:rFonts w:ascii="Times New Roman" w:eastAsia="Times New Roman" w:hAnsi="Times New Roman" w:cs="Times New Roman"/>
-                <w:sz w:val="24"/>
-              </w:rPr>
-              <w:t>Update time to start delivery of truck</w:t>
+            <w:tcW w:w="1003" w:type="dxa"/>
+          </w:tcPr>
+          <w:p>
+            <w:pPr>
+              <w:spacing w:after="120" w:line="264" w:lineRule="auto"/>
+              <w:rPr>
+                <w:rFonts w:ascii="Times New Roman" w:eastAsia="Times New Roman" w:hAnsi="Times New Roman" w:cs="Times New Roman"/>
+                <w:sz w:val="24"/>
+              </w:rPr>
+            </w:pPr>
+            <w:r>
+              <w:rPr>
+                <w:rFonts w:ascii="Times New Roman" w:eastAsia="Times New Roman" w:hAnsi="Times New Roman" w:cs="Times New Roman"/>
+                <w:sz w:val="24"/>
+              </w:rPr>
+              <w:t>237</w:t>
+            </w:r>
+          </w:p>
+        </w:tc>
+        <w:tc>
+          <w:tcPr>
+            <w:tcW w:w="1723" w:type="dxa"/>
+          </w:tcPr>
+          <w:p>
+            <w:pPr>
+              <w:spacing w:after="120" w:line="264" w:lineRule="auto"/>
+              <w:rPr>
+                <w:rFonts w:ascii="Times New Roman" w:eastAsia="Times New Roman" w:hAnsi="Times New Roman" w:cs="Times New Roman"/>
+                <w:sz w:val="24"/>
+              </w:rPr>
+            </w:pPr>
+            <w:r>
+              <w:rPr>
+                <w:rFonts w:ascii="Times New Roman" w:eastAsia="Times New Roman" w:hAnsi="Times New Roman" w:cs="Times New Roman"/>
+                <w:sz w:val="24"/>
+              </w:rPr>
+              <w:t>Initialize multiple package statuses</w:t>
             </w:r>
           </w:p>
         </w:tc>
@@ -9142,14 +9082,14 @@
                 <w:rFonts w:ascii="Times New Roman" w:eastAsia="Times New Roman" w:hAnsi="Times New Roman" w:cs="Times New Roman"/>
                 <w:sz w:val="24"/>
               </w:rPr>
-              <w:t>update_time_to_start_delivery</w:t>
+              <w:t>initialize_multiple_package_status</w:t>
             </w:r>
             <w:proofErr w:type="spellEnd"/>
           </w:p>
         </w:tc>
         <w:tc>
           <w:tcPr>
-            <w:tcW w:w="1408" w:type="dxa"/>
+            <w:tcW w:w="1351" w:type="dxa"/>
           </w:tcPr>
           <w:p>
             <w:pPr>
@@ -9170,7 +9110,7 @@
         </w:tc>
         <w:tc>
           <w:tcPr>
-            <w:tcW w:w="1408" w:type="dxa"/>
+            <w:tcW w:w="1351" w:type="dxa"/>
           </w:tcPr>
           <w:p>
             <w:pPr>
@@ -9193,50 +9133,43 @@
       <w:tr>
         <w:tc>
           <w:tcPr>
-            <w:tcW w:w="1095" w:type="dxa"/>
-          </w:tcPr>
-          <w:p>
-            <w:pPr>
-              <w:spacing w:after="120" w:line="264" w:lineRule="auto"/>
-              <w:rPr>
-                <w:rFonts w:ascii="Times New Roman" w:eastAsia="Times New Roman" w:hAnsi="Times New Roman" w:cs="Times New Roman"/>
-                <w:sz w:val="24"/>
-              </w:rPr>
-            </w:pPr>
-            <w:r>
-              <w:rPr>
-                <w:rFonts w:ascii="Times New Roman" w:eastAsia="Times New Roman" w:hAnsi="Times New Roman" w:cs="Times New Roman"/>
-                <w:sz w:val="24"/>
-              </w:rPr>
-              <w:t>2</w:t>
-            </w:r>
-            <w:r>
-              <w:rPr>
-                <w:rFonts w:ascii="Times New Roman" w:eastAsia="Times New Roman" w:hAnsi="Times New Roman" w:cs="Times New Roman"/>
-                <w:sz w:val="24"/>
-              </w:rPr>
-              <w:t>87</w:t>
-            </w:r>
-          </w:p>
-        </w:tc>
-        <w:tc>
-          <w:tcPr>
-            <w:tcW w:w="1743" w:type="dxa"/>
-          </w:tcPr>
-          <w:p>
-            <w:pPr>
-              <w:spacing w:after="120" w:line="264" w:lineRule="auto"/>
-              <w:rPr>
-                <w:rFonts w:ascii="Times New Roman" w:eastAsia="Times New Roman" w:hAnsi="Times New Roman" w:cs="Times New Roman"/>
-                <w:sz w:val="24"/>
-              </w:rPr>
-            </w:pPr>
-            <w:r>
-              <w:rPr>
-                <w:rFonts w:ascii="Times New Roman" w:eastAsia="Times New Roman" w:hAnsi="Times New Roman" w:cs="Times New Roman"/>
-                <w:sz w:val="24"/>
-              </w:rPr>
-              <w:t>Increment time of truck when delivering packages</w:t>
+            <w:tcW w:w="1003" w:type="dxa"/>
+          </w:tcPr>
+          <w:p>
+            <w:pPr>
+              <w:spacing w:after="120" w:line="264" w:lineRule="auto"/>
+              <w:rPr>
+                <w:rFonts w:ascii="Times New Roman" w:eastAsia="Times New Roman" w:hAnsi="Times New Roman" w:cs="Times New Roman"/>
+                <w:sz w:val="24"/>
+              </w:rPr>
+            </w:pPr>
+            <w:r>
+              <w:rPr>
+                <w:rFonts w:ascii="Times New Roman" w:eastAsia="Times New Roman" w:hAnsi="Times New Roman" w:cs="Times New Roman"/>
+                <w:sz w:val="24"/>
+              </w:rPr>
+              <w:t>264</w:t>
+            </w:r>
+          </w:p>
+        </w:tc>
+        <w:tc>
+          <w:tcPr>
+            <w:tcW w:w="1723" w:type="dxa"/>
+          </w:tcPr>
+          <w:p>
+            <w:pPr>
+              <w:spacing w:after="120" w:line="264" w:lineRule="auto"/>
+              <w:rPr>
+                <w:rFonts w:ascii="Times New Roman" w:eastAsia="Times New Roman" w:hAnsi="Times New Roman" w:cs="Times New Roman"/>
+                <w:sz w:val="24"/>
+              </w:rPr>
+            </w:pPr>
+            <w:r>
+              <w:rPr>
+                <w:rFonts w:ascii="Times New Roman" w:eastAsia="Times New Roman" w:hAnsi="Times New Roman" w:cs="Times New Roman"/>
+                <w:sz w:val="24"/>
+              </w:rPr>
+              <w:t>Update time to start delivery of truck</w:t>
             </w:r>
           </w:p>
         </w:tc>
@@ -9258,14 +9191,14 @@
                 <w:rFonts w:ascii="Times New Roman" w:eastAsia="Times New Roman" w:hAnsi="Times New Roman" w:cs="Times New Roman"/>
                 <w:sz w:val="24"/>
               </w:rPr>
-              <w:t>increment_current_truck_time</w:t>
+              <w:t>update_time_to_start_delivery</w:t>
             </w:r>
             <w:proofErr w:type="spellEnd"/>
           </w:p>
         </w:tc>
         <w:tc>
           <w:tcPr>
-            <w:tcW w:w="1408" w:type="dxa"/>
+            <w:tcW w:w="1351" w:type="dxa"/>
           </w:tcPr>
           <w:p>
             <w:pPr>
@@ -9286,22 +9219,22 @@
         </w:tc>
         <w:tc>
           <w:tcPr>
-            <w:tcW w:w="1408" w:type="dxa"/>
-          </w:tcPr>
-          <w:p>
-            <w:pPr>
-              <w:spacing w:after="120" w:line="264" w:lineRule="auto"/>
-              <w:rPr>
-                <w:rFonts w:ascii="Times New Roman" w:eastAsia="Times New Roman" w:hAnsi="Times New Roman" w:cs="Times New Roman"/>
-                <w:sz w:val="24"/>
-              </w:rPr>
-            </w:pPr>
-            <w:r>
-              <w:rPr>
-                <w:rFonts w:ascii="Times New Roman" w:eastAsia="Times New Roman" w:hAnsi="Times New Roman" w:cs="Times New Roman"/>
-                <w:sz w:val="24"/>
-              </w:rPr>
-              <w:t>O(1)</w:t>
+            <w:tcW w:w="1351" w:type="dxa"/>
+          </w:tcPr>
+          <w:p>
+            <w:pPr>
+              <w:spacing w:after="120" w:line="264" w:lineRule="auto"/>
+              <w:rPr>
+                <w:rFonts w:ascii="Times New Roman" w:eastAsia="Times New Roman" w:hAnsi="Times New Roman" w:cs="Times New Roman"/>
+                <w:sz w:val="24"/>
+              </w:rPr>
+            </w:pPr>
+            <w:r>
+              <w:rPr>
+                <w:rFonts w:ascii="Times New Roman" w:eastAsia="Times New Roman" w:hAnsi="Times New Roman" w:cs="Times New Roman"/>
+                <w:sz w:val="24"/>
+              </w:rPr>
+              <w:t>O(N)</w:t>
             </w:r>
           </w:p>
         </w:tc>
@@ -9309,43 +9242,43 @@
       <w:tr>
         <w:tc>
           <w:tcPr>
-            <w:tcW w:w="1095" w:type="dxa"/>
-          </w:tcPr>
-          <w:p>
-            <w:pPr>
-              <w:spacing w:after="120" w:line="264" w:lineRule="auto"/>
-              <w:rPr>
-                <w:rFonts w:ascii="Times New Roman" w:eastAsia="Times New Roman" w:hAnsi="Times New Roman" w:cs="Times New Roman"/>
-                <w:sz w:val="24"/>
-              </w:rPr>
-            </w:pPr>
-            <w:r>
-              <w:rPr>
-                <w:rFonts w:ascii="Times New Roman" w:eastAsia="Times New Roman" w:hAnsi="Times New Roman" w:cs="Times New Roman"/>
-                <w:sz w:val="24"/>
-              </w:rPr>
-              <w:t>301</w:t>
-            </w:r>
-          </w:p>
-        </w:tc>
-        <w:tc>
-          <w:tcPr>
-            <w:tcW w:w="1743" w:type="dxa"/>
-          </w:tcPr>
-          <w:p>
-            <w:pPr>
-              <w:spacing w:after="120" w:line="264" w:lineRule="auto"/>
-              <w:rPr>
-                <w:rFonts w:ascii="Times New Roman" w:eastAsia="Times New Roman" w:hAnsi="Times New Roman" w:cs="Times New Roman"/>
-                <w:sz w:val="24"/>
-              </w:rPr>
-            </w:pPr>
-            <w:r>
-              <w:rPr>
-                <w:rFonts w:ascii="Times New Roman" w:eastAsia="Times New Roman" w:hAnsi="Times New Roman" w:cs="Times New Roman"/>
-                <w:sz w:val="24"/>
-              </w:rPr>
-              <w:t>Get current time of truck</w:t>
+            <w:tcW w:w="1003" w:type="dxa"/>
+          </w:tcPr>
+          <w:p>
+            <w:pPr>
+              <w:spacing w:after="120" w:line="264" w:lineRule="auto"/>
+              <w:rPr>
+                <w:rFonts w:ascii="Times New Roman" w:eastAsia="Times New Roman" w:hAnsi="Times New Roman" w:cs="Times New Roman"/>
+                <w:sz w:val="24"/>
+              </w:rPr>
+            </w:pPr>
+            <w:r>
+              <w:rPr>
+                <w:rFonts w:ascii="Times New Roman" w:eastAsia="Times New Roman" w:hAnsi="Times New Roman" w:cs="Times New Roman"/>
+                <w:sz w:val="24"/>
+              </w:rPr>
+              <w:t>302</w:t>
+            </w:r>
+          </w:p>
+        </w:tc>
+        <w:tc>
+          <w:tcPr>
+            <w:tcW w:w="1723" w:type="dxa"/>
+          </w:tcPr>
+          <w:p>
+            <w:pPr>
+              <w:spacing w:after="120" w:line="264" w:lineRule="auto"/>
+              <w:rPr>
+                <w:rFonts w:ascii="Times New Roman" w:eastAsia="Times New Roman" w:hAnsi="Times New Roman" w:cs="Times New Roman"/>
+                <w:sz w:val="24"/>
+              </w:rPr>
+            </w:pPr>
+            <w:r>
+              <w:rPr>
+                <w:rFonts w:ascii="Times New Roman" w:eastAsia="Times New Roman" w:hAnsi="Times New Roman" w:cs="Times New Roman"/>
+                <w:sz w:val="24"/>
+              </w:rPr>
+              <w:t>Increment time of truck when delivering packages</w:t>
             </w:r>
           </w:p>
         </w:tc>
@@ -9367,14 +9300,14 @@
                 <w:rFonts w:ascii="Times New Roman" w:eastAsia="Times New Roman" w:hAnsi="Times New Roman" w:cs="Times New Roman"/>
                 <w:sz w:val="24"/>
               </w:rPr>
-              <w:t>get_current_truck_time</w:t>
+              <w:t>increment_current_truck_time</w:t>
             </w:r>
             <w:proofErr w:type="spellEnd"/>
           </w:p>
         </w:tc>
         <w:tc>
           <w:tcPr>
-            <w:tcW w:w="1408" w:type="dxa"/>
+            <w:tcW w:w="1351" w:type="dxa"/>
           </w:tcPr>
           <w:p>
             <w:pPr>
@@ -9395,7 +9328,7 @@
         </w:tc>
         <w:tc>
           <w:tcPr>
-            <w:tcW w:w="1408" w:type="dxa"/>
+            <w:tcW w:w="1351" w:type="dxa"/>
           </w:tcPr>
           <w:p>
             <w:pPr>
@@ -9418,43 +9351,43 @@
       <w:tr>
         <w:tc>
           <w:tcPr>
-            <w:tcW w:w="1095" w:type="dxa"/>
-          </w:tcPr>
-          <w:p>
-            <w:pPr>
-              <w:spacing w:after="120" w:line="264" w:lineRule="auto"/>
-              <w:rPr>
-                <w:rFonts w:ascii="Times New Roman" w:eastAsia="Times New Roman" w:hAnsi="Times New Roman" w:cs="Times New Roman"/>
-                <w:sz w:val="24"/>
-              </w:rPr>
-            </w:pPr>
-            <w:r>
-              <w:rPr>
-                <w:rFonts w:ascii="Times New Roman" w:eastAsia="Times New Roman" w:hAnsi="Times New Roman" w:cs="Times New Roman"/>
-                <w:sz w:val="24"/>
-              </w:rPr>
-              <w:t>314</w:t>
-            </w:r>
-          </w:p>
-        </w:tc>
-        <w:tc>
-          <w:tcPr>
-            <w:tcW w:w="1743" w:type="dxa"/>
-          </w:tcPr>
-          <w:p>
-            <w:pPr>
-              <w:spacing w:after="120" w:line="264" w:lineRule="auto"/>
-              <w:rPr>
-                <w:rFonts w:ascii="Times New Roman" w:eastAsia="Times New Roman" w:hAnsi="Times New Roman" w:cs="Times New Roman"/>
-                <w:sz w:val="24"/>
-              </w:rPr>
-            </w:pPr>
-            <w:r>
-              <w:rPr>
-                <w:rFonts w:ascii="Times New Roman" w:eastAsia="Times New Roman" w:hAnsi="Times New Roman" w:cs="Times New Roman"/>
-                <w:sz w:val="24"/>
-              </w:rPr>
-              <w:t>Update miles traveled of truck when delivering packages</w:t>
+            <w:tcW w:w="1003" w:type="dxa"/>
+          </w:tcPr>
+          <w:p>
+            <w:pPr>
+              <w:spacing w:after="120" w:line="264" w:lineRule="auto"/>
+              <w:rPr>
+                <w:rFonts w:ascii="Times New Roman" w:eastAsia="Times New Roman" w:hAnsi="Times New Roman" w:cs="Times New Roman"/>
+                <w:sz w:val="24"/>
+              </w:rPr>
+            </w:pPr>
+            <w:r>
+              <w:rPr>
+                <w:rFonts w:ascii="Times New Roman" w:eastAsia="Times New Roman" w:hAnsi="Times New Roman" w:cs="Times New Roman"/>
+                <w:sz w:val="24"/>
+              </w:rPr>
+              <w:t>316</w:t>
+            </w:r>
+          </w:p>
+        </w:tc>
+        <w:tc>
+          <w:tcPr>
+            <w:tcW w:w="1723" w:type="dxa"/>
+          </w:tcPr>
+          <w:p>
+            <w:pPr>
+              <w:spacing w:after="120" w:line="264" w:lineRule="auto"/>
+              <w:rPr>
+                <w:rFonts w:ascii="Times New Roman" w:eastAsia="Times New Roman" w:hAnsi="Times New Roman" w:cs="Times New Roman"/>
+                <w:sz w:val="24"/>
+              </w:rPr>
+            </w:pPr>
+            <w:r>
+              <w:rPr>
+                <w:rFonts w:ascii="Times New Roman" w:eastAsia="Times New Roman" w:hAnsi="Times New Roman" w:cs="Times New Roman"/>
+                <w:sz w:val="24"/>
+              </w:rPr>
+              <w:t>Get current time of truck</w:t>
             </w:r>
           </w:p>
         </w:tc>
@@ -9476,14 +9409,14 @@
                 <w:rFonts w:ascii="Times New Roman" w:eastAsia="Times New Roman" w:hAnsi="Times New Roman" w:cs="Times New Roman"/>
                 <w:sz w:val="24"/>
               </w:rPr>
-              <w:t>update_miles_traveled</w:t>
+              <w:t>get_current_truck_time</w:t>
             </w:r>
             <w:proofErr w:type="spellEnd"/>
           </w:p>
         </w:tc>
         <w:tc>
           <w:tcPr>
-            <w:tcW w:w="1408" w:type="dxa"/>
+            <w:tcW w:w="1351" w:type="dxa"/>
           </w:tcPr>
           <w:p>
             <w:pPr>
@@ -9504,7 +9437,7 @@
         </w:tc>
         <w:tc>
           <w:tcPr>
-            <w:tcW w:w="1408" w:type="dxa"/>
+            <w:tcW w:w="1351" w:type="dxa"/>
           </w:tcPr>
           <w:p>
             <w:pPr>
@@ -9527,57 +9460,43 @@
       <w:tr>
         <w:tc>
           <w:tcPr>
-            <w:tcW w:w="1095" w:type="dxa"/>
-          </w:tcPr>
-          <w:p>
-            <w:pPr>
-              <w:spacing w:after="120" w:line="264" w:lineRule="auto"/>
-              <w:rPr>
-                <w:rFonts w:ascii="Times New Roman" w:eastAsia="Times New Roman" w:hAnsi="Times New Roman" w:cs="Times New Roman"/>
-                <w:sz w:val="24"/>
-              </w:rPr>
-            </w:pPr>
-            <w:r>
-              <w:rPr>
-                <w:rFonts w:ascii="Times New Roman" w:eastAsia="Times New Roman" w:hAnsi="Times New Roman" w:cs="Times New Roman"/>
-                <w:sz w:val="24"/>
-              </w:rPr>
-              <w:t>3</w:t>
-            </w:r>
-            <w:r>
-              <w:rPr>
-                <w:rFonts w:ascii="Times New Roman" w:eastAsia="Times New Roman" w:hAnsi="Times New Roman" w:cs="Times New Roman"/>
-                <w:sz w:val="24"/>
-              </w:rPr>
-              <w:t>32</w:t>
-            </w:r>
-          </w:p>
-        </w:tc>
-        <w:tc>
-          <w:tcPr>
-            <w:tcW w:w="1743" w:type="dxa"/>
-          </w:tcPr>
-          <w:p>
-            <w:pPr>
-              <w:spacing w:after="120" w:line="264" w:lineRule="auto"/>
-              <w:rPr>
-                <w:rFonts w:ascii="Times New Roman" w:eastAsia="Times New Roman" w:hAnsi="Times New Roman" w:cs="Times New Roman"/>
-                <w:sz w:val="24"/>
-              </w:rPr>
-            </w:pPr>
-            <w:r>
-              <w:rPr>
-                <w:rFonts w:ascii="Times New Roman" w:eastAsia="Times New Roman" w:hAnsi="Times New Roman" w:cs="Times New Roman"/>
-                <w:sz w:val="24"/>
-              </w:rPr>
-              <w:t xml:space="preserve">Print miles traveled of </w:t>
-            </w:r>
-            <w:r>
-              <w:rPr>
-                <w:rFonts w:ascii="Times New Roman" w:eastAsia="Times New Roman" w:hAnsi="Times New Roman" w:cs="Times New Roman"/>
-                <w:sz w:val="24"/>
-              </w:rPr>
-              <w:t>current truck</w:t>
+            <w:tcW w:w="1003" w:type="dxa"/>
+          </w:tcPr>
+          <w:p>
+            <w:pPr>
+              <w:spacing w:after="120" w:line="264" w:lineRule="auto"/>
+              <w:rPr>
+                <w:rFonts w:ascii="Times New Roman" w:eastAsia="Times New Roman" w:hAnsi="Times New Roman" w:cs="Times New Roman"/>
+                <w:sz w:val="24"/>
+              </w:rPr>
+            </w:pPr>
+            <w:r>
+              <w:rPr>
+                <w:rFonts w:ascii="Times New Roman" w:eastAsia="Times New Roman" w:hAnsi="Times New Roman" w:cs="Times New Roman"/>
+                <w:sz w:val="24"/>
+              </w:rPr>
+              <w:t>329</w:t>
+            </w:r>
+          </w:p>
+        </w:tc>
+        <w:tc>
+          <w:tcPr>
+            <w:tcW w:w="1723" w:type="dxa"/>
+          </w:tcPr>
+          <w:p>
+            <w:pPr>
+              <w:spacing w:after="120" w:line="264" w:lineRule="auto"/>
+              <w:rPr>
+                <w:rFonts w:ascii="Times New Roman" w:eastAsia="Times New Roman" w:hAnsi="Times New Roman" w:cs="Times New Roman"/>
+                <w:sz w:val="24"/>
+              </w:rPr>
+            </w:pPr>
+            <w:r>
+              <w:rPr>
+                <w:rFonts w:ascii="Times New Roman" w:eastAsia="Times New Roman" w:hAnsi="Times New Roman" w:cs="Times New Roman"/>
+                <w:sz w:val="24"/>
+              </w:rPr>
+              <w:t>Update miles traveled of truck when delivering packages</w:t>
             </w:r>
           </w:p>
         </w:tc>
@@ -9599,21 +9518,14 @@
                 <w:rFonts w:ascii="Times New Roman" w:eastAsia="Times New Roman" w:hAnsi="Times New Roman" w:cs="Times New Roman"/>
                 <w:sz w:val="24"/>
               </w:rPr>
-              <w:t>print_</w:t>
-            </w:r>
-            <w:r>
-              <w:rPr>
-                <w:rFonts w:ascii="Times New Roman" w:eastAsia="Times New Roman" w:hAnsi="Times New Roman" w:cs="Times New Roman"/>
-                <w:sz w:val="24"/>
-              </w:rPr>
-              <w:t>current_truck_miles</w:t>
+              <w:t>update_miles_traveled</w:t>
             </w:r>
             <w:proofErr w:type="spellEnd"/>
           </w:p>
         </w:tc>
         <w:tc>
           <w:tcPr>
-            <w:tcW w:w="1408" w:type="dxa"/>
+            <w:tcW w:w="1351" w:type="dxa"/>
           </w:tcPr>
           <w:p>
             <w:pPr>
@@ -9634,7 +9546,7 @@
         </w:tc>
         <w:tc>
           <w:tcPr>
-            <w:tcW w:w="1408" w:type="dxa"/>
+            <w:tcW w:w="1351" w:type="dxa"/>
           </w:tcPr>
           <w:p>
             <w:pPr>
@@ -9657,50 +9569,50 @@
       <w:tr>
         <w:tc>
           <w:tcPr>
-            <w:tcW w:w="1095" w:type="dxa"/>
-          </w:tcPr>
-          <w:p>
-            <w:pPr>
-              <w:spacing w:after="120" w:line="264" w:lineRule="auto"/>
-              <w:rPr>
-                <w:rFonts w:ascii="Times New Roman" w:eastAsia="Times New Roman" w:hAnsi="Times New Roman" w:cs="Times New Roman"/>
-                <w:sz w:val="24"/>
-              </w:rPr>
-            </w:pPr>
-            <w:r>
-              <w:rPr>
-                <w:rFonts w:ascii="Times New Roman" w:eastAsia="Times New Roman" w:hAnsi="Times New Roman" w:cs="Times New Roman"/>
-                <w:sz w:val="24"/>
-              </w:rPr>
-              <w:t>346</w:t>
-            </w:r>
-          </w:p>
-        </w:tc>
-        <w:tc>
-          <w:tcPr>
-            <w:tcW w:w="1743" w:type="dxa"/>
-          </w:tcPr>
-          <w:p>
-            <w:pPr>
-              <w:spacing w:after="120" w:line="264" w:lineRule="auto"/>
-              <w:rPr>
-                <w:rFonts w:ascii="Times New Roman" w:eastAsia="Times New Roman" w:hAnsi="Times New Roman" w:cs="Times New Roman"/>
-                <w:sz w:val="24"/>
-              </w:rPr>
-            </w:pPr>
-            <w:r>
-              <w:rPr>
-                <w:rFonts w:ascii="Times New Roman" w:eastAsia="Times New Roman" w:hAnsi="Times New Roman" w:cs="Times New Roman"/>
-                <w:sz w:val="24"/>
-              </w:rPr>
-              <w:t>Calculate</w:t>
-            </w:r>
-            <w:r>
-              <w:rPr>
-                <w:rFonts w:ascii="Times New Roman" w:eastAsia="Times New Roman" w:hAnsi="Times New Roman" w:cs="Times New Roman"/>
-                <w:sz w:val="24"/>
-              </w:rPr>
-              <w:t xml:space="preserve"> total miles traveled of all trucks</w:t>
+            <w:tcW w:w="1003" w:type="dxa"/>
+          </w:tcPr>
+          <w:p>
+            <w:pPr>
+              <w:spacing w:after="120" w:line="264" w:lineRule="auto"/>
+              <w:rPr>
+                <w:rFonts w:ascii="Times New Roman" w:eastAsia="Times New Roman" w:hAnsi="Times New Roman" w:cs="Times New Roman"/>
+                <w:sz w:val="24"/>
+              </w:rPr>
+            </w:pPr>
+            <w:r>
+              <w:rPr>
+                <w:rFonts w:ascii="Times New Roman" w:eastAsia="Times New Roman" w:hAnsi="Times New Roman" w:cs="Times New Roman"/>
+                <w:sz w:val="24"/>
+              </w:rPr>
+              <w:t>347</w:t>
+            </w:r>
+          </w:p>
+        </w:tc>
+        <w:tc>
+          <w:tcPr>
+            <w:tcW w:w="1723" w:type="dxa"/>
+          </w:tcPr>
+          <w:p>
+            <w:pPr>
+              <w:spacing w:after="120" w:line="264" w:lineRule="auto"/>
+              <w:rPr>
+                <w:rFonts w:ascii="Times New Roman" w:eastAsia="Times New Roman" w:hAnsi="Times New Roman" w:cs="Times New Roman"/>
+                <w:sz w:val="24"/>
+              </w:rPr>
+            </w:pPr>
+            <w:r>
+              <w:rPr>
+                <w:rFonts w:ascii="Times New Roman" w:eastAsia="Times New Roman" w:hAnsi="Times New Roman" w:cs="Times New Roman"/>
+                <w:sz w:val="24"/>
+              </w:rPr>
+              <w:t xml:space="preserve">Print miles traveled of </w:t>
+            </w:r>
+            <w:r>
+              <w:rPr>
+                <w:rFonts w:ascii="Times New Roman" w:eastAsia="Times New Roman" w:hAnsi="Times New Roman" w:cs="Times New Roman"/>
+                <w:sz w:val="24"/>
+              </w:rPr>
+              <w:t>current truck</w:t>
             </w:r>
           </w:p>
         </w:tc>
@@ -9722,21 +9634,21 @@
                 <w:rFonts w:ascii="Times New Roman" w:eastAsia="Times New Roman" w:hAnsi="Times New Roman" w:cs="Times New Roman"/>
                 <w:sz w:val="24"/>
               </w:rPr>
-              <w:t>calculate</w:t>
-            </w:r>
-            <w:r>
-              <w:rPr>
-                <w:rFonts w:ascii="Times New Roman" w:eastAsia="Times New Roman" w:hAnsi="Times New Roman" w:cs="Times New Roman"/>
-                <w:sz w:val="24"/>
-              </w:rPr>
-              <w:t>_total_miles_traveled</w:t>
+              <w:t>print_</w:t>
+            </w:r>
+            <w:r>
+              <w:rPr>
+                <w:rFonts w:ascii="Times New Roman" w:eastAsia="Times New Roman" w:hAnsi="Times New Roman" w:cs="Times New Roman"/>
+                <w:sz w:val="24"/>
+              </w:rPr>
+              <w:t>current_truck_miles</w:t>
             </w:r>
             <w:proofErr w:type="spellEnd"/>
           </w:p>
         </w:tc>
         <w:tc>
           <w:tcPr>
-            <w:tcW w:w="1408" w:type="dxa"/>
+            <w:tcW w:w="1351" w:type="dxa"/>
           </w:tcPr>
           <w:p>
             <w:pPr>
@@ -9757,7 +9669,7 @@
         </w:tc>
         <w:tc>
           <w:tcPr>
-            <w:tcW w:w="1408" w:type="dxa"/>
+            <w:tcW w:w="1351" w:type="dxa"/>
           </w:tcPr>
           <w:p>
             <w:pPr>
@@ -9780,50 +9692,43 @@
       <w:tr>
         <w:tc>
           <w:tcPr>
-            <w:tcW w:w="1095" w:type="dxa"/>
-          </w:tcPr>
-          <w:p>
-            <w:pPr>
-              <w:spacing w:after="120" w:line="264" w:lineRule="auto"/>
-              <w:rPr>
-                <w:rFonts w:ascii="Times New Roman" w:eastAsia="Times New Roman" w:hAnsi="Times New Roman" w:cs="Times New Roman"/>
-                <w:sz w:val="24"/>
-              </w:rPr>
-            </w:pPr>
-            <w:r>
-              <w:rPr>
-                <w:rFonts w:ascii="Times New Roman" w:eastAsia="Times New Roman" w:hAnsi="Times New Roman" w:cs="Times New Roman"/>
-                <w:sz w:val="24"/>
-              </w:rPr>
-              <w:t>3</w:t>
-            </w:r>
-            <w:r>
-              <w:rPr>
-                <w:rFonts w:ascii="Times New Roman" w:eastAsia="Times New Roman" w:hAnsi="Times New Roman" w:cs="Times New Roman"/>
-                <w:sz w:val="24"/>
-              </w:rPr>
-              <w:t>54</w:t>
-            </w:r>
-          </w:p>
-        </w:tc>
-        <w:tc>
-          <w:tcPr>
-            <w:tcW w:w="1743" w:type="dxa"/>
-          </w:tcPr>
-          <w:p>
-            <w:pPr>
-              <w:spacing w:after="120" w:line="264" w:lineRule="auto"/>
-              <w:rPr>
-                <w:rFonts w:ascii="Times New Roman" w:eastAsia="Times New Roman" w:hAnsi="Times New Roman" w:cs="Times New Roman"/>
-                <w:sz w:val="24"/>
-              </w:rPr>
-            </w:pPr>
-            <w:r>
-              <w:rPr>
-                <w:rFonts w:ascii="Times New Roman" w:eastAsia="Times New Roman" w:hAnsi="Times New Roman" w:cs="Times New Roman"/>
-                <w:sz w:val="24"/>
-              </w:rPr>
-              <w:t xml:space="preserve">Calculate travel time </w:t>
+            <w:tcW w:w="1003" w:type="dxa"/>
+          </w:tcPr>
+          <w:p>
+            <w:pPr>
+              <w:spacing w:after="120" w:line="264" w:lineRule="auto"/>
+              <w:rPr>
+                <w:rFonts w:ascii="Times New Roman" w:eastAsia="Times New Roman" w:hAnsi="Times New Roman" w:cs="Times New Roman"/>
+                <w:sz w:val="24"/>
+              </w:rPr>
+            </w:pPr>
+            <w:r>
+              <w:rPr>
+                <w:rFonts w:ascii="Times New Roman" w:eastAsia="Times New Roman" w:hAnsi="Times New Roman" w:cs="Times New Roman"/>
+                <w:sz w:val="24"/>
+              </w:rPr>
+              <w:t>361</w:t>
+            </w:r>
+          </w:p>
+        </w:tc>
+        <w:tc>
+          <w:tcPr>
+            <w:tcW w:w="1723" w:type="dxa"/>
+          </w:tcPr>
+          <w:p>
+            <w:pPr>
+              <w:spacing w:after="120" w:line="264" w:lineRule="auto"/>
+              <w:rPr>
+                <w:rFonts w:ascii="Times New Roman" w:eastAsia="Times New Roman" w:hAnsi="Times New Roman" w:cs="Times New Roman"/>
+                <w:sz w:val="24"/>
+              </w:rPr>
+            </w:pPr>
+            <w:r>
+              <w:rPr>
+                <w:rFonts w:ascii="Times New Roman" w:eastAsia="Times New Roman" w:hAnsi="Times New Roman" w:cs="Times New Roman"/>
+                <w:sz w:val="24"/>
+              </w:rPr>
+              <w:t>Calculate total miles traveled of all trucks</w:t>
             </w:r>
           </w:p>
         </w:tc>
@@ -9845,14 +9750,14 @@
                 <w:rFonts w:ascii="Times New Roman" w:eastAsia="Times New Roman" w:hAnsi="Times New Roman" w:cs="Times New Roman"/>
                 <w:sz w:val="24"/>
               </w:rPr>
-              <w:t>calculate_travel_time_minutes</w:t>
+              <w:t>calculate_total_miles_traveled</w:t>
             </w:r>
             <w:proofErr w:type="spellEnd"/>
           </w:p>
         </w:tc>
         <w:tc>
           <w:tcPr>
-            <w:tcW w:w="1408" w:type="dxa"/>
+            <w:tcW w:w="1351" w:type="dxa"/>
           </w:tcPr>
           <w:p>
             <w:pPr>
@@ -9873,7 +9778,7 @@
         </w:tc>
         <w:tc>
           <w:tcPr>
-            <w:tcW w:w="1408" w:type="dxa"/>
+            <w:tcW w:w="1351" w:type="dxa"/>
           </w:tcPr>
           <w:p>
             <w:pPr>
@@ -9896,57 +9801,43 @@
       <w:tr>
         <w:tc>
           <w:tcPr>
-            <w:tcW w:w="1095" w:type="dxa"/>
-          </w:tcPr>
-          <w:p>
-            <w:pPr>
-              <w:spacing w:after="120" w:line="264" w:lineRule="auto"/>
-              <w:rPr>
-                <w:rFonts w:ascii="Times New Roman" w:eastAsia="Times New Roman" w:hAnsi="Times New Roman" w:cs="Times New Roman"/>
-                <w:sz w:val="24"/>
-              </w:rPr>
-            </w:pPr>
-            <w:r>
-              <w:rPr>
-                <w:rFonts w:ascii="Times New Roman" w:eastAsia="Times New Roman" w:hAnsi="Times New Roman" w:cs="Times New Roman"/>
-                <w:sz w:val="24"/>
-              </w:rPr>
-              <w:t>3</w:t>
-            </w:r>
-            <w:r>
-              <w:rPr>
-                <w:rFonts w:ascii="Times New Roman" w:eastAsia="Times New Roman" w:hAnsi="Times New Roman" w:cs="Times New Roman"/>
-                <w:sz w:val="24"/>
-              </w:rPr>
-              <w:t>5</w:t>
-            </w:r>
-            <w:r>
-              <w:rPr>
-                <w:rFonts w:ascii="Times New Roman" w:eastAsia="Times New Roman" w:hAnsi="Times New Roman" w:cs="Times New Roman"/>
-                <w:sz w:val="24"/>
-              </w:rPr>
-              <w:t>9</w:t>
-            </w:r>
-          </w:p>
-        </w:tc>
-        <w:tc>
-          <w:tcPr>
-            <w:tcW w:w="1743" w:type="dxa"/>
-          </w:tcPr>
-          <w:p>
-            <w:pPr>
-              <w:spacing w:after="120" w:line="264" w:lineRule="auto"/>
-              <w:rPr>
-                <w:rFonts w:ascii="Times New Roman" w:eastAsia="Times New Roman" w:hAnsi="Times New Roman" w:cs="Times New Roman"/>
-                <w:sz w:val="24"/>
-              </w:rPr>
-            </w:pPr>
-            <w:r>
-              <w:rPr>
-                <w:rFonts w:ascii="Times New Roman" w:eastAsia="Times New Roman" w:hAnsi="Times New Roman" w:cs="Times New Roman"/>
-                <w:sz w:val="24"/>
-              </w:rPr>
-              <w:t>Update truck time when delivering packages</w:t>
+            <w:tcW w:w="1003" w:type="dxa"/>
+          </w:tcPr>
+          <w:p>
+            <w:pPr>
+              <w:spacing w:after="120" w:line="264" w:lineRule="auto"/>
+              <w:rPr>
+                <w:rFonts w:ascii="Times New Roman" w:eastAsia="Times New Roman" w:hAnsi="Times New Roman" w:cs="Times New Roman"/>
+                <w:sz w:val="24"/>
+              </w:rPr>
+            </w:pPr>
+            <w:r>
+              <w:rPr>
+                <w:rFonts w:ascii="Times New Roman" w:eastAsia="Times New Roman" w:hAnsi="Times New Roman" w:cs="Times New Roman"/>
+                <w:sz w:val="24"/>
+              </w:rPr>
+              <w:t>374</w:t>
+            </w:r>
+          </w:p>
+        </w:tc>
+        <w:tc>
+          <w:tcPr>
+            <w:tcW w:w="1723" w:type="dxa"/>
+          </w:tcPr>
+          <w:p>
+            <w:pPr>
+              <w:spacing w:after="120" w:line="264" w:lineRule="auto"/>
+              <w:rPr>
+                <w:rFonts w:ascii="Times New Roman" w:eastAsia="Times New Roman" w:hAnsi="Times New Roman" w:cs="Times New Roman"/>
+                <w:sz w:val="24"/>
+              </w:rPr>
+            </w:pPr>
+            <w:r>
+              <w:rPr>
+                <w:rFonts w:ascii="Times New Roman" w:eastAsia="Times New Roman" w:hAnsi="Times New Roman" w:cs="Times New Roman"/>
+                <w:sz w:val="24"/>
+              </w:rPr>
+              <w:t xml:space="preserve">Calculate travel time </w:t>
             </w:r>
           </w:p>
         </w:tc>
@@ -9968,14 +9859,14 @@
                 <w:rFonts w:ascii="Times New Roman" w:eastAsia="Times New Roman" w:hAnsi="Times New Roman" w:cs="Times New Roman"/>
                 <w:sz w:val="24"/>
               </w:rPr>
-              <w:t>update_current_truck_time</w:t>
+              <w:t>calculate_travel_time_minutes</w:t>
             </w:r>
             <w:proofErr w:type="spellEnd"/>
           </w:p>
         </w:tc>
         <w:tc>
           <w:tcPr>
-            <w:tcW w:w="1408" w:type="dxa"/>
+            <w:tcW w:w="1351" w:type="dxa"/>
           </w:tcPr>
           <w:p>
             <w:pPr>
@@ -9996,7 +9887,7 @@
         </w:tc>
         <w:tc>
           <w:tcPr>
-            <w:tcW w:w="1408" w:type="dxa"/>
+            <w:tcW w:w="1351" w:type="dxa"/>
           </w:tcPr>
           <w:p>
             <w:pPr>
@@ -10019,50 +9910,43 @@
       <w:tr>
         <w:tc>
           <w:tcPr>
-            <w:tcW w:w="1095" w:type="dxa"/>
-          </w:tcPr>
-          <w:p>
-            <w:pPr>
-              <w:spacing w:after="120" w:line="264" w:lineRule="auto"/>
-              <w:rPr>
-                <w:rFonts w:ascii="Times New Roman" w:eastAsia="Times New Roman" w:hAnsi="Times New Roman" w:cs="Times New Roman"/>
-                <w:sz w:val="24"/>
-              </w:rPr>
-            </w:pPr>
-            <w:r>
-              <w:rPr>
-                <w:rFonts w:ascii="Times New Roman" w:eastAsia="Times New Roman" w:hAnsi="Times New Roman" w:cs="Times New Roman"/>
-                <w:sz w:val="24"/>
-              </w:rPr>
-              <w:t>3</w:t>
-            </w:r>
-            <w:r>
-              <w:rPr>
-                <w:rFonts w:ascii="Times New Roman" w:eastAsia="Times New Roman" w:hAnsi="Times New Roman" w:cs="Times New Roman"/>
-                <w:sz w:val="24"/>
-              </w:rPr>
-              <w:t>80</w:t>
-            </w:r>
-          </w:p>
-        </w:tc>
-        <w:tc>
-          <w:tcPr>
-            <w:tcW w:w="1743" w:type="dxa"/>
-          </w:tcPr>
-          <w:p>
-            <w:pPr>
-              <w:spacing w:after="120" w:line="264" w:lineRule="auto"/>
-              <w:rPr>
-                <w:rFonts w:ascii="Times New Roman" w:eastAsia="Times New Roman" w:hAnsi="Times New Roman" w:cs="Times New Roman"/>
-                <w:sz w:val="24"/>
-              </w:rPr>
-            </w:pPr>
-            <w:r>
-              <w:rPr>
-                <w:rFonts w:ascii="Times New Roman" w:eastAsia="Times New Roman" w:hAnsi="Times New Roman" w:cs="Times New Roman"/>
-                <w:sz w:val="24"/>
-              </w:rPr>
-              <w:t>Insert time of delivery with package</w:t>
+            <w:tcW w:w="1003" w:type="dxa"/>
+          </w:tcPr>
+          <w:p>
+            <w:pPr>
+              <w:spacing w:after="120" w:line="264" w:lineRule="auto"/>
+              <w:rPr>
+                <w:rFonts w:ascii="Times New Roman" w:eastAsia="Times New Roman" w:hAnsi="Times New Roman" w:cs="Times New Roman"/>
+                <w:sz w:val="24"/>
+              </w:rPr>
+            </w:pPr>
+            <w:r>
+              <w:rPr>
+                <w:rFonts w:ascii="Times New Roman" w:eastAsia="Times New Roman" w:hAnsi="Times New Roman" w:cs="Times New Roman"/>
+                <w:sz w:val="24"/>
+              </w:rPr>
+              <w:t>379</w:t>
+            </w:r>
+          </w:p>
+        </w:tc>
+        <w:tc>
+          <w:tcPr>
+            <w:tcW w:w="1723" w:type="dxa"/>
+          </w:tcPr>
+          <w:p>
+            <w:pPr>
+              <w:spacing w:after="120" w:line="264" w:lineRule="auto"/>
+              <w:rPr>
+                <w:rFonts w:ascii="Times New Roman" w:eastAsia="Times New Roman" w:hAnsi="Times New Roman" w:cs="Times New Roman"/>
+                <w:sz w:val="24"/>
+              </w:rPr>
+            </w:pPr>
+            <w:r>
+              <w:rPr>
+                <w:rFonts w:ascii="Times New Roman" w:eastAsia="Times New Roman" w:hAnsi="Times New Roman" w:cs="Times New Roman"/>
+                <w:sz w:val="24"/>
+              </w:rPr>
+              <w:t>Update truck time when delivering packages</w:t>
             </w:r>
           </w:p>
         </w:tc>
@@ -10084,14 +9968,14 @@
                 <w:rFonts w:ascii="Times New Roman" w:eastAsia="Times New Roman" w:hAnsi="Times New Roman" w:cs="Times New Roman"/>
                 <w:sz w:val="24"/>
               </w:rPr>
-              <w:t>insert_current_truck_time_to_package</w:t>
+              <w:t>update_current_truck_time</w:t>
             </w:r>
             <w:proofErr w:type="spellEnd"/>
           </w:p>
         </w:tc>
         <w:tc>
           <w:tcPr>
-            <w:tcW w:w="1408" w:type="dxa"/>
+            <w:tcW w:w="1351" w:type="dxa"/>
           </w:tcPr>
           <w:p>
             <w:pPr>
@@ -10112,7 +9996,7 @@
         </w:tc>
         <w:tc>
           <w:tcPr>
-            <w:tcW w:w="1408" w:type="dxa"/>
+            <w:tcW w:w="1351" w:type="dxa"/>
           </w:tcPr>
           <w:p>
             <w:pPr>
@@ -10135,51 +10019,43 @@
       <w:tr>
         <w:tc>
           <w:tcPr>
-            <w:tcW w:w="1095" w:type="dxa"/>
-          </w:tcPr>
-          <w:p>
-            <w:pPr>
-              <w:spacing w:after="120" w:line="264" w:lineRule="auto"/>
-              <w:rPr>
-                <w:rFonts w:ascii="Times New Roman" w:eastAsia="Times New Roman" w:hAnsi="Times New Roman" w:cs="Times New Roman"/>
-                <w:sz w:val="24"/>
-              </w:rPr>
-            </w:pPr>
-            <w:r>
-              <w:rPr>
-                <w:rFonts w:ascii="Times New Roman" w:eastAsia="Times New Roman" w:hAnsi="Times New Roman" w:cs="Times New Roman"/>
-                <w:sz w:val="24"/>
-              </w:rPr>
-              <w:lastRenderedPageBreak/>
-              <w:t>3</w:t>
-            </w:r>
-            <w:r>
-              <w:rPr>
-                <w:rFonts w:ascii="Times New Roman" w:eastAsia="Times New Roman" w:hAnsi="Times New Roman" w:cs="Times New Roman"/>
-                <w:sz w:val="24"/>
-              </w:rPr>
-              <w:t>96</w:t>
-            </w:r>
-          </w:p>
-        </w:tc>
-        <w:tc>
-          <w:tcPr>
-            <w:tcW w:w="1743" w:type="dxa"/>
-          </w:tcPr>
-          <w:p>
-            <w:pPr>
-              <w:spacing w:after="120" w:line="264" w:lineRule="auto"/>
-              <w:rPr>
-                <w:rFonts w:ascii="Times New Roman" w:eastAsia="Times New Roman" w:hAnsi="Times New Roman" w:cs="Times New Roman"/>
-                <w:sz w:val="24"/>
-              </w:rPr>
-            </w:pPr>
-            <w:r>
-              <w:rPr>
-                <w:rFonts w:ascii="Times New Roman" w:eastAsia="Times New Roman" w:hAnsi="Times New Roman" w:cs="Times New Roman"/>
-                <w:sz w:val="24"/>
-              </w:rPr>
-              <w:t>Check if trucks are ready for delivery</w:t>
+            <w:tcW w:w="1003" w:type="dxa"/>
+          </w:tcPr>
+          <w:p>
+            <w:pPr>
+              <w:spacing w:after="120" w:line="264" w:lineRule="auto"/>
+              <w:rPr>
+                <w:rFonts w:ascii="Times New Roman" w:eastAsia="Times New Roman" w:hAnsi="Times New Roman" w:cs="Times New Roman"/>
+                <w:sz w:val="24"/>
+              </w:rPr>
+            </w:pPr>
+            <w:r>
+              <w:rPr>
+                <w:rFonts w:ascii="Times New Roman" w:eastAsia="Times New Roman" w:hAnsi="Times New Roman" w:cs="Times New Roman"/>
+                <w:sz w:val="24"/>
+              </w:rPr>
+              <w:t>400</w:t>
+            </w:r>
+          </w:p>
+        </w:tc>
+        <w:tc>
+          <w:tcPr>
+            <w:tcW w:w="1723" w:type="dxa"/>
+          </w:tcPr>
+          <w:p>
+            <w:pPr>
+              <w:spacing w:after="120" w:line="264" w:lineRule="auto"/>
+              <w:rPr>
+                <w:rFonts w:ascii="Times New Roman" w:eastAsia="Times New Roman" w:hAnsi="Times New Roman" w:cs="Times New Roman"/>
+                <w:sz w:val="24"/>
+              </w:rPr>
+            </w:pPr>
+            <w:r>
+              <w:rPr>
+                <w:rFonts w:ascii="Times New Roman" w:eastAsia="Times New Roman" w:hAnsi="Times New Roman" w:cs="Times New Roman"/>
+                <w:sz w:val="24"/>
+              </w:rPr>
+              <w:t>Insert time of delivery with package</w:t>
             </w:r>
           </w:p>
         </w:tc>
@@ -10201,14 +10077,14 @@
                 <w:rFonts w:ascii="Times New Roman" w:eastAsia="Times New Roman" w:hAnsi="Times New Roman" w:cs="Times New Roman"/>
                 <w:sz w:val="24"/>
               </w:rPr>
-              <w:t>is_ready_to_deliver</w:t>
+              <w:t>insert_current_truck_time_to_package</w:t>
             </w:r>
             <w:proofErr w:type="spellEnd"/>
           </w:p>
         </w:tc>
         <w:tc>
           <w:tcPr>
-            <w:tcW w:w="1408" w:type="dxa"/>
+            <w:tcW w:w="1351" w:type="dxa"/>
           </w:tcPr>
           <w:p>
             <w:pPr>
@@ -10229,22 +10105,22 @@
         </w:tc>
         <w:tc>
           <w:tcPr>
-            <w:tcW w:w="1408" w:type="dxa"/>
-          </w:tcPr>
-          <w:p>
-            <w:pPr>
-              <w:spacing w:after="120" w:line="264" w:lineRule="auto"/>
-              <w:rPr>
-                <w:rFonts w:ascii="Times New Roman" w:eastAsia="Times New Roman" w:hAnsi="Times New Roman" w:cs="Times New Roman"/>
-                <w:sz w:val="24"/>
-              </w:rPr>
-            </w:pPr>
-            <w:r>
-              <w:rPr>
-                <w:rFonts w:ascii="Times New Roman" w:eastAsia="Times New Roman" w:hAnsi="Times New Roman" w:cs="Times New Roman"/>
-                <w:sz w:val="24"/>
-              </w:rPr>
-              <w:t>O(N)</w:t>
+            <w:tcW w:w="1351" w:type="dxa"/>
+          </w:tcPr>
+          <w:p>
+            <w:pPr>
+              <w:spacing w:after="120" w:line="264" w:lineRule="auto"/>
+              <w:rPr>
+                <w:rFonts w:ascii="Times New Roman" w:eastAsia="Times New Roman" w:hAnsi="Times New Roman" w:cs="Times New Roman"/>
+                <w:sz w:val="24"/>
+              </w:rPr>
+            </w:pPr>
+            <w:r>
+              <w:rPr>
+                <w:rFonts w:ascii="Times New Roman" w:eastAsia="Times New Roman" w:hAnsi="Times New Roman" w:cs="Times New Roman"/>
+                <w:sz w:val="24"/>
+              </w:rPr>
+              <w:t>O(1)</w:t>
             </w:r>
           </w:p>
         </w:tc>
@@ -10252,43 +10128,44 @@
       <w:tr>
         <w:tc>
           <w:tcPr>
-            <w:tcW w:w="1095" w:type="dxa"/>
-          </w:tcPr>
-          <w:p>
-            <w:pPr>
-              <w:spacing w:after="120" w:line="264" w:lineRule="auto"/>
-              <w:rPr>
-                <w:rFonts w:ascii="Times New Roman" w:eastAsia="Times New Roman" w:hAnsi="Times New Roman" w:cs="Times New Roman"/>
-                <w:sz w:val="24"/>
-              </w:rPr>
-            </w:pPr>
-            <w:r>
-              <w:rPr>
-                <w:rFonts w:ascii="Times New Roman" w:eastAsia="Times New Roman" w:hAnsi="Times New Roman" w:cs="Times New Roman"/>
-                <w:sz w:val="24"/>
-              </w:rPr>
-              <w:t>403</w:t>
-            </w:r>
-          </w:p>
-        </w:tc>
-        <w:tc>
-          <w:tcPr>
-            <w:tcW w:w="1743" w:type="dxa"/>
-          </w:tcPr>
-          <w:p>
-            <w:pPr>
-              <w:spacing w:after="120" w:line="264" w:lineRule="auto"/>
-              <w:rPr>
-                <w:rFonts w:ascii="Times New Roman" w:eastAsia="Times New Roman" w:hAnsi="Times New Roman" w:cs="Times New Roman"/>
-                <w:sz w:val="24"/>
-              </w:rPr>
-            </w:pPr>
-            <w:r>
-              <w:rPr>
-                <w:rFonts w:ascii="Times New Roman" w:eastAsia="Times New Roman" w:hAnsi="Times New Roman" w:cs="Times New Roman"/>
-                <w:sz w:val="24"/>
-              </w:rPr>
-              <w:t>Check if truck’s delivery is complete</w:t>
+            <w:tcW w:w="1003" w:type="dxa"/>
+          </w:tcPr>
+          <w:p>
+            <w:pPr>
+              <w:spacing w:after="120" w:line="264" w:lineRule="auto"/>
+              <w:rPr>
+                <w:rFonts w:ascii="Times New Roman" w:eastAsia="Times New Roman" w:hAnsi="Times New Roman" w:cs="Times New Roman"/>
+                <w:sz w:val="24"/>
+              </w:rPr>
+            </w:pPr>
+            <w:r>
+              <w:rPr>
+                <w:rFonts w:ascii="Times New Roman" w:eastAsia="Times New Roman" w:hAnsi="Times New Roman" w:cs="Times New Roman"/>
+                <w:sz w:val="24"/>
+              </w:rPr>
+              <w:lastRenderedPageBreak/>
+              <w:t>416</w:t>
+            </w:r>
+          </w:p>
+        </w:tc>
+        <w:tc>
+          <w:tcPr>
+            <w:tcW w:w="1723" w:type="dxa"/>
+          </w:tcPr>
+          <w:p>
+            <w:pPr>
+              <w:spacing w:after="120" w:line="264" w:lineRule="auto"/>
+              <w:rPr>
+                <w:rFonts w:ascii="Times New Roman" w:eastAsia="Times New Roman" w:hAnsi="Times New Roman" w:cs="Times New Roman"/>
+                <w:sz w:val="24"/>
+              </w:rPr>
+            </w:pPr>
+            <w:r>
+              <w:rPr>
+                <w:rFonts w:ascii="Times New Roman" w:eastAsia="Times New Roman" w:hAnsi="Times New Roman" w:cs="Times New Roman"/>
+                <w:sz w:val="24"/>
+              </w:rPr>
+              <w:t>Check if trucks are ready for delivery</w:t>
             </w:r>
           </w:p>
         </w:tc>
@@ -10310,14 +10187,14 @@
                 <w:rFonts w:ascii="Times New Roman" w:eastAsia="Times New Roman" w:hAnsi="Times New Roman" w:cs="Times New Roman"/>
                 <w:sz w:val="24"/>
               </w:rPr>
-              <w:t>is_delivery_completed</w:t>
+              <w:t>is_ready_to_deliver</w:t>
             </w:r>
             <w:proofErr w:type="spellEnd"/>
           </w:p>
         </w:tc>
         <w:tc>
           <w:tcPr>
-            <w:tcW w:w="1408" w:type="dxa"/>
+            <w:tcW w:w="1351" w:type="dxa"/>
           </w:tcPr>
           <w:p>
             <w:pPr>
@@ -10338,22 +10215,22 @@
         </w:tc>
         <w:tc>
           <w:tcPr>
-            <w:tcW w:w="1408" w:type="dxa"/>
-          </w:tcPr>
-          <w:p>
-            <w:pPr>
-              <w:spacing w:after="120" w:line="264" w:lineRule="auto"/>
-              <w:rPr>
-                <w:rFonts w:ascii="Times New Roman" w:eastAsia="Times New Roman" w:hAnsi="Times New Roman" w:cs="Times New Roman"/>
-                <w:sz w:val="24"/>
-              </w:rPr>
-            </w:pPr>
-            <w:r>
-              <w:rPr>
-                <w:rFonts w:ascii="Times New Roman" w:eastAsia="Times New Roman" w:hAnsi="Times New Roman" w:cs="Times New Roman"/>
-                <w:sz w:val="24"/>
-              </w:rPr>
-              <w:t>O(1)</w:t>
+            <w:tcW w:w="1351" w:type="dxa"/>
+          </w:tcPr>
+          <w:p>
+            <w:pPr>
+              <w:spacing w:after="120" w:line="264" w:lineRule="auto"/>
+              <w:rPr>
+                <w:rFonts w:ascii="Times New Roman" w:eastAsia="Times New Roman" w:hAnsi="Times New Roman" w:cs="Times New Roman"/>
+                <w:sz w:val="24"/>
+              </w:rPr>
+            </w:pPr>
+            <w:r>
+              <w:rPr>
+                <w:rFonts w:ascii="Times New Roman" w:eastAsia="Times New Roman" w:hAnsi="Times New Roman" w:cs="Times New Roman"/>
+                <w:sz w:val="24"/>
+              </w:rPr>
+              <w:t>O(N)</w:t>
             </w:r>
           </w:p>
         </w:tc>
@@ -10361,50 +10238,43 @@
       <w:tr>
         <w:tc>
           <w:tcPr>
-            <w:tcW w:w="1095" w:type="dxa"/>
-          </w:tcPr>
-          <w:p>
-            <w:pPr>
-              <w:spacing w:after="120" w:line="264" w:lineRule="auto"/>
-              <w:rPr>
-                <w:rFonts w:ascii="Times New Roman" w:eastAsia="Times New Roman" w:hAnsi="Times New Roman" w:cs="Times New Roman"/>
-                <w:sz w:val="24"/>
-              </w:rPr>
-            </w:pPr>
-            <w:r>
-              <w:rPr>
-                <w:rFonts w:ascii="Times New Roman" w:eastAsia="Times New Roman" w:hAnsi="Times New Roman" w:cs="Times New Roman"/>
-                <w:sz w:val="24"/>
-              </w:rPr>
-              <w:t>4</w:t>
-            </w:r>
-            <w:r>
-              <w:rPr>
-                <w:rFonts w:ascii="Times New Roman" w:eastAsia="Times New Roman" w:hAnsi="Times New Roman" w:cs="Times New Roman"/>
-                <w:sz w:val="24"/>
-              </w:rPr>
-              <w:t>42</w:t>
-            </w:r>
-          </w:p>
-        </w:tc>
-        <w:tc>
-          <w:tcPr>
-            <w:tcW w:w="1743" w:type="dxa"/>
-          </w:tcPr>
-          <w:p>
-            <w:pPr>
-              <w:spacing w:after="120" w:line="264" w:lineRule="auto"/>
-              <w:rPr>
-                <w:rFonts w:ascii="Times New Roman" w:eastAsia="Times New Roman" w:hAnsi="Times New Roman" w:cs="Times New Roman"/>
-                <w:sz w:val="24"/>
-              </w:rPr>
-            </w:pPr>
-            <w:r>
-              <w:rPr>
-                <w:rFonts w:ascii="Times New Roman" w:eastAsia="Times New Roman" w:hAnsi="Times New Roman" w:cs="Times New Roman"/>
-                <w:sz w:val="24"/>
-              </w:rPr>
-              <w:t>Update package status</w:t>
+            <w:tcW w:w="1003" w:type="dxa"/>
+          </w:tcPr>
+          <w:p>
+            <w:pPr>
+              <w:spacing w:after="120" w:line="264" w:lineRule="auto"/>
+              <w:rPr>
+                <w:rFonts w:ascii="Times New Roman" w:eastAsia="Times New Roman" w:hAnsi="Times New Roman" w:cs="Times New Roman"/>
+                <w:sz w:val="24"/>
+              </w:rPr>
+            </w:pPr>
+            <w:r>
+              <w:rPr>
+                <w:rFonts w:ascii="Times New Roman" w:eastAsia="Times New Roman" w:hAnsi="Times New Roman" w:cs="Times New Roman"/>
+                <w:sz w:val="24"/>
+              </w:rPr>
+              <w:t>423</w:t>
+            </w:r>
+          </w:p>
+        </w:tc>
+        <w:tc>
+          <w:tcPr>
+            <w:tcW w:w="1723" w:type="dxa"/>
+          </w:tcPr>
+          <w:p>
+            <w:pPr>
+              <w:spacing w:after="120" w:line="264" w:lineRule="auto"/>
+              <w:rPr>
+                <w:rFonts w:ascii="Times New Roman" w:eastAsia="Times New Roman" w:hAnsi="Times New Roman" w:cs="Times New Roman"/>
+                <w:sz w:val="24"/>
+              </w:rPr>
+            </w:pPr>
+            <w:r>
+              <w:rPr>
+                <w:rFonts w:ascii="Times New Roman" w:eastAsia="Times New Roman" w:hAnsi="Times New Roman" w:cs="Times New Roman"/>
+                <w:sz w:val="24"/>
+              </w:rPr>
+              <w:t>Check if truck’s delivery is complete</w:t>
             </w:r>
           </w:p>
         </w:tc>
@@ -10426,14 +10296,14 @@
                 <w:rFonts w:ascii="Times New Roman" w:eastAsia="Times New Roman" w:hAnsi="Times New Roman" w:cs="Times New Roman"/>
                 <w:sz w:val="24"/>
               </w:rPr>
-              <w:t>updated_delivered_delivery</w:t>
+              <w:t>is_delivery_completed</w:t>
             </w:r>
             <w:proofErr w:type="spellEnd"/>
           </w:p>
         </w:tc>
         <w:tc>
           <w:tcPr>
-            <w:tcW w:w="1408" w:type="dxa"/>
+            <w:tcW w:w="1351" w:type="dxa"/>
           </w:tcPr>
           <w:p>
             <w:pPr>
@@ -10454,22 +10324,22 @@
         </w:tc>
         <w:tc>
           <w:tcPr>
-            <w:tcW w:w="1408" w:type="dxa"/>
-          </w:tcPr>
-          <w:p>
-            <w:pPr>
-              <w:spacing w:after="120" w:line="264" w:lineRule="auto"/>
-              <w:rPr>
-                <w:rFonts w:ascii="Times New Roman" w:eastAsia="Times New Roman" w:hAnsi="Times New Roman" w:cs="Times New Roman"/>
-                <w:sz w:val="24"/>
-              </w:rPr>
-            </w:pPr>
-            <w:r>
-              <w:rPr>
-                <w:rFonts w:ascii="Times New Roman" w:eastAsia="Times New Roman" w:hAnsi="Times New Roman" w:cs="Times New Roman"/>
-                <w:sz w:val="24"/>
-              </w:rPr>
-              <w:t>O(N)</w:t>
+            <w:tcW w:w="1351" w:type="dxa"/>
+          </w:tcPr>
+          <w:p>
+            <w:pPr>
+              <w:spacing w:after="120" w:line="264" w:lineRule="auto"/>
+              <w:rPr>
+                <w:rFonts w:ascii="Times New Roman" w:eastAsia="Times New Roman" w:hAnsi="Times New Roman" w:cs="Times New Roman"/>
+                <w:sz w:val="24"/>
+              </w:rPr>
+            </w:pPr>
+            <w:r>
+              <w:rPr>
+                <w:rFonts w:ascii="Times New Roman" w:eastAsia="Times New Roman" w:hAnsi="Times New Roman" w:cs="Times New Roman"/>
+                <w:sz w:val="24"/>
+              </w:rPr>
+              <w:t>O(1)</w:t>
             </w:r>
           </w:p>
         </w:tc>
@@ -10477,50 +10347,43 @@
       <w:tr>
         <w:tc>
           <w:tcPr>
-            <w:tcW w:w="1095" w:type="dxa"/>
-          </w:tcPr>
-          <w:p>
-            <w:pPr>
-              <w:spacing w:after="120" w:line="264" w:lineRule="auto"/>
-              <w:rPr>
-                <w:rFonts w:ascii="Times New Roman" w:eastAsia="Times New Roman" w:hAnsi="Times New Roman" w:cs="Times New Roman"/>
-                <w:sz w:val="24"/>
-              </w:rPr>
-            </w:pPr>
-            <w:r>
-              <w:rPr>
-                <w:rFonts w:ascii="Times New Roman" w:eastAsia="Times New Roman" w:hAnsi="Times New Roman" w:cs="Times New Roman"/>
-                <w:sz w:val="24"/>
-              </w:rPr>
-              <w:t>4</w:t>
-            </w:r>
-            <w:r>
-              <w:rPr>
-                <w:rFonts w:ascii="Times New Roman" w:eastAsia="Times New Roman" w:hAnsi="Times New Roman" w:cs="Times New Roman"/>
-                <w:sz w:val="24"/>
-              </w:rPr>
-              <w:t>60</w:t>
-            </w:r>
-          </w:p>
-        </w:tc>
-        <w:tc>
-          <w:tcPr>
-            <w:tcW w:w="1743" w:type="dxa"/>
-          </w:tcPr>
-          <w:p>
-            <w:pPr>
-              <w:spacing w:after="120" w:line="264" w:lineRule="auto"/>
-              <w:rPr>
-                <w:rFonts w:ascii="Times New Roman" w:eastAsia="Times New Roman" w:hAnsi="Times New Roman" w:cs="Times New Roman"/>
-                <w:sz w:val="24"/>
-              </w:rPr>
-            </w:pPr>
-            <w:r>
-              <w:rPr>
-                <w:rFonts w:ascii="Times New Roman" w:eastAsia="Times New Roman" w:hAnsi="Times New Roman" w:cs="Times New Roman"/>
-                <w:sz w:val="24"/>
-              </w:rPr>
-              <w:t>Print packages with ‘DELIVERED’ status</w:t>
+            <w:tcW w:w="1003" w:type="dxa"/>
+          </w:tcPr>
+          <w:p>
+            <w:pPr>
+              <w:spacing w:after="120" w:line="264" w:lineRule="auto"/>
+              <w:rPr>
+                <w:rFonts w:ascii="Times New Roman" w:eastAsia="Times New Roman" w:hAnsi="Times New Roman" w:cs="Times New Roman"/>
+                <w:sz w:val="24"/>
+              </w:rPr>
+            </w:pPr>
+            <w:r>
+              <w:rPr>
+                <w:rFonts w:ascii="Times New Roman" w:eastAsia="Times New Roman" w:hAnsi="Times New Roman" w:cs="Times New Roman"/>
+                <w:sz w:val="24"/>
+              </w:rPr>
+              <w:t>462</w:t>
+            </w:r>
+          </w:p>
+        </w:tc>
+        <w:tc>
+          <w:tcPr>
+            <w:tcW w:w="1723" w:type="dxa"/>
+          </w:tcPr>
+          <w:p>
+            <w:pPr>
+              <w:spacing w:after="120" w:line="264" w:lineRule="auto"/>
+              <w:rPr>
+                <w:rFonts w:ascii="Times New Roman" w:eastAsia="Times New Roman" w:hAnsi="Times New Roman" w:cs="Times New Roman"/>
+                <w:sz w:val="24"/>
+              </w:rPr>
+            </w:pPr>
+            <w:r>
+              <w:rPr>
+                <w:rFonts w:ascii="Times New Roman" w:eastAsia="Times New Roman" w:hAnsi="Times New Roman" w:cs="Times New Roman"/>
+                <w:sz w:val="24"/>
+              </w:rPr>
+              <w:t>Update package status</w:t>
             </w:r>
           </w:p>
         </w:tc>
@@ -10542,35 +10405,35 @@
                 <w:rFonts w:ascii="Times New Roman" w:eastAsia="Times New Roman" w:hAnsi="Times New Roman" w:cs="Times New Roman"/>
                 <w:sz w:val="24"/>
               </w:rPr>
-              <w:t>print_delivered_status</w:t>
+              <w:t>updated_delivered_delivery</w:t>
             </w:r>
             <w:proofErr w:type="spellEnd"/>
           </w:p>
         </w:tc>
         <w:tc>
           <w:tcPr>
-            <w:tcW w:w="1408" w:type="dxa"/>
-          </w:tcPr>
-          <w:p>
-            <w:pPr>
-              <w:spacing w:after="120" w:line="264" w:lineRule="auto"/>
-              <w:rPr>
-                <w:rFonts w:ascii="Times New Roman" w:eastAsia="Times New Roman" w:hAnsi="Times New Roman" w:cs="Times New Roman"/>
-                <w:sz w:val="24"/>
-              </w:rPr>
-            </w:pPr>
-            <w:r>
-              <w:rPr>
-                <w:rFonts w:ascii="Times New Roman" w:eastAsia="Times New Roman" w:hAnsi="Times New Roman" w:cs="Times New Roman"/>
-                <w:sz w:val="24"/>
-              </w:rPr>
-              <w:t>O(N)</w:t>
-            </w:r>
-          </w:p>
-        </w:tc>
-        <w:tc>
-          <w:tcPr>
-            <w:tcW w:w="1408" w:type="dxa"/>
+            <w:tcW w:w="1351" w:type="dxa"/>
+          </w:tcPr>
+          <w:p>
+            <w:pPr>
+              <w:spacing w:after="120" w:line="264" w:lineRule="auto"/>
+              <w:rPr>
+                <w:rFonts w:ascii="Times New Roman" w:eastAsia="Times New Roman" w:hAnsi="Times New Roman" w:cs="Times New Roman"/>
+                <w:sz w:val="24"/>
+              </w:rPr>
+            </w:pPr>
+            <w:r>
+              <w:rPr>
+                <w:rFonts w:ascii="Times New Roman" w:eastAsia="Times New Roman" w:hAnsi="Times New Roman" w:cs="Times New Roman"/>
+                <w:sz w:val="24"/>
+              </w:rPr>
+              <w:t>O(1)</w:t>
+            </w:r>
+          </w:p>
+        </w:tc>
+        <w:tc>
+          <w:tcPr>
+            <w:tcW w:w="1351" w:type="dxa"/>
           </w:tcPr>
           <w:p>
             <w:pPr>
@@ -10593,50 +10456,43 @@
       <w:tr>
         <w:tc>
           <w:tcPr>
-            <w:tcW w:w="1095" w:type="dxa"/>
-          </w:tcPr>
-          <w:p>
-            <w:pPr>
-              <w:spacing w:after="120" w:line="264" w:lineRule="auto"/>
-              <w:rPr>
-                <w:rFonts w:ascii="Times New Roman" w:eastAsia="Times New Roman" w:hAnsi="Times New Roman" w:cs="Times New Roman"/>
-                <w:sz w:val="24"/>
-              </w:rPr>
-            </w:pPr>
-            <w:r>
-              <w:rPr>
-                <w:rFonts w:ascii="Times New Roman" w:eastAsia="Times New Roman" w:hAnsi="Times New Roman" w:cs="Times New Roman"/>
-                <w:sz w:val="24"/>
-              </w:rPr>
-              <w:t>4</w:t>
-            </w:r>
-            <w:r>
-              <w:rPr>
-                <w:rFonts w:ascii="Times New Roman" w:eastAsia="Times New Roman" w:hAnsi="Times New Roman" w:cs="Times New Roman"/>
-                <w:sz w:val="24"/>
-              </w:rPr>
-              <w:t>91</w:t>
-            </w:r>
-          </w:p>
-        </w:tc>
-        <w:tc>
-          <w:tcPr>
-            <w:tcW w:w="1743" w:type="dxa"/>
-          </w:tcPr>
-          <w:p>
-            <w:pPr>
-              <w:spacing w:after="120" w:line="264" w:lineRule="auto"/>
-              <w:rPr>
-                <w:rFonts w:ascii="Times New Roman" w:eastAsia="Times New Roman" w:hAnsi="Times New Roman" w:cs="Times New Roman"/>
-                <w:sz w:val="24"/>
-              </w:rPr>
-            </w:pPr>
-            <w:r>
-              <w:rPr>
-                <w:rFonts w:ascii="Times New Roman" w:eastAsia="Times New Roman" w:hAnsi="Times New Roman" w:cs="Times New Roman"/>
-                <w:sz w:val="24"/>
-              </w:rPr>
-              <w:t>Show packages within certain time ranges</w:t>
+            <w:tcW w:w="1003" w:type="dxa"/>
+          </w:tcPr>
+          <w:p>
+            <w:pPr>
+              <w:spacing w:after="120" w:line="264" w:lineRule="auto"/>
+              <w:rPr>
+                <w:rFonts w:ascii="Times New Roman" w:eastAsia="Times New Roman" w:hAnsi="Times New Roman" w:cs="Times New Roman"/>
+                <w:sz w:val="24"/>
+              </w:rPr>
+            </w:pPr>
+            <w:r>
+              <w:rPr>
+                <w:rFonts w:ascii="Times New Roman" w:eastAsia="Times New Roman" w:hAnsi="Times New Roman" w:cs="Times New Roman"/>
+                <w:sz w:val="24"/>
+              </w:rPr>
+              <w:t>480</w:t>
+            </w:r>
+          </w:p>
+        </w:tc>
+        <w:tc>
+          <w:tcPr>
+            <w:tcW w:w="1723" w:type="dxa"/>
+          </w:tcPr>
+          <w:p>
+            <w:pPr>
+              <w:spacing w:after="120" w:line="264" w:lineRule="auto"/>
+              <w:rPr>
+                <w:rFonts w:ascii="Times New Roman" w:eastAsia="Times New Roman" w:hAnsi="Times New Roman" w:cs="Times New Roman"/>
+                <w:sz w:val="24"/>
+              </w:rPr>
+            </w:pPr>
+            <w:r>
+              <w:rPr>
+                <w:rFonts w:ascii="Times New Roman" w:eastAsia="Times New Roman" w:hAnsi="Times New Roman" w:cs="Times New Roman"/>
+                <w:sz w:val="24"/>
+              </w:rPr>
+              <w:t>Print packages with ‘DELIVERED’ status</w:t>
             </w:r>
           </w:p>
         </w:tc>
@@ -10658,14 +10514,14 @@
                 <w:rFonts w:ascii="Times New Roman" w:eastAsia="Times New Roman" w:hAnsi="Times New Roman" w:cs="Times New Roman"/>
                 <w:sz w:val="24"/>
               </w:rPr>
-              <w:t>filter_packages_by_time_range</w:t>
+              <w:t>print_delivered_status</w:t>
             </w:r>
             <w:proofErr w:type="spellEnd"/>
           </w:p>
         </w:tc>
         <w:tc>
           <w:tcPr>
-            <w:tcW w:w="1408" w:type="dxa"/>
+            <w:tcW w:w="1351" w:type="dxa"/>
           </w:tcPr>
           <w:p>
             <w:pPr>
@@ -10686,7 +10542,7 @@
         </w:tc>
         <w:tc>
           <w:tcPr>
-            <w:tcW w:w="1408" w:type="dxa"/>
+            <w:tcW w:w="1351" w:type="dxa"/>
           </w:tcPr>
           <w:p>
             <w:pPr>
@@ -10709,7 +10565,116 @@
       <w:tr>
         <w:tc>
           <w:tcPr>
-            <w:tcW w:w="1095" w:type="dxa"/>
+            <w:tcW w:w="1003" w:type="dxa"/>
+          </w:tcPr>
+          <w:p>
+            <w:pPr>
+              <w:spacing w:after="120" w:line="264" w:lineRule="auto"/>
+              <w:rPr>
+                <w:rFonts w:ascii="Times New Roman" w:eastAsia="Times New Roman" w:hAnsi="Times New Roman" w:cs="Times New Roman"/>
+                <w:sz w:val="24"/>
+              </w:rPr>
+            </w:pPr>
+            <w:r>
+              <w:rPr>
+                <w:rFonts w:ascii="Times New Roman" w:eastAsia="Times New Roman" w:hAnsi="Times New Roman" w:cs="Times New Roman"/>
+                <w:sz w:val="24"/>
+              </w:rPr>
+              <w:t>511</w:t>
+            </w:r>
+          </w:p>
+        </w:tc>
+        <w:tc>
+          <w:tcPr>
+            <w:tcW w:w="1723" w:type="dxa"/>
+          </w:tcPr>
+          <w:p>
+            <w:pPr>
+              <w:spacing w:after="120" w:line="264" w:lineRule="auto"/>
+              <w:rPr>
+                <w:rFonts w:ascii="Times New Roman" w:eastAsia="Times New Roman" w:hAnsi="Times New Roman" w:cs="Times New Roman"/>
+                <w:sz w:val="24"/>
+              </w:rPr>
+            </w:pPr>
+            <w:r>
+              <w:rPr>
+                <w:rFonts w:ascii="Times New Roman" w:eastAsia="Times New Roman" w:hAnsi="Times New Roman" w:cs="Times New Roman"/>
+                <w:sz w:val="24"/>
+              </w:rPr>
+              <w:t>Show packages within certain time ranges</w:t>
+            </w:r>
+          </w:p>
+        </w:tc>
+        <w:tc>
+          <w:tcPr>
+            <w:tcW w:w="3922" w:type="dxa"/>
+          </w:tcPr>
+          <w:p>
+            <w:pPr>
+              <w:spacing w:after="120" w:line="264" w:lineRule="auto"/>
+              <w:rPr>
+                <w:rFonts w:ascii="Times New Roman" w:eastAsia="Times New Roman" w:hAnsi="Times New Roman" w:cs="Times New Roman"/>
+                <w:sz w:val="24"/>
+              </w:rPr>
+            </w:pPr>
+            <w:proofErr w:type="spellStart"/>
+            <w:r>
+              <w:rPr>
+                <w:rFonts w:ascii="Times New Roman" w:eastAsia="Times New Roman" w:hAnsi="Times New Roman" w:cs="Times New Roman"/>
+                <w:sz w:val="24"/>
+              </w:rPr>
+              <w:t>filter_packages_by_time_range</w:t>
+            </w:r>
+            <w:proofErr w:type="spellEnd"/>
+          </w:p>
+        </w:tc>
+        <w:tc>
+          <w:tcPr>
+            <w:tcW w:w="1351" w:type="dxa"/>
+          </w:tcPr>
+          <w:p>
+            <w:pPr>
+              <w:spacing w:after="120" w:line="264" w:lineRule="auto"/>
+              <w:rPr>
+                <w:rFonts w:ascii="Times New Roman" w:eastAsia="Times New Roman" w:hAnsi="Times New Roman" w:cs="Times New Roman"/>
+                <w:sz w:val="24"/>
+              </w:rPr>
+            </w:pPr>
+            <w:r>
+              <w:rPr>
+                <w:rFonts w:ascii="Times New Roman" w:eastAsia="Times New Roman" w:hAnsi="Times New Roman" w:cs="Times New Roman"/>
+                <w:sz w:val="24"/>
+              </w:rPr>
+              <w:t>O(N)</w:t>
+            </w:r>
+          </w:p>
+        </w:tc>
+        <w:tc>
+          <w:tcPr>
+            <w:tcW w:w="1351" w:type="dxa"/>
+          </w:tcPr>
+          <w:p>
+            <w:pPr>
+              <w:spacing w:after="120" w:line="264" w:lineRule="auto"/>
+              <w:rPr>
+                <w:rFonts w:ascii="Times New Roman" w:eastAsia="Times New Roman" w:hAnsi="Times New Roman" w:cs="Times New Roman"/>
+                <w:sz w:val="24"/>
+              </w:rPr>
+            </w:pPr>
+            <w:r>
+              <w:rPr>
+                <w:rFonts w:ascii="Times New Roman" w:eastAsia="Times New Roman" w:hAnsi="Times New Roman" w:cs="Times New Roman"/>
+                <w:sz w:val="24"/>
+              </w:rPr>
+              <w:t>O(N)</w:t>
+            </w:r>
+          </w:p>
+        </w:tc>
+      </w:tr>
+      <w:tr>
+        <w:tc>
+          <w:tcPr>
+            <w:tcW w:w="1003" w:type="dxa"/>
           </w:tcPr>
           <w:p>
             <w:pPr>
@@ -10730,7 +10695,7 @@
         </w:tc>
         <w:tc>
           <w:tcPr>
-            <w:tcW w:w="1743" w:type="dxa"/>
+            <w:tcW w:w="1723" w:type="dxa"/>
           </w:tcPr>
           <w:p>
             <w:pPr>
@@ -10758,7 +10723,7 @@
         </w:tc>
         <w:tc>
           <w:tcPr>
-            <w:tcW w:w="1408" w:type="dxa"/>
+            <w:tcW w:w="1351" w:type="dxa"/>
           </w:tcPr>
           <w:p>
             <w:pPr>
@@ -10779,7 +10744,7 @@
         </w:tc>
         <w:tc>
           <w:tcPr>
-            <w:tcW w:w="1408" w:type="dxa"/>
+            <w:tcW w:w="1351" w:type="dxa"/>
           </w:tcPr>
           <w:p>
             <w:pPr>
@@ -10948,16 +10913,41 @@
           <w:rFonts w:eastAsia="Times New Roman"/>
         </w:rPr>
       </w:pPr>
+      <w:proofErr w:type="spellStart"/>
       <w:r>
         <w:rPr>
           <w:rFonts w:eastAsia="Times New Roman"/>
         </w:rPr>
-        <w:t>Load_Packages Functions</w:t>
-      </w:r>
-    </w:p>
-    <w:p>
-      <w:r>
-        <w:t xml:space="preserve">The Load_Packages Functions </w:t>
+        <w:t>Load_</w:t>
+      </w:r>
+      <w:r>
+        <w:rPr>
+          <w:rFonts w:eastAsia="Times New Roman"/>
+        </w:rPr>
+        <w:t>Util</w:t>
+      </w:r>
+      <w:proofErr w:type="spellEnd"/>
+      <w:r>
+        <w:rPr>
+          <w:rFonts w:eastAsia="Times New Roman"/>
+        </w:rPr>
+        <w:t>-WORKING ON</w:t>
+      </w:r>
+    </w:p>
+    <w:p>
+      <w:r>
+        <w:t xml:space="preserve">The </w:t>
+      </w:r>
+      <w:proofErr w:type="spellStart"/>
+      <w:r>
+        <w:t>Load_</w:t>
+      </w:r>
+      <w:r>
+        <w:t>Util</w:t>
+      </w:r>
+      <w:proofErr w:type="spellEnd"/>
+      <w:r>
+        <w:t xml:space="preserve"> </w:t>
       </w:r>
       <w:r>
         <w:t>consist of various helper functions</w:t>
@@ -21549,16 +21539,6 @@
 </file>
 
 <file path=customXml/item2.xml><?xml version="1.0" encoding="utf-8"?>
-<p:properties xmlns:p="http://schemas.microsoft.com/office/2006/metadata/properties" xmlns:xsi="http://www.w3.org/2001/XMLSchema-instance" xmlns:pc="http://schemas.microsoft.com/office/infopath/2007/PartnerControls">
-  <documentManagement/>
-</p:properties>
-</file>
-
-<file path=customXml/item3.xml><?xml version="1.0" encoding="utf-8"?>
-<b:Sources xmlns:b="http://schemas.openxmlformats.org/officeDocument/2006/bibliography" xmlns="http://schemas.openxmlformats.org/officeDocument/2006/bibliography" SelectedStyle="\APASixthEditionOfficeOnline.xsl" StyleName="APA" Version="6"/>
-</file>
-
-<file path=customXml/item4.xml><?xml version="1.0" encoding="utf-8"?>
 <ct:contentTypeSchema xmlns:ct="http://schemas.microsoft.com/office/2006/metadata/contentType" xmlns:ma="http://schemas.microsoft.com/office/2006/metadata/properties/metaAttributes" ct:_="" ma:_="" ma:contentTypeName="Document" ma:contentTypeID="0x0101007225DFBBA10AEA499BB15FD8A6ECBEB2" ma:contentTypeVersion="10" ma:contentTypeDescription="Create a new document." ma:contentTypeScope="" ma:versionID="4fecacffb5289c230286b9352e829b38">
   <xsd:schema xmlns:xsd="http://www.w3.org/2001/XMLSchema" xmlns:xs="http://www.w3.org/2001/XMLSchema" xmlns:p="http://schemas.microsoft.com/office/2006/metadata/properties" xmlns:ns3="2af8ad98-6832-47f2-9827-c9db36b2e6cd" targetNamespace="http://schemas.microsoft.com/office/2006/metadata/properties" ma:root="true" ma:fieldsID="f6710ffde81948ca5157659bae7945c0" ns3:_="">
     <xsd:import namespace="2af8ad98-6832-47f2-9827-c9db36b2e6cd"/>
@@ -21742,6 +21722,16 @@
 </ct:contentTypeSchema>
 </file>
 
+<file path=customXml/item3.xml><?xml version="1.0" encoding="utf-8"?>
+<b:Sources xmlns:b="http://schemas.openxmlformats.org/officeDocument/2006/bibliography" xmlns="http://schemas.openxmlformats.org/officeDocument/2006/bibliography" SelectedStyle="\APASixthEditionOfficeOnline.xsl" StyleName="APA" Version="6"/>
+</file>
+
+<file path=customXml/item4.xml><?xml version="1.0" encoding="utf-8"?>
+<p:properties xmlns:p="http://schemas.microsoft.com/office/2006/metadata/properties" xmlns:xsi="http://www.w3.org/2001/XMLSchema-instance" xmlns:pc="http://schemas.microsoft.com/office/infopath/2007/PartnerControls">
+  <documentManagement/>
+</p:properties>
+</file>
+
 <file path=customXml/itemProps1.xml><?xml version="1.0" encoding="utf-8"?>
 <ds:datastoreItem xmlns:ds="http://schemas.openxmlformats.org/officeDocument/2006/customXml" ds:itemID="{DFE4DA8B-84AC-4526-BF77-824534BA6742}">
   <ds:schemaRefs>
@@ -21751,23 +21741,6 @@
 </file>
 
 <file path=customXml/itemProps2.xml><?xml version="1.0" encoding="utf-8"?>
-<ds:datastoreItem xmlns:ds="http://schemas.openxmlformats.org/officeDocument/2006/customXml" ds:itemID="{F9381DBE-79A0-4DAE-AF49-2AABA161D317}">
-  <ds:schemaRefs>
-    <ds:schemaRef ds:uri="http://schemas.microsoft.com/office/2006/metadata/properties"/>
-    <ds:schemaRef ds:uri="http://schemas.microsoft.com/office/infopath/2007/PartnerControls"/>
-  </ds:schemaRefs>
-</ds:datastoreItem>
-</file>
-
-<file path=customXml/itemProps3.xml><?xml version="1.0" encoding="utf-8"?>
-<ds:datastoreItem xmlns:ds="http://schemas.openxmlformats.org/officeDocument/2006/customXml" ds:itemID="{6FEE8D8C-D49A-441B-8F46-18E1C5A31802}">
-  <ds:schemaRefs>
-    <ds:schemaRef ds:uri="http://schemas.openxmlformats.org/officeDocument/2006/bibliography"/>
-  </ds:schemaRefs>
-</ds:datastoreItem>
-</file>
-
-<file path=customXml/itemProps4.xml><?xml version="1.0" encoding="utf-8"?>
 <ds:datastoreItem xmlns:ds="http://schemas.openxmlformats.org/officeDocument/2006/customXml" ds:itemID="{DF3110E2-F6EF-40D3-8927-BF1AB0D7C436}">
   <ds:schemaRefs>
     <ds:schemaRef ds:uri="http://schemas.microsoft.com/office/2006/metadata/contentType"/>
@@ -21783,4 +21756,21 @@
     <ds:schemaRef ds:uri="http://schemas.microsoft.com/internal/obd"/>
   </ds:schemaRefs>
 </ds:datastoreItem>
+</file>
+
+<file path=customXml/itemProps3.xml><?xml version="1.0" encoding="utf-8"?>
+<ds:datastoreItem xmlns:ds="http://schemas.openxmlformats.org/officeDocument/2006/customXml" ds:itemID="{6FEE8D8C-D49A-441B-8F46-18E1C5A31802}">
+  <ds:schemaRefs>
+    <ds:schemaRef ds:uri="http://schemas.openxmlformats.org/officeDocument/2006/bibliography"/>
+  </ds:schemaRefs>
+</ds:datastoreItem>
+</file>
+
+<file path=customXml/itemProps4.xml><?xml version="1.0" encoding="utf-8"?>
+<ds:datastoreItem xmlns:ds="http://schemas.openxmlformats.org/officeDocument/2006/customXml" ds:itemID="{F9381DBE-79A0-4DAE-AF49-2AABA161D317}">
+  <ds:schemaRefs>
+    <ds:schemaRef ds:uri="http://schemas.microsoft.com/office/2006/metadata/properties"/>
+    <ds:schemaRef ds:uri="http://schemas.microsoft.com/office/infopath/2007/PartnerControls"/>
+  </ds:schemaRefs>
+</ds:datastoreItem>
 </file>
</xml_diff>

<commit_message>
Need to rework for modified code
</commit_message>
<xml_diff>
--- a/Core Algorithm Overview.docx
+++ b/Core Algorithm Overview.docx
@@ -1472,6 +1472,12 @@
           <w:rFonts w:eastAsia="Times New Roman"/>
         </w:rPr>
         <w:t>HashMap Class</w:t>
+      </w:r>
+      <w:r>
+        <w:rPr>
+          <w:rFonts w:eastAsia="Times New Roman"/>
+        </w:rPr>
+        <w:t>-RENUMBER LINES</w:t>
       </w:r>
     </w:p>
     <w:p>
@@ -3374,6 +3380,12 @@
         </w:rPr>
         <w:t>HashMapEntry Class</w:t>
       </w:r>
+      <w:r>
+        <w:rPr>
+          <w:rFonts w:eastAsia="Times New Roman"/>
+        </w:rPr>
+        <w:t>-RENUMBER LINES</w:t>
+      </w:r>
     </w:p>
     <w:p>
       <w:r>
@@ -3876,7 +3888,13 @@
         <w:rPr>
           <w:rFonts w:eastAsia="Times New Roman"/>
         </w:rPr>
-        <w:t xml:space="preserve">Graph Class </w:t>
+        <w:t>Graph Class</w:t>
+      </w:r>
+      <w:r>
+        <w:rPr>
+          <w:rFonts w:eastAsia="Times New Roman"/>
+        </w:rPr>
+        <w:t>-RENUMBER LINES</w:t>
       </w:r>
     </w:p>
     <w:p>
@@ -7411,6 +7429,20 @@
         </w:rPr>
         <w:t>-WORKING ON</w:t>
       </w:r>
+      <w:r>
+        <w:rPr>
+          <w:rFonts w:eastAsia="Times New Roman"/>
+        </w:rPr>
+        <w:t xml:space="preserve">, add missing methods as </w:t>
+      </w:r>
+      <w:proofErr w:type="gramStart"/>
+      <w:r>
+        <w:rPr>
+          <w:rFonts w:eastAsia="Times New Roman"/>
+        </w:rPr>
+        <w:t>well</w:t>
+      </w:r>
+      <w:proofErr w:type="gramEnd"/>
     </w:p>
     <w:p>
       <w:r>
@@ -21530,15 +21562,6 @@
 </file>
 
 <file path=customXml/item1.xml><?xml version="1.0" encoding="utf-8"?>
-<?mso-contentType ?>
-<FormTemplates xmlns="http://schemas.microsoft.com/sharepoint/v3/contenttype/forms">
-  <Display>DocumentLibraryForm</Display>
-  <Edit>DocumentLibraryForm</Edit>
-  <New>DocumentLibraryForm</New>
-</FormTemplates>
-</file>
-
-<file path=customXml/item2.xml><?xml version="1.0" encoding="utf-8"?>
 <ct:contentTypeSchema xmlns:ct="http://schemas.microsoft.com/office/2006/metadata/contentType" xmlns:ma="http://schemas.microsoft.com/office/2006/metadata/properties/metaAttributes" ct:_="" ma:_="" ma:contentTypeName="Document" ma:contentTypeID="0x0101007225DFBBA10AEA499BB15FD8A6ECBEB2" ma:contentTypeVersion="10" ma:contentTypeDescription="Create a new document." ma:contentTypeScope="" ma:versionID="4fecacffb5289c230286b9352e829b38">
   <xsd:schema xmlns:xsd="http://www.w3.org/2001/XMLSchema" xmlns:xs="http://www.w3.org/2001/XMLSchema" xmlns:p="http://schemas.microsoft.com/office/2006/metadata/properties" xmlns:ns3="2af8ad98-6832-47f2-9827-c9db36b2e6cd" targetNamespace="http://schemas.microsoft.com/office/2006/metadata/properties" ma:root="true" ma:fieldsID="f6710ffde81948ca5157659bae7945c0" ns3:_="">
     <xsd:import namespace="2af8ad98-6832-47f2-9827-c9db36b2e6cd"/>
@@ -21722,25 +21745,26 @@
 </ct:contentTypeSchema>
 </file>
 
-<file path=customXml/item3.xml><?xml version="1.0" encoding="utf-8"?>
-<b:Sources xmlns:b="http://schemas.openxmlformats.org/officeDocument/2006/bibliography" xmlns="http://schemas.openxmlformats.org/officeDocument/2006/bibliography" SelectedStyle="\APASixthEditionOfficeOnline.xsl" StyleName="APA" Version="6"/>
+<file path=customXml/item2.xml><?xml version="1.0" encoding="utf-8"?>
+<?mso-contentType ?>
+<FormTemplates xmlns="http://schemas.microsoft.com/sharepoint/v3/contenttype/forms">
+  <Display>DocumentLibraryForm</Display>
+  <Edit>DocumentLibraryForm</Edit>
+  <New>DocumentLibraryForm</New>
+</FormTemplates>
 </file>
 
-<file path=customXml/item4.xml><?xml version="1.0" encoding="utf-8"?>
+<file path=customXml/item3.xml><?xml version="1.0" encoding="utf-8"?>
 <p:properties xmlns:p="http://schemas.microsoft.com/office/2006/metadata/properties" xmlns:xsi="http://www.w3.org/2001/XMLSchema-instance" xmlns:pc="http://schemas.microsoft.com/office/infopath/2007/PartnerControls">
   <documentManagement/>
 </p:properties>
 </file>
 
-<file path=customXml/itemProps1.xml><?xml version="1.0" encoding="utf-8"?>
-<ds:datastoreItem xmlns:ds="http://schemas.openxmlformats.org/officeDocument/2006/customXml" ds:itemID="{DFE4DA8B-84AC-4526-BF77-824534BA6742}">
-  <ds:schemaRefs>
-    <ds:schemaRef ds:uri="http://schemas.microsoft.com/sharepoint/v3/contenttype/forms"/>
-  </ds:schemaRefs>
-</ds:datastoreItem>
+<file path=customXml/item4.xml><?xml version="1.0" encoding="utf-8"?>
+<b:Sources xmlns:b="http://schemas.openxmlformats.org/officeDocument/2006/bibliography" xmlns="http://schemas.openxmlformats.org/officeDocument/2006/bibliography" SelectedStyle="\APASixthEditionOfficeOnline.xsl" StyleName="APA" Version="6"/>
 </file>
 
-<file path=customXml/itemProps2.xml><?xml version="1.0" encoding="utf-8"?>
+<file path=customXml/itemProps1.xml><?xml version="1.0" encoding="utf-8"?>
 <ds:datastoreItem xmlns:ds="http://schemas.openxmlformats.org/officeDocument/2006/customXml" ds:itemID="{DF3110E2-F6EF-40D3-8927-BF1AB0D7C436}">
   <ds:schemaRefs>
     <ds:schemaRef ds:uri="http://schemas.microsoft.com/office/2006/metadata/contentType"/>
@@ -21758,19 +21782,27 @@
 </ds:datastoreItem>
 </file>
 
-<file path=customXml/itemProps3.xml><?xml version="1.0" encoding="utf-8"?>
-<ds:datastoreItem xmlns:ds="http://schemas.openxmlformats.org/officeDocument/2006/customXml" ds:itemID="{6FEE8D8C-D49A-441B-8F46-18E1C5A31802}">
+<file path=customXml/itemProps2.xml><?xml version="1.0" encoding="utf-8"?>
+<ds:datastoreItem xmlns:ds="http://schemas.openxmlformats.org/officeDocument/2006/customXml" ds:itemID="{DFE4DA8B-84AC-4526-BF77-824534BA6742}">
   <ds:schemaRefs>
-    <ds:schemaRef ds:uri="http://schemas.openxmlformats.org/officeDocument/2006/bibliography"/>
+    <ds:schemaRef ds:uri="http://schemas.microsoft.com/sharepoint/v3/contenttype/forms"/>
   </ds:schemaRefs>
 </ds:datastoreItem>
 </file>
 
-<file path=customXml/itemProps4.xml><?xml version="1.0" encoding="utf-8"?>
+<file path=customXml/itemProps3.xml><?xml version="1.0" encoding="utf-8"?>
 <ds:datastoreItem xmlns:ds="http://schemas.openxmlformats.org/officeDocument/2006/customXml" ds:itemID="{F9381DBE-79A0-4DAE-AF49-2AABA161D317}">
   <ds:schemaRefs>
     <ds:schemaRef ds:uri="http://schemas.microsoft.com/office/2006/metadata/properties"/>
     <ds:schemaRef ds:uri="http://schemas.microsoft.com/office/infopath/2007/PartnerControls"/>
   </ds:schemaRefs>
 </ds:datastoreItem>
+</file>
+
+<file path=customXml/itemProps4.xml><?xml version="1.0" encoding="utf-8"?>
+<ds:datastoreItem xmlns:ds="http://schemas.openxmlformats.org/officeDocument/2006/customXml" ds:itemID="{6FEE8D8C-D49A-441B-8F46-18E1C5A31802}">
+  <ds:schemaRefs>
+    <ds:schemaRef ds:uri="http://schemas.openxmlformats.org/officeDocument/2006/bibliography"/>
+  </ds:schemaRefs>
+</ds:datastoreItem>
 </file>
</xml_diff>

<commit_message>
Make sure start_interval does not equal end_interval to show all 40 packages
</commit_message>
<xml_diff>
--- a/Core Algorithm Overview.docx
+++ b/Core Algorithm Overview.docx
@@ -14998,7 +14998,7 @@
                 <w:rFonts w:ascii="Times New Roman" w:eastAsia="Times New Roman" w:hAnsi="Times New Roman" w:cs="Times New Roman"/>
                 <w:sz w:val="24"/>
               </w:rPr>
-              <w:t>7</w:t>
+              <w:t>8</w:t>
             </w:r>
           </w:p>
         </w:tc>
@@ -15563,6 +15563,58 @@
           </w:tcPr>
           <w:p>
             <w:r>
+              <w:t>73</w:t>
+            </w:r>
+          </w:p>
+        </w:tc>
+        <w:tc>
+          <w:tcPr>
+            <w:tcW w:w="1524" w:type="dxa"/>
+          </w:tcPr>
+          <w:p>
+            <w:r>
+              <w:t>Add time to datetime.time object</w:t>
+            </w:r>
+          </w:p>
+        </w:tc>
+        <w:tc>
+          <w:tcPr>
+            <w:tcW w:w="3172" w:type="dxa"/>
+          </w:tcPr>
+          <w:p>
+            <w:r>
+              <w:t>time_plus_delta</w:t>
+            </w:r>
+          </w:p>
+        </w:tc>
+        <w:tc>
+          <w:tcPr>
+            <w:tcW w:w="1590" w:type="dxa"/>
+          </w:tcPr>
+          <w:p>
+            <w:r>
+              <w:t>O(1)</w:t>
+            </w:r>
+          </w:p>
+        </w:tc>
+        <w:tc>
+          <w:tcPr>
+            <w:tcW w:w="1590" w:type="dxa"/>
+          </w:tcPr>
+          <w:p>
+            <w:r>
+              <w:t>O(1)</w:t>
+            </w:r>
+          </w:p>
+        </w:tc>
+      </w:tr>
+      <w:tr>
+        <w:tc>
+          <w:tcPr>
+            <w:tcW w:w="1474" w:type="dxa"/>
+          </w:tcPr>
+          <w:p>
+            <w:r>
               <w:t>Total</w:t>
             </w:r>
           </w:p>
@@ -16149,7 +16201,15 @@
                 <w:rFonts w:ascii="Times New Roman" w:eastAsia="Times New Roman" w:hAnsi="Times New Roman" w:cs="Times New Roman"/>
                 <w:sz w:val="24"/>
               </w:rPr>
-              <w:t>Sort packages by distance from current vertex in graph</w:t>
+              <w:t xml:space="preserve">Sort packages by distance from current </w:t>
+            </w:r>
+            <w:r>
+              <w:rPr>
+                <w:rFonts w:ascii="Times New Roman" w:eastAsia="Times New Roman" w:hAnsi="Times New Roman" w:cs="Times New Roman"/>
+                <w:sz w:val="24"/>
+              </w:rPr>
+              <w:lastRenderedPageBreak/>
+              <w:t>vertex in graph</w:t>
             </w:r>
           </w:p>
         </w:tc>
@@ -16170,6 +16230,7 @@
                 <w:rFonts w:ascii="Times New Roman" w:eastAsia="Times New Roman" w:hAnsi="Times New Roman" w:cs="Times New Roman"/>
                 <w:sz w:val="24"/>
               </w:rPr>
+              <w:lastRenderedPageBreak/>
               <w:t>sort_packages_by_distance</w:t>
             </w:r>
           </w:p>
@@ -16263,7 +16324,6 @@
                 <w:rFonts w:ascii="Times New Roman" w:eastAsia="Times New Roman" w:hAnsi="Times New Roman" w:cs="Times New Roman"/>
                 <w:sz w:val="24"/>
               </w:rPr>
-              <w:lastRenderedPageBreak/>
               <w:t>101</w:t>
             </w:r>
           </w:p>
@@ -16592,21 +16652,12 @@
               </w:rPr>
               <w:t>*</w:t>
             </w:r>
-            <w:proofErr w:type="gramStart"/>
-            <w:r>
-              <w:rPr>
-                <w:rFonts w:ascii="Times New Roman" w:eastAsia="Times New Roman" w:hAnsi="Times New Roman" w:cs="Times New Roman"/>
-                <w:sz w:val="24"/>
-              </w:rPr>
-              <w:t>load</w:t>
-            </w:r>
-            <w:proofErr w:type="gramEnd"/>
-            <w:r>
-              <w:rPr>
-                <w:rFonts w:ascii="Times New Roman" w:eastAsia="Times New Roman" w:hAnsi="Times New Roman" w:cs="Times New Roman"/>
-                <w:sz w:val="24"/>
-              </w:rPr>
-              <w:t>_packages</w:t>
+            <w:r>
+              <w:rPr>
+                <w:rFonts w:ascii="Times New Roman" w:eastAsia="Times New Roman" w:hAnsi="Times New Roman" w:cs="Times New Roman"/>
+                <w:sz w:val="24"/>
+              </w:rPr>
+              <w:t>load_packages</w:t>
             </w:r>
             <w:r>
               <w:rPr>
@@ -17004,7 +17055,7 @@
                 <w:rFonts w:ascii="Times New Roman" w:eastAsia="Times New Roman" w:hAnsi="Times New Roman" w:cs="Times New Roman"/>
                 <w:sz w:val="24"/>
               </w:rPr>
-              <w:t xml:space="preserve">Return list of packages that meet low priority </w:t>
+              <w:t xml:space="preserve">Return list of packages that meet low </w:t>
             </w:r>
             <w:r>
               <w:rPr>
@@ -17012,7 +17063,7 @@
                 <w:sz w:val="24"/>
               </w:rPr>
               <w:lastRenderedPageBreak/>
-              <w:t>truck constraints</w:t>
+              <w:t>priority truck constraints</w:t>
             </w:r>
           </w:p>
         </w:tc>
@@ -17036,21 +17087,12 @@
               <w:lastRenderedPageBreak/>
               <w:t>*</w:t>
             </w:r>
-            <w:proofErr w:type="gramStart"/>
-            <w:r>
-              <w:rPr>
-                <w:rFonts w:ascii="Times New Roman" w:eastAsia="Times New Roman" w:hAnsi="Times New Roman" w:cs="Times New Roman"/>
-                <w:sz w:val="24"/>
-              </w:rPr>
-              <w:t>get</w:t>
-            </w:r>
-            <w:proofErr w:type="gramEnd"/>
-            <w:r>
-              <w:rPr>
-                <w:rFonts w:ascii="Times New Roman" w:eastAsia="Times New Roman" w:hAnsi="Times New Roman" w:cs="Times New Roman"/>
-                <w:sz w:val="24"/>
-              </w:rPr>
-              <w:t>_package_deadline_constraints_low_asc</w:t>
+            <w:r>
+              <w:rPr>
+                <w:rFonts w:ascii="Times New Roman" w:eastAsia="Times New Roman" w:hAnsi="Times New Roman" w:cs="Times New Roman"/>
+                <w:sz w:val="24"/>
+              </w:rPr>
+              <w:t>get_package_deadline_constraints_low_asc</w:t>
             </w:r>
           </w:p>
         </w:tc>
@@ -17187,21 +17229,12 @@
               </w:rPr>
               <w:t>*</w:t>
             </w:r>
-            <w:proofErr w:type="gramStart"/>
-            <w:r>
-              <w:rPr>
-                <w:rFonts w:ascii="Times New Roman" w:eastAsia="Times New Roman" w:hAnsi="Times New Roman" w:cs="Times New Roman"/>
-                <w:sz w:val="24"/>
-              </w:rPr>
-              <w:t>get</w:t>
-            </w:r>
-            <w:proofErr w:type="gramEnd"/>
-            <w:r>
-              <w:rPr>
-                <w:rFonts w:ascii="Times New Roman" w:eastAsia="Times New Roman" w:hAnsi="Times New Roman" w:cs="Times New Roman"/>
-                <w:sz w:val="24"/>
-              </w:rPr>
-              <w:t>_package_deadline_constraints_med_asc</w:t>
+            <w:r>
+              <w:rPr>
+                <w:rFonts w:ascii="Times New Roman" w:eastAsia="Times New Roman" w:hAnsi="Times New Roman" w:cs="Times New Roman"/>
+                <w:sz w:val="24"/>
+              </w:rPr>
+              <w:t>get_package_deadline_constraints_med_asc</w:t>
             </w:r>
           </w:p>
         </w:tc>
@@ -26363,18 +26396,8 @@
           <w:sz w:val="24"/>
           <w:szCs w:val="24"/>
         </w:rPr>
-        <w:t xml:space="preserve">from abc import ABC, </w:t>
-      </w:r>
-      <w:proofErr w:type="gramStart"/>
-      <w:r>
-        <w:rPr>
-          <w:rFonts w:asciiTheme="majorHAnsi" w:hAnsiTheme="majorHAnsi" w:cstheme="majorHAnsi"/>
-          <w:sz w:val="24"/>
-          <w:szCs w:val="24"/>
-        </w:rPr>
-        <w:t>abstractmethod</w:t>
-      </w:r>
-      <w:proofErr w:type="gramEnd"/>
+        <w:t>from abc import ABC, abstractmethod</w:t>
+      </w:r>
     </w:p>
     <w:p>
       <w:pPr>
@@ -30376,6 +30399,10 @@
 </file>
 
 <file path=customXml/item1.xml><?xml version="1.0" encoding="utf-8"?>
+<b:Sources xmlns:b="http://schemas.openxmlformats.org/officeDocument/2006/bibliography" xmlns="http://schemas.openxmlformats.org/officeDocument/2006/bibliography" SelectedStyle="\APASixthEditionOfficeOnline.xsl" StyleName="APA" Version="6"/>
+</file>
+
+<file path=customXml/item2.xml><?xml version="1.0" encoding="utf-8"?>
 <?mso-contentType ?>
 <FormTemplates xmlns="http://schemas.microsoft.com/sharepoint/v3/contenttype/forms">
   <Display>DocumentLibraryForm</Display>
@@ -30384,11 +30411,13 @@
 </FormTemplates>
 </file>
 
-<file path=customXml/item2.xml><?xml version="1.0" encoding="utf-8"?>
-<b:Sources xmlns:b="http://schemas.openxmlformats.org/officeDocument/2006/bibliography" xmlns="http://schemas.openxmlformats.org/officeDocument/2006/bibliography" SelectedStyle="\APASixthEditionOfficeOnline.xsl" StyleName="APA" Version="6"/>
+<file path=customXml/item3.xml><?xml version="1.0" encoding="utf-8"?>
+<p:properties xmlns:p="http://schemas.microsoft.com/office/2006/metadata/properties" xmlns:xsi="http://www.w3.org/2001/XMLSchema-instance" xmlns:pc="http://schemas.microsoft.com/office/infopath/2007/PartnerControls">
+  <documentManagement/>
+</p:properties>
 </file>
 
-<file path=customXml/item3.xml><?xml version="1.0" encoding="utf-8"?>
+<file path=customXml/item4.xml><?xml version="1.0" encoding="utf-8"?>
 <ct:contentTypeSchema xmlns:ct="http://schemas.microsoft.com/office/2006/metadata/contentType" xmlns:ma="http://schemas.microsoft.com/office/2006/metadata/properties/metaAttributes" ct:_="" ma:_="" ma:contentTypeName="Document" ma:contentTypeID="0x0101007225DFBBA10AEA499BB15FD8A6ECBEB2" ma:contentTypeVersion="10" ma:contentTypeDescription="Create a new document." ma:contentTypeScope="" ma:versionID="4fecacffb5289c230286b9352e829b38">
   <xsd:schema xmlns:xsd="http://www.w3.org/2001/XMLSchema" xmlns:xs="http://www.w3.org/2001/XMLSchema" xmlns:p="http://schemas.microsoft.com/office/2006/metadata/properties" xmlns:ns3="2af8ad98-6832-47f2-9827-c9db36b2e6cd" targetNamespace="http://schemas.microsoft.com/office/2006/metadata/properties" ma:root="true" ma:fieldsID="f6710ffde81948ca5157659bae7945c0" ns3:_="">
     <xsd:import namespace="2af8ad98-6832-47f2-9827-c9db36b2e6cd"/>
@@ -30572,13 +30601,15 @@
 </ct:contentTypeSchema>
 </file>
 
-<file path=customXml/item4.xml><?xml version="1.0" encoding="utf-8"?>
-<p:properties xmlns:p="http://schemas.microsoft.com/office/2006/metadata/properties" xmlns:xsi="http://www.w3.org/2001/XMLSchema-instance" xmlns:pc="http://schemas.microsoft.com/office/infopath/2007/PartnerControls">
-  <documentManagement/>
-</p:properties>
+<file path=customXml/itemProps1.xml><?xml version="1.0" encoding="utf-8"?>
+<ds:datastoreItem xmlns:ds="http://schemas.openxmlformats.org/officeDocument/2006/customXml" ds:itemID="{6FEE8D8C-D49A-441B-8F46-18E1C5A31802}">
+  <ds:schemaRefs>
+    <ds:schemaRef ds:uri="http://schemas.openxmlformats.org/officeDocument/2006/bibliography"/>
+  </ds:schemaRefs>
+</ds:datastoreItem>
 </file>
 
-<file path=customXml/itemProps1.xml><?xml version="1.0" encoding="utf-8"?>
+<file path=customXml/itemProps2.xml><?xml version="1.0" encoding="utf-8"?>
 <ds:datastoreItem xmlns:ds="http://schemas.openxmlformats.org/officeDocument/2006/customXml" ds:itemID="{DFE4DA8B-84AC-4526-BF77-824534BA6742}">
   <ds:schemaRefs>
     <ds:schemaRef ds:uri="http://schemas.microsoft.com/sharepoint/v3/contenttype/forms"/>
@@ -30586,15 +30617,16 @@
 </ds:datastoreItem>
 </file>
 
-<file path=customXml/itemProps2.xml><?xml version="1.0" encoding="utf-8"?>
-<ds:datastoreItem xmlns:ds="http://schemas.openxmlformats.org/officeDocument/2006/customXml" ds:itemID="{6FEE8D8C-D49A-441B-8F46-18E1C5A31802}">
+<file path=customXml/itemProps3.xml><?xml version="1.0" encoding="utf-8"?>
+<ds:datastoreItem xmlns:ds="http://schemas.openxmlformats.org/officeDocument/2006/customXml" ds:itemID="{F9381DBE-79A0-4DAE-AF49-2AABA161D317}">
   <ds:schemaRefs>
-    <ds:schemaRef ds:uri="http://schemas.openxmlformats.org/officeDocument/2006/bibliography"/>
+    <ds:schemaRef ds:uri="http://schemas.microsoft.com/office/2006/metadata/properties"/>
+    <ds:schemaRef ds:uri="http://schemas.microsoft.com/office/infopath/2007/PartnerControls"/>
   </ds:schemaRefs>
 </ds:datastoreItem>
 </file>
 
-<file path=customXml/itemProps3.xml><?xml version="1.0" encoding="utf-8"?>
+<file path=customXml/itemProps4.xml><?xml version="1.0" encoding="utf-8"?>
 <ds:datastoreItem xmlns:ds="http://schemas.openxmlformats.org/officeDocument/2006/customXml" ds:itemID="{DF3110E2-F6EF-40D3-8927-BF1AB0D7C436}">
   <ds:schemaRefs>
     <ds:schemaRef ds:uri="http://schemas.microsoft.com/office/2006/metadata/contentType"/>
@@ -30610,13 +30642,4 @@
     <ds:schemaRef ds:uri="http://schemas.microsoft.com/internal/obd"/>
   </ds:schemaRefs>
 </ds:datastoreItem>
-</file>
-
-<file path=customXml/itemProps4.xml><?xml version="1.0" encoding="utf-8"?>
-<ds:datastoreItem xmlns:ds="http://schemas.openxmlformats.org/officeDocument/2006/customXml" ds:itemID="{F9381DBE-79A0-4DAE-AF49-2AABA161D317}">
-  <ds:schemaRefs>
-    <ds:schemaRef ds:uri="http://schemas.microsoft.com/office/2006/metadata/properties"/>
-    <ds:schemaRef ds:uri="http://schemas.microsoft.com/office/infopath/2007/PartnerControls"/>
-  </ds:schemaRefs>
-</ds:datastoreItem>
 </file>
</xml_diff>